<commit_message>
Correction to documentation regarding monthly wood mortality.
</commit_message>
<xml_diff>
--- a/docs/LANDIS-II Net Ecosystem CN Succession v6.0 User Guide.docx
+++ b/docs/LANDIS-II Net Ecosystem CN Succession v6.0 User Guide.docx
@@ -213,7 +213,7 @@
         <w:rPr>
           <w:noProof/>
         </w:rPr>
-        <w:t>December 6, 2018</w:t>
+        <w:t>December 22, 2018</w:t>
       </w:r>
       <w:r>
         <w:rPr>
@@ -17729,28 +17729,25 @@
         <w:pStyle w:val="textbody"/>
       </w:pPr>
       <w:r>
-        <w:t>This parameter is now obsolete</w:t>
-      </w:r>
-      <w:r>
-        <w:t xml:space="preserve">.  </w:t>
-      </w:r>
-      <w:r>
-        <w:t xml:space="preserve">Growth-related mortality is now a function of ANPP, similar to the </w:t>
-      </w:r>
-      <w:r>
-        <w:t>algorithm</w:t>
-      </w:r>
-      <w:r>
-        <w:t>s</w:t>
-      </w:r>
-      <w:r>
-        <w:t xml:space="preserve"> in Biomass Succession.</w:t>
-      </w:r>
-      <w:r>
-        <w:t xml:space="preserve">  Units:  fraction of wood biomass (0.0 – 1.0).</w:t>
-      </w:r>
-      <w:r>
-        <w:t xml:space="preserve">  </w:t>
+        <w:t>A monthly fraction of wood mortality</w:t>
+      </w:r>
+      <w:r>
+        <w:t xml:space="preserve">, </w:t>
+      </w:r>
+      <w:r>
+        <w:rPr>
+          <w:i/>
+        </w:rPr>
+        <w:t>constant through time and regardless of successional stage</w:t>
+      </w:r>
+      <w:r>
+        <w:t xml:space="preserve">.  This </w:t>
+      </w:r>
+      <w:r>
+        <w:t xml:space="preserve">mortality is in addition to </w:t>
+      </w:r>
+      <w:r>
+        <w:t xml:space="preserve">growth-related mortality as a function of ANPP.  Units:  fraction of wood biomass (0.0 – 1.0).  </w:t>
       </w:r>
     </w:p>
     <w:p>
@@ -17763,6 +17760,8 @@
       </w:pPr>
       <w:bookmarkStart w:id="131" w:name="_Toc112490877"/>
       <w:bookmarkStart w:id="132" w:name="_Toc531769292"/>
+      <w:bookmarkStart w:id="133" w:name="_GoBack"/>
+      <w:bookmarkEnd w:id="133"/>
       <w:r>
         <w:t>Mortality Curve – Shape Parameter</w:t>
       </w:r>
@@ -17797,11 +17796,11 @@
         </w:tabs>
         <w:ind w:left="1170" w:hanging="1170"/>
       </w:pPr>
-      <w:bookmarkStart w:id="133" w:name="_Toc531769293"/>
+      <w:bookmarkStart w:id="134" w:name="_Toc531769293"/>
       <w:r>
         <w:t>Leaf Drop Month</w:t>
       </w:r>
-      <w:bookmarkEnd w:id="133"/>
+      <w:bookmarkEnd w:id="134"/>
     </w:p>
     <w:p>
       <w:pPr>
@@ -17898,11 +17897,11 @@
         </w:tabs>
         <w:ind w:left="1170" w:hanging="1170"/>
       </w:pPr>
-      <w:bookmarkStart w:id="134" w:name="_Toc531769294"/>
+      <w:bookmarkStart w:id="135" w:name="_Toc531769294"/>
       <w:r>
         <w:t>Coarse Root Fraction and Fine Root Fraction</w:t>
       </w:r>
-      <w:bookmarkEnd w:id="134"/>
+      <w:bookmarkEnd w:id="135"/>
     </w:p>
     <w:p>
       <w:pPr>
@@ -17926,11 +17925,11 @@
         </w:tabs>
         <w:ind w:left="1170" w:hanging="1170"/>
       </w:pPr>
-      <w:bookmarkStart w:id="135" w:name="_Toc531769295"/>
+      <w:bookmarkStart w:id="136" w:name="_Toc531769295"/>
       <w:r>
         <w:t>Fire Reduction Parameters</w:t>
       </w:r>
-      <w:bookmarkEnd w:id="135"/>
+      <w:bookmarkEnd w:id="136"/>
     </w:p>
     <w:p>
       <w:pPr>
@@ -17988,11 +17987,11 @@
         </w:tabs>
         <w:ind w:left="1170" w:hanging="1170"/>
       </w:pPr>
-      <w:bookmarkStart w:id="136" w:name="_Toc531769296"/>
+      <w:bookmarkStart w:id="137" w:name="_Toc531769296"/>
       <w:r>
         <w:t>Fire Severity</w:t>
       </w:r>
-      <w:bookmarkEnd w:id="136"/>
+      <w:bookmarkEnd w:id="137"/>
     </w:p>
     <w:p>
       <w:pPr>
@@ -18010,11 +18009,11 @@
         </w:tabs>
         <w:ind w:left="1170" w:hanging="1170"/>
       </w:pPr>
-      <w:bookmarkStart w:id="137" w:name="_Toc531769297"/>
+      <w:bookmarkStart w:id="138" w:name="_Toc531769297"/>
       <w:r>
         <w:t>Wood Reduction</w:t>
       </w:r>
-      <w:bookmarkEnd w:id="137"/>
+      <w:bookmarkEnd w:id="138"/>
     </w:p>
     <w:p>
       <w:pPr>
@@ -18032,12 +18031,12 @@
         </w:tabs>
         <w:ind w:left="1170" w:hanging="1170"/>
       </w:pPr>
-      <w:bookmarkStart w:id="138" w:name="_Toc531769298"/>
+      <w:bookmarkStart w:id="139" w:name="_Toc531769298"/>
       <w:r>
         <w:lastRenderedPageBreak/>
         <w:t>Litter Reduction</w:t>
       </w:r>
-      <w:bookmarkEnd w:id="138"/>
+      <w:bookmarkEnd w:id="139"/>
     </w:p>
     <w:p>
       <w:pPr>
@@ -18055,11 +18054,11 @@
         </w:tabs>
         <w:ind w:left="1170" w:hanging="1170"/>
       </w:pPr>
-      <w:bookmarkStart w:id="139" w:name="_Toc531769299"/>
+      <w:bookmarkStart w:id="140" w:name="_Toc531769299"/>
       <w:r>
         <w:t>Harvest Reduction Parameters</w:t>
       </w:r>
-      <w:bookmarkEnd w:id="139"/>
+      <w:bookmarkEnd w:id="140"/>
     </w:p>
     <w:p>
       <w:pPr>
@@ -18143,11 +18142,11 @@
         </w:tabs>
         <w:ind w:left="1170" w:hanging="1170"/>
       </w:pPr>
-      <w:bookmarkStart w:id="140" w:name="_Toc531769300"/>
+      <w:bookmarkStart w:id="141" w:name="_Toc531769300"/>
       <w:r>
         <w:t>Prescription Name</w:t>
       </w:r>
-      <w:bookmarkEnd w:id="140"/>
+      <w:bookmarkEnd w:id="141"/>
     </w:p>
     <w:p>
       <w:pPr>
@@ -18195,14 +18194,14 @@
         </w:tabs>
         <w:ind w:left="1170" w:hanging="1170"/>
       </w:pPr>
-      <w:bookmarkStart w:id="141" w:name="_Toc531769301"/>
+      <w:bookmarkStart w:id="142" w:name="_Toc531769301"/>
       <w:r>
         <w:t xml:space="preserve">Dead </w:t>
       </w:r>
       <w:r>
         <w:t>Wood Reduction</w:t>
       </w:r>
-      <w:bookmarkEnd w:id="141"/>
+      <w:bookmarkEnd w:id="142"/>
     </w:p>
     <w:p>
       <w:pPr>
@@ -18226,14 +18225,14 @@
         </w:tabs>
         <w:ind w:left="1170" w:hanging="1170"/>
       </w:pPr>
-      <w:bookmarkStart w:id="142" w:name="_Toc531769302"/>
+      <w:bookmarkStart w:id="143" w:name="_Toc531769302"/>
       <w:r>
         <w:t xml:space="preserve">Dead </w:t>
       </w:r>
       <w:r>
         <w:t>Litter Reduction</w:t>
       </w:r>
-      <w:bookmarkEnd w:id="142"/>
+      <w:bookmarkEnd w:id="143"/>
     </w:p>
     <w:p>
       <w:pPr>
@@ -18257,11 +18256,11 @@
         </w:tabs>
         <w:ind w:left="1170" w:hanging="1170"/>
       </w:pPr>
-      <w:bookmarkStart w:id="143" w:name="_Toc531769303"/>
+      <w:bookmarkStart w:id="144" w:name="_Toc531769303"/>
       <w:r>
         <w:t>Cohort Wood Removal</w:t>
       </w:r>
-      <w:bookmarkEnd w:id="143"/>
+      <w:bookmarkEnd w:id="144"/>
     </w:p>
     <w:p>
       <w:pPr>
@@ -18297,11 +18296,11 @@
         </w:tabs>
         <w:ind w:left="1170" w:hanging="1170"/>
       </w:pPr>
-      <w:bookmarkStart w:id="144" w:name="_Toc531769304"/>
+      <w:bookmarkStart w:id="145" w:name="_Toc531769304"/>
       <w:r>
         <w:t>Cohort Leaf Removal</w:t>
       </w:r>
-      <w:bookmarkEnd w:id="144"/>
+      <w:bookmarkEnd w:id="145"/>
       <w:r>
         <w:t xml:space="preserve"> </w:t>
       </w:r>
@@ -18336,18 +18335,18 @@
       <w:pPr>
         <w:pStyle w:val="Heading1"/>
       </w:pPr>
-      <w:bookmarkStart w:id="145" w:name="_Toc531769305"/>
-      <w:bookmarkStart w:id="146" w:name="_Ref109371329"/>
-      <w:bookmarkStart w:id="147" w:name="_Toc133339122"/>
-      <w:bookmarkStart w:id="148" w:name="_Toc282434158"/>
-      <w:bookmarkStart w:id="149" w:name="_Ref140059391"/>
+      <w:bookmarkStart w:id="146" w:name="_Toc531769305"/>
+      <w:bookmarkStart w:id="147" w:name="_Ref109371329"/>
+      <w:bookmarkStart w:id="148" w:name="_Toc133339122"/>
+      <w:bookmarkStart w:id="149" w:name="_Toc282434158"/>
+      <w:bookmarkStart w:id="150" w:name="_Ref140059391"/>
       <w:bookmarkEnd w:id="114"/>
       <w:bookmarkEnd w:id="115"/>
       <w:r>
         <w:lastRenderedPageBreak/>
         <w:t>Output Files</w:t>
       </w:r>
-      <w:bookmarkEnd w:id="145"/>
+      <w:bookmarkEnd w:id="146"/>
     </w:p>
     <w:p>
       <w:pPr>
@@ -18785,7 +18784,6 @@
           <w:i/>
         </w:rPr>
       </w:pPr>
-      <w:bookmarkStart w:id="150" w:name="_GoBack"/>
       <w:r>
         <w:rPr>
           <w:i/>
@@ -18798,14 +18796,13 @@
         <w:pStyle w:val="Heading1"/>
       </w:pPr>
       <w:bookmarkStart w:id="151" w:name="_Toc531769306"/>
-      <w:bookmarkEnd w:id="150"/>
       <w:r>
         <w:lastRenderedPageBreak/>
         <w:t>Initial Communities Input File</w:t>
       </w:r>
-      <w:bookmarkEnd w:id="146"/>
       <w:bookmarkEnd w:id="147"/>
       <w:bookmarkEnd w:id="148"/>
+      <w:bookmarkEnd w:id="149"/>
       <w:bookmarkEnd w:id="151"/>
     </w:p>
     <w:p>
@@ -19576,7 +19573,7 @@
         <w:t xml:space="preserve">  20  40  200</w:t>
       </w:r>
     </w:p>
-    <w:bookmarkEnd w:id="149"/>
+    <w:bookmarkEnd w:id="150"/>
     <w:p>
       <w:pPr>
         <w:pStyle w:val="textbody"/>
@@ -19656,7 +19653,7 @@
         <w:rFonts w:ascii="Arial" w:hAnsi="Arial" w:cs="Arial"/>
         <w:noProof/>
       </w:rPr>
-      <w:t>24</w:t>
+      <w:t>23</w:t>
     </w:r>
     <w:r>
       <w:rPr>
@@ -19728,21 +19725,11 @@
     <w:r>
       <w:t>NECN v</w:t>
     </w:r>
-    <w:r>
-      <w:fldChar w:fldCharType="begin"/>
-    </w:r>
-    <w:r>
-      <w:instrText xml:space="preserve"> DOCPROPERTY  "Extension Version"  \* MERGEFORMAT </w:instrText>
-    </w:r>
-    <w:r>
-      <w:fldChar w:fldCharType="separate"/>
-    </w:r>
-    <w:r>
-      <w:t>6.0</w:t>
-    </w:r>
-    <w:r>
-      <w:fldChar w:fldCharType="end"/>
-    </w:r>
+    <w:fldSimple w:instr=" DOCPROPERTY  &quot;Extension Version&quot;  \* MERGEFORMAT ">
+      <w:r>
+        <w:t>6.0</w:t>
+      </w:r>
+    </w:fldSimple>
     <w:r>
       <w:t xml:space="preserve"> – User Guide</w:t>
     </w:r>
@@ -22746,7 +22733,7 @@
 </file>
 
 <file path=customXml/itemProps1.xml><?xml version="1.0" encoding="utf-8"?>
-<ds:datastoreItem xmlns:ds="http://schemas.openxmlformats.org/officeDocument/2006/customXml" ds:itemID="{C569C114-7D1E-4829-8298-0718A5519D81}">
+<ds:datastoreItem xmlns:ds="http://schemas.openxmlformats.org/officeDocument/2006/customXml" ds:itemID="{313B125D-53B0-45AA-B40C-78416BFB7B2B}">
   <ds:schemaRefs>
     <ds:schemaRef ds:uri="http://schemas.openxmlformats.org/officeDocument/2006/bibliography"/>
   </ds:schemaRefs>

</xml_diff>

<commit_message>
Finalized v6.3 updates, including documentation.
</commit_message>
<xml_diff>
--- a/docs/LANDIS-II Net Ecosystem CN Succession v6.0 User Guide.docx
+++ b/docs/LANDIS-II Net Ecosystem CN Succession v6.0 User Guide.docx
@@ -89,7 +89,7 @@
         <w:rPr>
           <w:rStyle w:val="titleline1Char"/>
         </w:rPr>
-        <w:t>6.0</w:t>
+        <w:t>6.3</w:t>
       </w:r>
       <w:r>
         <w:rPr>
@@ -213,7 +213,7 @@
         <w:rPr>
           <w:noProof/>
         </w:rPr>
-        <w:t>March 25, 2019</w:t>
+        <w:t>October 1, 2019</w:t>
       </w:r>
       <w:r>
         <w:rPr>
@@ -293,7 +293,7 @@
       <w:r>
         <w:fldChar w:fldCharType="separate"/>
       </w:r>
-      <w:hyperlink w:anchor="_Toc4403828" w:history="1">
+      <w:hyperlink w:anchor="_Toc20811762" w:history="1">
         <w:r>
           <w:rPr>
             <w:rStyle w:val="Hyperlink"/>
@@ -339,7 +339,7 @@
             <w:noProof/>
             <w:webHidden/>
           </w:rPr>
-          <w:instrText xml:space="preserve"> PAGEREF _Toc4403828 \h </w:instrText>
+          <w:instrText xml:space="preserve"> PAGEREF _Toc20811762 \h </w:instrText>
         </w:r>
         <w:r>
           <w:rPr>
@@ -380,7 +380,7 @@
           <w:szCs w:val="22"/>
         </w:rPr>
       </w:pPr>
-      <w:hyperlink w:anchor="_Toc4403829" w:history="1">
+      <w:hyperlink w:anchor="_Toc20811763" w:history="1">
         <w:r>
           <w:rPr>
             <w:rStyle w:val="Hyperlink"/>
@@ -423,7 +423,7 @@
             <w:noProof/>
             <w:webHidden/>
           </w:rPr>
-          <w:instrText xml:space="preserve"> PAGEREF _Toc4403829 \h </w:instrText>
+          <w:instrText xml:space="preserve"> PAGEREF _Toc20811763 \h </w:instrText>
         </w:r>
         <w:r>
           <w:rPr>
@@ -464,7 +464,7 @@
           <w:szCs w:val="22"/>
         </w:rPr>
       </w:pPr>
-      <w:hyperlink w:anchor="_Toc4403830" w:history="1">
+      <w:hyperlink w:anchor="_Toc20811764" w:history="1">
         <w:r>
           <w:rPr>
             <w:rStyle w:val="Hyperlink"/>
@@ -507,7 +507,7 @@
             <w:noProof/>
             <w:webHidden/>
           </w:rPr>
-          <w:instrText xml:space="preserve"> PAGEREF _Toc4403830 \h </w:instrText>
+          <w:instrText xml:space="preserve"> PAGEREF _Toc20811764 \h </w:instrText>
         </w:r>
         <w:r>
           <w:rPr>
@@ -548,7 +548,7 @@
           <w:szCs w:val="22"/>
         </w:rPr>
       </w:pPr>
-      <w:hyperlink w:anchor="_Toc4403831" w:history="1">
+      <w:hyperlink w:anchor="_Toc20811765" w:history="1">
         <w:r>
           <w:rPr>
             <w:rStyle w:val="Hyperlink"/>
@@ -591,7 +591,7 @@
             <w:noProof/>
             <w:webHidden/>
           </w:rPr>
-          <w:instrText xml:space="preserve"> PAGEREF _Toc4403831 \h </w:instrText>
+          <w:instrText xml:space="preserve"> PAGEREF _Toc20811765 \h </w:instrText>
         </w:r>
         <w:r>
           <w:rPr>
@@ -632,7 +632,7 @@
           <w:szCs w:val="22"/>
         </w:rPr>
       </w:pPr>
-      <w:hyperlink w:anchor="_Toc4403832" w:history="1">
+      <w:hyperlink w:anchor="_Toc20811766" w:history="1">
         <w:r>
           <w:rPr>
             <w:rStyle w:val="Hyperlink"/>
@@ -675,7 +675,7 @@
             <w:noProof/>
             <w:webHidden/>
           </w:rPr>
-          <w:instrText xml:space="preserve"> PAGEREF _Toc4403832 \h </w:instrText>
+          <w:instrText xml:space="preserve"> PAGEREF _Toc20811766 \h </w:instrText>
         </w:r>
         <w:r>
           <w:rPr>
@@ -716,7 +716,7 @@
           <w:szCs w:val="22"/>
         </w:rPr>
       </w:pPr>
-      <w:hyperlink w:anchor="_Toc4403833" w:history="1">
+      <w:hyperlink w:anchor="_Toc20811767" w:history="1">
         <w:r>
           <w:rPr>
             <w:rStyle w:val="Hyperlink"/>
@@ -759,7 +759,7 @@
             <w:noProof/>
             <w:webHidden/>
           </w:rPr>
-          <w:instrText xml:space="preserve"> PAGEREF _Toc4403833 \h </w:instrText>
+          <w:instrText xml:space="preserve"> PAGEREF _Toc20811767 \h </w:instrText>
         </w:r>
         <w:r>
           <w:rPr>
@@ -800,7 +800,7 @@
           <w:szCs w:val="22"/>
         </w:rPr>
       </w:pPr>
-      <w:hyperlink w:anchor="_Toc4403834" w:history="1">
+      <w:hyperlink w:anchor="_Toc20811768" w:history="1">
         <w:r>
           <w:rPr>
             <w:rStyle w:val="Hyperlink"/>
@@ -843,7 +843,7 @@
             <w:noProof/>
             <w:webHidden/>
           </w:rPr>
-          <w:instrText xml:space="preserve"> PAGEREF _Toc4403834 \h </w:instrText>
+          <w:instrText xml:space="preserve"> PAGEREF _Toc20811768 \h </w:instrText>
         </w:r>
         <w:r>
           <w:rPr>
@@ -884,7 +884,7 @@
           <w:szCs w:val="22"/>
         </w:rPr>
       </w:pPr>
-      <w:hyperlink w:anchor="_Toc4403835" w:history="1">
+      <w:hyperlink w:anchor="_Toc20811769" w:history="1">
         <w:r>
           <w:rPr>
             <w:rStyle w:val="Hyperlink"/>
@@ -927,7 +927,7 @@
             <w:noProof/>
             <w:webHidden/>
           </w:rPr>
-          <w:instrText xml:space="preserve"> PAGEREF _Toc4403835 \h </w:instrText>
+          <w:instrText xml:space="preserve"> PAGEREF _Toc20811769 \h </w:instrText>
         </w:r>
         <w:r>
           <w:rPr>
@@ -968,7 +968,7 @@
           <w:szCs w:val="22"/>
         </w:rPr>
       </w:pPr>
-      <w:hyperlink w:anchor="_Toc4403836" w:history="1">
+      <w:hyperlink w:anchor="_Toc20811770" w:history="1">
         <w:r>
           <w:rPr>
             <w:rStyle w:val="Hyperlink"/>
@@ -1011,7 +1011,7 @@
             <w:noProof/>
             <w:webHidden/>
           </w:rPr>
-          <w:instrText xml:space="preserve"> PAGEREF _Toc4403836 \h </w:instrText>
+          <w:instrText xml:space="preserve"> PAGEREF _Toc20811770 \h </w:instrText>
         </w:r>
         <w:r>
           <w:rPr>
@@ -1052,7 +1052,7 @@
           <w:szCs w:val="22"/>
         </w:rPr>
       </w:pPr>
-      <w:hyperlink w:anchor="_Toc4403837" w:history="1">
+      <w:hyperlink w:anchor="_Toc20811771" w:history="1">
         <w:r>
           <w:rPr>
             <w:rStyle w:val="Hyperlink"/>
@@ -1095,7 +1095,7 @@
             <w:noProof/>
             <w:webHidden/>
           </w:rPr>
-          <w:instrText xml:space="preserve"> PAGEREF _Toc4403837 \h </w:instrText>
+          <w:instrText xml:space="preserve"> PAGEREF _Toc20811771 \h </w:instrText>
         </w:r>
         <w:r>
           <w:rPr>
@@ -1136,7 +1136,7 @@
           <w:szCs w:val="22"/>
         </w:rPr>
       </w:pPr>
-      <w:hyperlink w:anchor="_Toc4403838" w:history="1">
+      <w:hyperlink w:anchor="_Toc20811772" w:history="1">
         <w:r>
           <w:rPr>
             <w:rStyle w:val="Hyperlink"/>
@@ -1179,7 +1179,7 @@
             <w:noProof/>
             <w:webHidden/>
           </w:rPr>
-          <w:instrText xml:space="preserve"> PAGEREF _Toc4403838 \h </w:instrText>
+          <w:instrText xml:space="preserve"> PAGEREF _Toc20811772 \h </w:instrText>
         </w:r>
         <w:r>
           <w:rPr>
@@ -1222,7 +1222,7 @@
           <w:szCs w:val="22"/>
         </w:rPr>
       </w:pPr>
-      <w:hyperlink w:anchor="_Toc4403839" w:history="1">
+      <w:hyperlink w:anchor="_Toc20811773" w:history="1">
         <w:r>
           <w:rPr>
             <w:rStyle w:val="Hyperlink"/>
@@ -1246,7 +1246,7 @@
             <w:rStyle w:val="Hyperlink"/>
             <w:noProof/>
           </w:rPr>
-          <w:t>Version 6.1 (March 2019)</w:t>
+          <w:t>Version 6.2 and 6.3 (April 2019, October 2019)</w:t>
         </w:r>
         <w:r>
           <w:rPr>
@@ -1267,7 +1267,7 @@
             <w:noProof/>
             <w:webHidden/>
           </w:rPr>
-          <w:instrText xml:space="preserve"> PAGEREF _Toc4403839 \h </w:instrText>
+          <w:instrText xml:space="preserve"> PAGEREF _Toc20811773 \h </w:instrText>
         </w:r>
         <w:r>
           <w:rPr>
@@ -1310,7 +1310,7 @@
           <w:szCs w:val="22"/>
         </w:rPr>
       </w:pPr>
-      <w:hyperlink w:anchor="_Toc4403840" w:history="1">
+      <w:hyperlink w:anchor="_Toc20811774" w:history="1">
         <w:r>
           <w:rPr>
             <w:rStyle w:val="Hyperlink"/>
@@ -1334,7 +1334,7 @@
             <w:rStyle w:val="Hyperlink"/>
             <w:noProof/>
           </w:rPr>
-          <w:t>Version 6.0 (September 2018)</w:t>
+          <w:t>Version 6.1 (March 2019)</w:t>
         </w:r>
         <w:r>
           <w:rPr>
@@ -1355,7 +1355,7 @@
             <w:noProof/>
             <w:webHidden/>
           </w:rPr>
-          <w:instrText xml:space="preserve"> PAGEREF _Toc4403840 \h </w:instrText>
+          <w:instrText xml:space="preserve"> PAGEREF _Toc20811774 \h </w:instrText>
         </w:r>
         <w:r>
           <w:rPr>
@@ -1398,7 +1398,7 @@
           <w:szCs w:val="22"/>
         </w:rPr>
       </w:pPr>
-      <w:hyperlink w:anchor="_Toc4403841" w:history="1">
+      <w:hyperlink w:anchor="_Toc20811775" w:history="1">
         <w:r>
           <w:rPr>
             <w:rStyle w:val="Hyperlink"/>
@@ -1422,7 +1422,7 @@
             <w:rStyle w:val="Hyperlink"/>
             <w:noProof/>
           </w:rPr>
-          <w:t>Version 5.0 (April 2018)</w:t>
+          <w:t>Version 6.0 (September 2018)</w:t>
         </w:r>
         <w:r>
           <w:rPr>
@@ -1443,7 +1443,7 @@
             <w:noProof/>
             <w:webHidden/>
           </w:rPr>
-          <w:instrText xml:space="preserve"> PAGEREF _Toc4403841 \h </w:instrText>
+          <w:instrText xml:space="preserve"> PAGEREF _Toc20811775 \h </w:instrText>
         </w:r>
         <w:r>
           <w:rPr>
@@ -1486,7 +1486,7 @@
           <w:szCs w:val="22"/>
         </w:rPr>
       </w:pPr>
-      <w:hyperlink w:anchor="_Toc4403842" w:history="1">
+      <w:hyperlink w:anchor="_Toc20811776" w:history="1">
         <w:r>
           <w:rPr>
             <w:rStyle w:val="Hyperlink"/>
@@ -1510,7 +1510,7 @@
             <w:rStyle w:val="Hyperlink"/>
             <w:noProof/>
           </w:rPr>
-          <w:t>Version 4.2 (June 2017)</w:t>
+          <w:t>Version 5.0 (April 2018)</w:t>
         </w:r>
         <w:r>
           <w:rPr>
@@ -1531,7 +1531,7 @@
             <w:noProof/>
             <w:webHidden/>
           </w:rPr>
-          <w:instrText xml:space="preserve"> PAGEREF _Toc4403842 \h </w:instrText>
+          <w:instrText xml:space="preserve"> PAGEREF _Toc20811776 \h </w:instrText>
         </w:r>
         <w:r>
           <w:rPr>
@@ -1574,7 +1574,7 @@
           <w:szCs w:val="22"/>
         </w:rPr>
       </w:pPr>
-      <w:hyperlink w:anchor="_Toc4403843" w:history="1">
+      <w:hyperlink w:anchor="_Toc20811777" w:history="1">
         <w:r>
           <w:rPr>
             <w:rStyle w:val="Hyperlink"/>
@@ -1598,7 +1598,7 @@
             <w:rStyle w:val="Hyperlink"/>
             <w:noProof/>
           </w:rPr>
-          <w:t>Version 4.1 (September 2016)</w:t>
+          <w:t>Version 4.2 (June 2017)</w:t>
         </w:r>
         <w:r>
           <w:rPr>
@@ -1619,7 +1619,7 @@
             <w:noProof/>
             <w:webHidden/>
           </w:rPr>
-          <w:instrText xml:space="preserve"> PAGEREF _Toc4403843 \h </w:instrText>
+          <w:instrText xml:space="preserve"> PAGEREF _Toc20811777 \h </w:instrText>
         </w:r>
         <w:r>
           <w:rPr>
@@ -1662,7 +1662,7 @@
           <w:szCs w:val="22"/>
         </w:rPr>
       </w:pPr>
-      <w:hyperlink w:anchor="_Toc4403844" w:history="1">
+      <w:hyperlink w:anchor="_Toc20811778" w:history="1">
         <w:r>
           <w:rPr>
             <w:rStyle w:val="Hyperlink"/>
@@ -1686,7 +1686,7 @@
             <w:rStyle w:val="Hyperlink"/>
             <w:noProof/>
           </w:rPr>
-          <w:t>Version 4.0</w:t>
+          <w:t>Version 4.1 (September 2016)</w:t>
         </w:r>
         <w:r>
           <w:rPr>
@@ -1707,7 +1707,7 @@
             <w:noProof/>
             <w:webHidden/>
           </w:rPr>
-          <w:instrText xml:space="preserve"> PAGEREF _Toc4403844 \h </w:instrText>
+          <w:instrText xml:space="preserve"> PAGEREF _Toc20811778 \h </w:instrText>
         </w:r>
         <w:r>
           <w:rPr>
@@ -1727,7 +1727,7 @@
             <w:noProof/>
             <w:webHidden/>
           </w:rPr>
-          <w:t>7</w:t>
+          <w:t>6</w:t>
         </w:r>
         <w:r>
           <w:rPr>
@@ -1750,7 +1750,7 @@
           <w:szCs w:val="22"/>
         </w:rPr>
       </w:pPr>
-      <w:hyperlink w:anchor="_Toc4403845" w:history="1">
+      <w:hyperlink w:anchor="_Toc20811779" w:history="1">
         <w:r>
           <w:rPr>
             <w:rStyle w:val="Hyperlink"/>
@@ -1774,7 +1774,7 @@
             <w:rStyle w:val="Hyperlink"/>
             <w:noProof/>
           </w:rPr>
-          <w:t>Version 3.1</w:t>
+          <w:t>Version 4.0</w:t>
         </w:r>
         <w:r>
           <w:rPr>
@@ -1795,7 +1795,7 @@
             <w:noProof/>
             <w:webHidden/>
           </w:rPr>
-          <w:instrText xml:space="preserve"> PAGEREF _Toc4403845 \h </w:instrText>
+          <w:instrText xml:space="preserve"> PAGEREF _Toc20811779 \h </w:instrText>
         </w:r>
         <w:r>
           <w:rPr>
@@ -1838,7 +1838,7 @@
           <w:szCs w:val="22"/>
         </w:rPr>
       </w:pPr>
-      <w:hyperlink w:anchor="_Toc4403846" w:history="1">
+      <w:hyperlink w:anchor="_Toc20811780" w:history="1">
         <w:r>
           <w:rPr>
             <w:rStyle w:val="Hyperlink"/>
@@ -1862,7 +1862,7 @@
             <w:rStyle w:val="Hyperlink"/>
             <w:noProof/>
           </w:rPr>
-          <w:t>Version 3.0</w:t>
+          <w:t>Version 3.1</w:t>
         </w:r>
         <w:r>
           <w:rPr>
@@ -1883,7 +1883,7 @@
             <w:noProof/>
             <w:webHidden/>
           </w:rPr>
-          <w:instrText xml:space="preserve"> PAGEREF _Toc4403846 \h </w:instrText>
+          <w:instrText xml:space="preserve"> PAGEREF _Toc20811780 \h </w:instrText>
         </w:r>
         <w:r>
           <w:rPr>
@@ -1926,7 +1926,7 @@
           <w:szCs w:val="22"/>
         </w:rPr>
       </w:pPr>
-      <w:hyperlink w:anchor="_Toc4403847" w:history="1">
+      <w:hyperlink w:anchor="_Toc20811781" w:history="1">
         <w:r>
           <w:rPr>
             <w:rStyle w:val="Hyperlink"/>
@@ -1950,7 +1950,7 @@
             <w:rStyle w:val="Hyperlink"/>
             <w:noProof/>
           </w:rPr>
-          <w:t>Version 2.0</w:t>
+          <w:t>Version 3.0</w:t>
         </w:r>
         <w:r>
           <w:rPr>
@@ -1971,7 +1971,7 @@
             <w:noProof/>
             <w:webHidden/>
           </w:rPr>
-          <w:instrText xml:space="preserve"> PAGEREF _Toc4403847 \h </w:instrText>
+          <w:instrText xml:space="preserve"> PAGEREF _Toc20811781 \h </w:instrText>
         </w:r>
         <w:r>
           <w:rPr>
@@ -1991,91 +1991,7 @@
             <w:noProof/>
             <w:webHidden/>
           </w:rPr>
-          <w:t>10</w:t>
-        </w:r>
-        <w:r>
-          <w:rPr>
-            <w:noProof/>
-            <w:webHidden/>
-          </w:rPr>
-          <w:fldChar w:fldCharType="end"/>
-        </w:r>
-      </w:hyperlink>
-    </w:p>
-    <w:p>
-      <w:pPr>
-        <w:pStyle w:val="TOC2"/>
-        <w:rPr>
-          <w:rFonts w:asciiTheme="minorHAnsi" w:eastAsiaTheme="minorEastAsia" w:hAnsiTheme="minorHAnsi" w:cstheme="minorBidi"/>
-          <w:noProof/>
-          <w:sz w:val="22"/>
-          <w:szCs w:val="22"/>
-        </w:rPr>
-      </w:pPr>
-      <w:hyperlink w:anchor="_Toc4403848" w:history="1">
-        <w:r>
-          <w:rPr>
-            <w:rStyle w:val="Hyperlink"/>
-            <w:noProof/>
-          </w:rPr>
-          <w:t>1.11</w:t>
-        </w:r>
-        <w:r>
-          <w:rPr>
-            <w:rFonts w:asciiTheme="minorHAnsi" w:eastAsiaTheme="minorEastAsia" w:hAnsiTheme="minorHAnsi" w:cstheme="minorBidi"/>
-            <w:noProof/>
-            <w:sz w:val="22"/>
-            <w:szCs w:val="22"/>
-          </w:rPr>
-          <w:tab/>
-        </w:r>
-        <w:r>
-          <w:rPr>
-            <w:rStyle w:val="Hyperlink"/>
-            <w:noProof/>
-          </w:rPr>
-          <w:t>Minor Releases</w:t>
-        </w:r>
-        <w:r>
-          <w:rPr>
-            <w:noProof/>
-            <w:webHidden/>
-          </w:rPr>
-          <w:tab/>
-        </w:r>
-        <w:r>
-          <w:rPr>
-            <w:noProof/>
-            <w:webHidden/>
-          </w:rPr>
-          <w:fldChar w:fldCharType="begin"/>
-        </w:r>
-        <w:r>
-          <w:rPr>
-            <w:noProof/>
-            <w:webHidden/>
-          </w:rPr>
-          <w:instrText xml:space="preserve"> PAGEREF _Toc4403848 \h </w:instrText>
-        </w:r>
-        <w:r>
-          <w:rPr>
-            <w:noProof/>
-            <w:webHidden/>
-          </w:rPr>
-        </w:r>
-        <w:r>
-          <w:rPr>
-            <w:noProof/>
-            <w:webHidden/>
-          </w:rPr>
-          <w:fldChar w:fldCharType="separate"/>
-        </w:r>
-        <w:r>
-          <w:rPr>
-            <w:noProof/>
-            <w:webHidden/>
-          </w:rPr>
-          <w:t>10</w:t>
+          <w:t>8</w:t>
         </w:r>
         <w:r>
           <w:rPr>
@@ -2098,13 +2014,13 @@
           <w:szCs w:val="22"/>
         </w:rPr>
       </w:pPr>
-      <w:hyperlink w:anchor="_Toc4403849" w:history="1">
-        <w:r>
-          <w:rPr>
-            <w:rStyle w:val="Hyperlink"/>
-            <w:noProof/>
-          </w:rPr>
-          <w:t>1.11.1</w:t>
+      <w:hyperlink w:anchor="_Toc20811782" w:history="1">
+        <w:r>
+          <w:rPr>
+            <w:rStyle w:val="Hyperlink"/>
+            <w:noProof/>
+          </w:rPr>
+          <w:t>1.10.10</w:t>
         </w:r>
         <w:r>
           <w:rPr>
@@ -2122,7 +2038,7 @@
             <w:rStyle w:val="Hyperlink"/>
             <w:noProof/>
           </w:rPr>
-          <w:t>Version 6.0.2 (February 2019)</w:t>
+          <w:t>Version 2.0</w:t>
         </w:r>
         <w:r>
           <w:rPr>
@@ -2143,7 +2059,91 @@
             <w:noProof/>
             <w:webHidden/>
           </w:rPr>
-          <w:instrText xml:space="preserve"> PAGEREF _Toc4403849 \h </w:instrText>
+          <w:instrText xml:space="preserve"> PAGEREF _Toc20811782 \h </w:instrText>
+        </w:r>
+        <w:r>
+          <w:rPr>
+            <w:noProof/>
+            <w:webHidden/>
+          </w:rPr>
+        </w:r>
+        <w:r>
+          <w:rPr>
+            <w:noProof/>
+            <w:webHidden/>
+          </w:rPr>
+          <w:fldChar w:fldCharType="separate"/>
+        </w:r>
+        <w:r>
+          <w:rPr>
+            <w:noProof/>
+            <w:webHidden/>
+          </w:rPr>
+          <w:t>10</w:t>
+        </w:r>
+        <w:r>
+          <w:rPr>
+            <w:noProof/>
+            <w:webHidden/>
+          </w:rPr>
+          <w:fldChar w:fldCharType="end"/>
+        </w:r>
+      </w:hyperlink>
+    </w:p>
+    <w:p>
+      <w:pPr>
+        <w:pStyle w:val="TOC2"/>
+        <w:rPr>
+          <w:rFonts w:asciiTheme="minorHAnsi" w:eastAsiaTheme="minorEastAsia" w:hAnsiTheme="minorHAnsi" w:cstheme="minorBidi"/>
+          <w:noProof/>
+          <w:sz w:val="22"/>
+          <w:szCs w:val="22"/>
+        </w:rPr>
+      </w:pPr>
+      <w:hyperlink w:anchor="_Toc20811783" w:history="1">
+        <w:r>
+          <w:rPr>
+            <w:rStyle w:val="Hyperlink"/>
+            <w:noProof/>
+          </w:rPr>
+          <w:t>1.11</w:t>
+        </w:r>
+        <w:r>
+          <w:rPr>
+            <w:rFonts w:asciiTheme="minorHAnsi" w:eastAsiaTheme="minorEastAsia" w:hAnsiTheme="minorHAnsi" w:cstheme="minorBidi"/>
+            <w:noProof/>
+            <w:sz w:val="22"/>
+            <w:szCs w:val="22"/>
+          </w:rPr>
+          <w:tab/>
+        </w:r>
+        <w:r>
+          <w:rPr>
+            <w:rStyle w:val="Hyperlink"/>
+            <w:noProof/>
+          </w:rPr>
+          <w:t>Minor Releases</w:t>
+        </w:r>
+        <w:r>
+          <w:rPr>
+            <w:noProof/>
+            <w:webHidden/>
+          </w:rPr>
+          <w:tab/>
+        </w:r>
+        <w:r>
+          <w:rPr>
+            <w:noProof/>
+            <w:webHidden/>
+          </w:rPr>
+          <w:fldChar w:fldCharType="begin"/>
+        </w:r>
+        <w:r>
+          <w:rPr>
+            <w:noProof/>
+            <w:webHidden/>
+          </w:rPr>
+          <w:instrText xml:space="preserve"> PAGEREF _Toc20811783 \h </w:instrText>
         </w:r>
         <w:r>
           <w:rPr>
@@ -2186,13 +2186,13 @@
           <w:szCs w:val="22"/>
         </w:rPr>
       </w:pPr>
-      <w:hyperlink w:anchor="_Toc4403850" w:history="1">
-        <w:r>
-          <w:rPr>
-            <w:rStyle w:val="Hyperlink"/>
-            <w:noProof/>
-          </w:rPr>
-          <w:t>1.11.2</w:t>
+      <w:hyperlink w:anchor="_Toc20811784" w:history="1">
+        <w:r>
+          <w:rPr>
+            <w:rStyle w:val="Hyperlink"/>
+            <w:noProof/>
+          </w:rPr>
+          <w:t>1.11.1</w:t>
         </w:r>
         <w:r>
           <w:rPr>
@@ -2210,7 +2210,7 @@
             <w:rStyle w:val="Hyperlink"/>
             <w:noProof/>
           </w:rPr>
-          <w:t>Version 6.0.1 (December 2018)</w:t>
+          <w:t>Version 6.0.2 (February 2019)</w:t>
         </w:r>
         <w:r>
           <w:rPr>
@@ -2231,7 +2231,7 @@
             <w:noProof/>
             <w:webHidden/>
           </w:rPr>
-          <w:instrText xml:space="preserve"> PAGEREF _Toc4403850 \h </w:instrText>
+          <w:instrText xml:space="preserve"> PAGEREF _Toc20811784 \h </w:instrText>
         </w:r>
         <w:r>
           <w:rPr>
@@ -2274,13 +2274,13 @@
           <w:szCs w:val="22"/>
         </w:rPr>
       </w:pPr>
-      <w:hyperlink w:anchor="_Toc4403851" w:history="1">
-        <w:r>
-          <w:rPr>
-            <w:rStyle w:val="Hyperlink"/>
-            <w:noProof/>
-          </w:rPr>
-          <w:t>1.11.3</w:t>
+      <w:hyperlink w:anchor="_Toc20811785" w:history="1">
+        <w:r>
+          <w:rPr>
+            <w:rStyle w:val="Hyperlink"/>
+            <w:noProof/>
+          </w:rPr>
+          <w:t>1.11.2</w:t>
         </w:r>
         <w:r>
           <w:rPr>
@@ -2298,7 +2298,7 @@
             <w:rStyle w:val="Hyperlink"/>
             <w:noProof/>
           </w:rPr>
-          <w:t>Version 4.1.1</w:t>
+          <w:t>Version 6.0.1 (December 2018)</w:t>
         </w:r>
         <w:r>
           <w:rPr>
@@ -2319,7 +2319,7 @@
             <w:noProof/>
             <w:webHidden/>
           </w:rPr>
-          <w:instrText xml:space="preserve"> PAGEREF _Toc4403851 \h </w:instrText>
+          <w:instrText xml:space="preserve"> PAGEREF _Toc20811785 \h </w:instrText>
         </w:r>
         <w:r>
           <w:rPr>
@@ -2362,13 +2362,13 @@
           <w:szCs w:val="22"/>
         </w:rPr>
       </w:pPr>
-      <w:hyperlink w:anchor="_Toc4403852" w:history="1">
-        <w:r>
-          <w:rPr>
-            <w:rStyle w:val="Hyperlink"/>
-            <w:noProof/>
-          </w:rPr>
-          <w:t>1.11.4</w:t>
+      <w:hyperlink w:anchor="_Toc20811786" w:history="1">
+        <w:r>
+          <w:rPr>
+            <w:rStyle w:val="Hyperlink"/>
+            <w:noProof/>
+          </w:rPr>
+          <w:t>1.11.3</w:t>
         </w:r>
         <w:r>
           <w:rPr>
@@ -2386,7 +2386,7 @@
             <w:rStyle w:val="Hyperlink"/>
             <w:noProof/>
           </w:rPr>
-          <w:t>Version 4.0.2</w:t>
+          <w:t>Version 4.1.1</w:t>
         </w:r>
         <w:r>
           <w:rPr>
@@ -2407,7 +2407,7 @@
             <w:noProof/>
             <w:webHidden/>
           </w:rPr>
-          <w:instrText xml:space="preserve"> PAGEREF _Toc4403852 \h </w:instrText>
+          <w:instrText xml:space="preserve"> PAGEREF _Toc20811786 \h </w:instrText>
         </w:r>
         <w:r>
           <w:rPr>
@@ -2450,13 +2450,13 @@
           <w:szCs w:val="22"/>
         </w:rPr>
       </w:pPr>
-      <w:hyperlink w:anchor="_Toc4403853" w:history="1">
-        <w:r>
-          <w:rPr>
-            <w:rStyle w:val="Hyperlink"/>
-            <w:noProof/>
-          </w:rPr>
-          <w:t>1.11.5</w:t>
+      <w:hyperlink w:anchor="_Toc20811787" w:history="1">
+        <w:r>
+          <w:rPr>
+            <w:rStyle w:val="Hyperlink"/>
+            <w:noProof/>
+          </w:rPr>
+          <w:t>1.11.4</w:t>
         </w:r>
         <w:r>
           <w:rPr>
@@ -2474,7 +2474,7 @@
             <w:rStyle w:val="Hyperlink"/>
             <w:noProof/>
           </w:rPr>
-          <w:t>Version 4.0.1</w:t>
+          <w:t>Version 4.0.2</w:t>
         </w:r>
         <w:r>
           <w:rPr>
@@ -2495,7 +2495,7 @@
             <w:noProof/>
             <w:webHidden/>
           </w:rPr>
-          <w:instrText xml:space="preserve"> PAGEREF _Toc4403853 \h </w:instrText>
+          <w:instrText xml:space="preserve"> PAGEREF _Toc20811787 \h </w:instrText>
         </w:r>
         <w:r>
           <w:rPr>
@@ -2538,13 +2538,13 @@
           <w:szCs w:val="22"/>
         </w:rPr>
       </w:pPr>
-      <w:hyperlink w:anchor="_Toc4403854" w:history="1">
-        <w:r>
-          <w:rPr>
-            <w:rStyle w:val="Hyperlink"/>
-            <w:noProof/>
-          </w:rPr>
-          <w:t>1.11.6</w:t>
+      <w:hyperlink w:anchor="_Toc20811788" w:history="1">
+        <w:r>
+          <w:rPr>
+            <w:rStyle w:val="Hyperlink"/>
+            <w:noProof/>
+          </w:rPr>
+          <w:t>1.11.5</w:t>
         </w:r>
         <w:r>
           <w:rPr>
@@ -2562,6 +2562,94 @@
             <w:rStyle w:val="Hyperlink"/>
             <w:noProof/>
           </w:rPr>
+          <w:t>Version 4.0.1</w:t>
+        </w:r>
+        <w:r>
+          <w:rPr>
+            <w:noProof/>
+            <w:webHidden/>
+          </w:rPr>
+          <w:tab/>
+        </w:r>
+        <w:r>
+          <w:rPr>
+            <w:noProof/>
+            <w:webHidden/>
+          </w:rPr>
+          <w:fldChar w:fldCharType="begin"/>
+        </w:r>
+        <w:r>
+          <w:rPr>
+            <w:noProof/>
+            <w:webHidden/>
+          </w:rPr>
+          <w:instrText xml:space="preserve"> PAGEREF _Toc20811788 \h </w:instrText>
+        </w:r>
+        <w:r>
+          <w:rPr>
+            <w:noProof/>
+            <w:webHidden/>
+          </w:rPr>
+        </w:r>
+        <w:r>
+          <w:rPr>
+            <w:noProof/>
+            <w:webHidden/>
+          </w:rPr>
+          <w:fldChar w:fldCharType="separate"/>
+        </w:r>
+        <w:r>
+          <w:rPr>
+            <w:noProof/>
+            <w:webHidden/>
+          </w:rPr>
+          <w:t>11</w:t>
+        </w:r>
+        <w:r>
+          <w:rPr>
+            <w:noProof/>
+            <w:webHidden/>
+          </w:rPr>
+          <w:fldChar w:fldCharType="end"/>
+        </w:r>
+      </w:hyperlink>
+    </w:p>
+    <w:p>
+      <w:pPr>
+        <w:pStyle w:val="TOC3"/>
+        <w:rPr>
+          <w:rFonts w:asciiTheme="minorHAnsi" w:eastAsiaTheme="minorEastAsia" w:hAnsiTheme="minorHAnsi" w:cstheme="minorBidi"/>
+          <w:i w:val="0"/>
+          <w:iCs w:val="0"/>
+          <w:noProof/>
+          <w:sz w:val="22"/>
+          <w:szCs w:val="22"/>
+        </w:rPr>
+      </w:pPr>
+      <w:hyperlink w:anchor="_Toc20811789" w:history="1">
+        <w:r>
+          <w:rPr>
+            <w:rStyle w:val="Hyperlink"/>
+            <w:noProof/>
+          </w:rPr>
+          <w:t>1.11.6</w:t>
+        </w:r>
+        <w:r>
+          <w:rPr>
+            <w:rFonts w:asciiTheme="minorHAnsi" w:eastAsiaTheme="minorEastAsia" w:hAnsiTheme="minorHAnsi" w:cstheme="minorBidi"/>
+            <w:i w:val="0"/>
+            <w:iCs w:val="0"/>
+            <w:noProof/>
+            <w:sz w:val="22"/>
+            <w:szCs w:val="22"/>
+          </w:rPr>
+          <w:tab/>
+        </w:r>
+        <w:r>
+          <w:rPr>
+            <w:rStyle w:val="Hyperlink"/>
+            <w:noProof/>
+          </w:rPr>
           <w:t>Version 3.1.1</w:t>
         </w:r>
         <w:r>
@@ -2583,7 +2671,7 @@
             <w:noProof/>
             <w:webHidden/>
           </w:rPr>
-          <w:instrText xml:space="preserve"> PAGEREF _Toc4403854 \h </w:instrText>
+          <w:instrText xml:space="preserve"> PAGEREF _Toc20811789 \h </w:instrText>
         </w:r>
         <w:r>
           <w:rPr>
@@ -2624,7 +2712,7 @@
           <w:szCs w:val="22"/>
         </w:rPr>
       </w:pPr>
-      <w:hyperlink w:anchor="_Toc4403855" w:history="1">
+      <w:hyperlink w:anchor="_Toc20811790" w:history="1">
         <w:r>
           <w:rPr>
             <w:rStyle w:val="Hyperlink"/>
@@ -2667,7 +2755,7 @@
             <w:noProof/>
             <w:webHidden/>
           </w:rPr>
-          <w:instrText xml:space="preserve"> PAGEREF _Toc4403855 \h </w:instrText>
+          <w:instrText xml:space="preserve"> PAGEREF _Toc20811790 \h </w:instrText>
         </w:r>
         <w:r>
           <w:rPr>
@@ -2708,7 +2796,7 @@
           <w:szCs w:val="22"/>
         </w:rPr>
       </w:pPr>
-      <w:hyperlink w:anchor="_Toc4403856" w:history="1">
+      <w:hyperlink w:anchor="_Toc20811791" w:history="1">
         <w:r>
           <w:rPr>
             <w:rStyle w:val="Hyperlink"/>
@@ -2751,7 +2839,7 @@
             <w:noProof/>
             <w:webHidden/>
           </w:rPr>
-          <w:instrText xml:space="preserve"> PAGEREF _Toc4403856 \h </w:instrText>
+          <w:instrText xml:space="preserve"> PAGEREF _Toc20811791 \h </w:instrText>
         </w:r>
         <w:r>
           <w:rPr>
@@ -2795,7 +2883,7 @@
           <w:szCs w:val="22"/>
         </w:rPr>
       </w:pPr>
-      <w:hyperlink w:anchor="_Toc4403857" w:history="1">
+      <w:hyperlink w:anchor="_Toc20811792" w:history="1">
         <w:r>
           <w:rPr>
             <w:rStyle w:val="Hyperlink"/>
@@ -2841,7 +2929,7 @@
             <w:noProof/>
             <w:webHidden/>
           </w:rPr>
-          <w:instrText xml:space="preserve"> PAGEREF _Toc4403857 \h </w:instrText>
+          <w:instrText xml:space="preserve"> PAGEREF _Toc20811792 \h </w:instrText>
         </w:r>
         <w:r>
           <w:rPr>
@@ -2882,7 +2970,7 @@
           <w:szCs w:val="22"/>
         </w:rPr>
       </w:pPr>
-      <w:hyperlink w:anchor="_Toc4403858" w:history="1">
+      <w:hyperlink w:anchor="_Toc20811793" w:history="1">
         <w:r>
           <w:rPr>
             <w:rStyle w:val="Hyperlink"/>
@@ -2925,7 +3013,7 @@
             <w:noProof/>
             <w:webHidden/>
           </w:rPr>
-          <w:instrText xml:space="preserve"> PAGEREF _Toc4403858 \h </w:instrText>
+          <w:instrText xml:space="preserve"> PAGEREF _Toc20811793 \h </w:instrText>
         </w:r>
         <w:r>
           <w:rPr>
@@ -2966,7 +3054,7 @@
           <w:szCs w:val="22"/>
         </w:rPr>
       </w:pPr>
-      <w:hyperlink w:anchor="_Toc4403859" w:history="1">
+      <w:hyperlink w:anchor="_Toc20811794" w:history="1">
         <w:r>
           <w:rPr>
             <w:rStyle w:val="Hyperlink"/>
@@ -3009,7 +3097,7 @@
             <w:noProof/>
             <w:webHidden/>
           </w:rPr>
-          <w:instrText xml:space="preserve"> PAGEREF _Toc4403859 \h </w:instrText>
+          <w:instrText xml:space="preserve"> PAGEREF _Toc20811794 \h </w:instrText>
         </w:r>
         <w:r>
           <w:rPr>
@@ -3050,7 +3138,7 @@
           <w:szCs w:val="22"/>
         </w:rPr>
       </w:pPr>
-      <w:hyperlink w:anchor="_Toc4403860" w:history="1">
+      <w:hyperlink w:anchor="_Toc20811795" w:history="1">
         <w:r>
           <w:rPr>
             <w:rStyle w:val="Hyperlink"/>
@@ -3093,7 +3181,7 @@
             <w:noProof/>
             <w:webHidden/>
           </w:rPr>
-          <w:instrText xml:space="preserve"> PAGEREF _Toc4403860 \h </w:instrText>
+          <w:instrText xml:space="preserve"> PAGEREF _Toc20811795 \h </w:instrText>
         </w:r>
         <w:r>
           <w:rPr>
@@ -3134,7 +3222,7 @@
           <w:szCs w:val="22"/>
         </w:rPr>
       </w:pPr>
-      <w:hyperlink w:anchor="_Toc4403861" w:history="1">
+      <w:hyperlink w:anchor="_Toc20811796" w:history="1">
         <w:r>
           <w:rPr>
             <w:rStyle w:val="Hyperlink"/>
@@ -3177,7 +3265,7 @@
             <w:noProof/>
             <w:webHidden/>
           </w:rPr>
-          <w:instrText xml:space="preserve"> PAGEREF _Toc4403861 \h </w:instrText>
+          <w:instrText xml:space="preserve"> PAGEREF _Toc20811796 \h </w:instrText>
         </w:r>
         <w:r>
           <w:rPr>
@@ -3218,7 +3306,7 @@
           <w:szCs w:val="22"/>
         </w:rPr>
       </w:pPr>
-      <w:hyperlink w:anchor="_Toc4403862" w:history="1">
+      <w:hyperlink w:anchor="_Toc20811797" w:history="1">
         <w:r>
           <w:rPr>
             <w:rStyle w:val="Hyperlink"/>
@@ -3261,7 +3349,7 @@
             <w:noProof/>
             <w:webHidden/>
           </w:rPr>
-          <w:instrText xml:space="preserve"> PAGEREF _Toc4403862 \h </w:instrText>
+          <w:instrText xml:space="preserve"> PAGEREF _Toc20811797 \h </w:instrText>
         </w:r>
         <w:r>
           <w:rPr>
@@ -3302,7 +3390,7 @@
           <w:szCs w:val="22"/>
         </w:rPr>
       </w:pPr>
-      <w:hyperlink w:anchor="_Toc4403863" w:history="1">
+      <w:hyperlink w:anchor="_Toc20811798" w:history="1">
         <w:r>
           <w:rPr>
             <w:rStyle w:val="Hyperlink"/>
@@ -3345,7 +3433,7 @@
             <w:noProof/>
             <w:webHidden/>
           </w:rPr>
-          <w:instrText xml:space="preserve"> PAGEREF _Toc4403863 \h </w:instrText>
+          <w:instrText xml:space="preserve"> PAGEREF _Toc20811798 \h </w:instrText>
         </w:r>
         <w:r>
           <w:rPr>
@@ -3386,7 +3474,7 @@
           <w:szCs w:val="22"/>
         </w:rPr>
       </w:pPr>
-      <w:hyperlink w:anchor="_Toc4403864" w:history="1">
+      <w:hyperlink w:anchor="_Toc20811799" w:history="1">
         <w:r>
           <w:rPr>
             <w:rStyle w:val="Hyperlink"/>
@@ -3430,7 +3518,7 @@
             <w:noProof/>
             <w:webHidden/>
           </w:rPr>
-          <w:instrText xml:space="preserve"> PAGEREF _Toc4403864 \h </w:instrText>
+          <w:instrText xml:space="preserve"> PAGEREF _Toc20811799 \h </w:instrText>
         </w:r>
         <w:r>
           <w:rPr>
@@ -3471,7 +3559,7 @@
           <w:szCs w:val="22"/>
         </w:rPr>
       </w:pPr>
-      <w:hyperlink w:anchor="_Toc4403865" w:history="1">
+      <w:hyperlink w:anchor="_Toc20811800" w:history="1">
         <w:r>
           <w:rPr>
             <w:rStyle w:val="Hyperlink"/>
@@ -3515,7 +3603,7 @@
             <w:noProof/>
             <w:webHidden/>
           </w:rPr>
-          <w:instrText xml:space="preserve"> PAGEREF _Toc4403865 \h </w:instrText>
+          <w:instrText xml:space="preserve"> PAGEREF _Toc20811800 \h </w:instrText>
         </w:r>
         <w:r>
           <w:rPr>
@@ -3556,7 +3644,7 @@
           <w:szCs w:val="22"/>
         </w:rPr>
       </w:pPr>
-      <w:hyperlink w:anchor="_Toc4403866" w:history="1">
+      <w:hyperlink w:anchor="_Toc20811801" w:history="1">
         <w:r>
           <w:rPr>
             <w:rStyle w:val="Hyperlink"/>
@@ -3600,7 +3688,7 @@
             <w:noProof/>
             <w:webHidden/>
           </w:rPr>
-          <w:instrText xml:space="preserve"> PAGEREF _Toc4403866 \h </w:instrText>
+          <w:instrText xml:space="preserve"> PAGEREF _Toc20811801 \h </w:instrText>
         </w:r>
         <w:r>
           <w:rPr>
@@ -3641,7 +3729,7 @@
           <w:szCs w:val="22"/>
         </w:rPr>
       </w:pPr>
-      <w:hyperlink w:anchor="_Toc4403867" w:history="1">
+      <w:hyperlink w:anchor="_Toc20811802" w:history="1">
         <w:r>
           <w:rPr>
             <w:rStyle w:val="Hyperlink"/>
@@ -3685,7 +3773,7 @@
             <w:noProof/>
             <w:webHidden/>
           </w:rPr>
-          <w:instrText xml:space="preserve"> PAGEREF _Toc4403867 \h </w:instrText>
+          <w:instrText xml:space="preserve"> PAGEREF _Toc20811802 \h </w:instrText>
         </w:r>
         <w:r>
           <w:rPr>
@@ -3726,7 +3814,7 @@
           <w:szCs w:val="22"/>
         </w:rPr>
       </w:pPr>
-      <w:hyperlink w:anchor="_Toc4403868" w:history="1">
+      <w:hyperlink w:anchor="_Toc20811803" w:history="1">
         <w:r>
           <w:rPr>
             <w:rStyle w:val="Hyperlink"/>
@@ -3770,7 +3858,7 @@
             <w:noProof/>
             <w:webHidden/>
           </w:rPr>
-          <w:instrText xml:space="preserve"> PAGEREF _Toc4403868 \h </w:instrText>
+          <w:instrText xml:space="preserve"> PAGEREF _Toc20811803 \h </w:instrText>
         </w:r>
         <w:r>
           <w:rPr>
@@ -3811,7 +3899,7 @@
           <w:szCs w:val="22"/>
         </w:rPr>
       </w:pPr>
-      <w:hyperlink w:anchor="_Toc4403869" w:history="1">
+      <w:hyperlink w:anchor="_Toc20811804" w:history="1">
         <w:r>
           <w:rPr>
             <w:rStyle w:val="Hyperlink"/>
@@ -3855,7 +3943,7 @@
             <w:noProof/>
             <w:webHidden/>
           </w:rPr>
-          <w:instrText xml:space="preserve"> PAGEREF _Toc4403869 \h </w:instrText>
+          <w:instrText xml:space="preserve"> PAGEREF _Toc20811804 \h </w:instrText>
         </w:r>
         <w:r>
           <w:rPr>
@@ -3896,7 +3984,7 @@
           <w:szCs w:val="22"/>
         </w:rPr>
       </w:pPr>
-      <w:hyperlink w:anchor="_Toc4403870" w:history="1">
+      <w:hyperlink w:anchor="_Toc20811805" w:history="1">
         <w:r>
           <w:rPr>
             <w:rStyle w:val="Hyperlink"/>
@@ -3940,7 +4028,7 @@
             <w:noProof/>
             <w:webHidden/>
           </w:rPr>
-          <w:instrText xml:space="preserve"> PAGEREF _Toc4403870 \h </w:instrText>
+          <w:instrText xml:space="preserve"> PAGEREF _Toc20811805 \h </w:instrText>
         </w:r>
         <w:r>
           <w:rPr>
@@ -3981,7 +4069,7 @@
           <w:szCs w:val="22"/>
         </w:rPr>
       </w:pPr>
-      <w:hyperlink w:anchor="_Toc4403871" w:history="1">
+      <w:hyperlink w:anchor="_Toc20811806" w:history="1">
         <w:r>
           <w:rPr>
             <w:rStyle w:val="Hyperlink"/>
@@ -4025,7 +4113,7 @@
             <w:noProof/>
             <w:webHidden/>
           </w:rPr>
-          <w:instrText xml:space="preserve"> PAGEREF _Toc4403871 \h </w:instrText>
+          <w:instrText xml:space="preserve"> PAGEREF _Toc20811806 \h </w:instrText>
         </w:r>
         <w:r>
           <w:rPr>
@@ -4066,7 +4154,7 @@
           <w:szCs w:val="22"/>
         </w:rPr>
       </w:pPr>
-      <w:hyperlink w:anchor="_Toc4403872" w:history="1">
+      <w:hyperlink w:anchor="_Toc20811807" w:history="1">
         <w:r>
           <w:rPr>
             <w:rStyle w:val="Hyperlink"/>
@@ -4110,7 +4198,7 @@
             <w:noProof/>
             <w:webHidden/>
           </w:rPr>
-          <w:instrText xml:space="preserve"> PAGEREF _Toc4403872 \h </w:instrText>
+          <w:instrText xml:space="preserve"> PAGEREF _Toc20811807 \h </w:instrText>
         </w:r>
         <w:r>
           <w:rPr>
@@ -4151,7 +4239,7 @@
           <w:szCs w:val="22"/>
         </w:rPr>
       </w:pPr>
-      <w:hyperlink w:anchor="_Toc4403873" w:history="1">
+      <w:hyperlink w:anchor="_Toc20811808" w:history="1">
         <w:r>
           <w:rPr>
             <w:rStyle w:val="Hyperlink"/>
@@ -4195,7 +4283,7 @@
             <w:noProof/>
             <w:webHidden/>
           </w:rPr>
-          <w:instrText xml:space="preserve"> PAGEREF _Toc4403873 \h </w:instrText>
+          <w:instrText xml:space="preserve"> PAGEREF _Toc20811808 \h </w:instrText>
         </w:r>
         <w:r>
           <w:rPr>
@@ -4236,7 +4324,7 @@
           <w:szCs w:val="22"/>
         </w:rPr>
       </w:pPr>
-      <w:hyperlink w:anchor="_Toc4403874" w:history="1">
+      <w:hyperlink w:anchor="_Toc20811809" w:history="1">
         <w:r>
           <w:rPr>
             <w:rStyle w:val="Hyperlink"/>
@@ -4280,7 +4368,7 @@
             <w:noProof/>
             <w:webHidden/>
           </w:rPr>
-          <w:instrText xml:space="preserve"> PAGEREF _Toc4403874 \h </w:instrText>
+          <w:instrText xml:space="preserve"> PAGEREF _Toc20811809 \h </w:instrText>
         </w:r>
         <w:r>
           <w:rPr>
@@ -4321,7 +4409,7 @@
           <w:szCs w:val="22"/>
         </w:rPr>
       </w:pPr>
-      <w:hyperlink w:anchor="_Toc4403875" w:history="1">
+      <w:hyperlink w:anchor="_Toc20811810" w:history="1">
         <w:r>
           <w:rPr>
             <w:rStyle w:val="Hyperlink"/>
@@ -4365,7 +4453,7 @@
             <w:noProof/>
             <w:webHidden/>
           </w:rPr>
-          <w:instrText xml:space="preserve"> PAGEREF _Toc4403875 \h </w:instrText>
+          <w:instrText xml:space="preserve"> PAGEREF _Toc20811810 \h </w:instrText>
         </w:r>
         <w:r>
           <w:rPr>
@@ -4406,7 +4494,7 @@
           <w:szCs w:val="22"/>
         </w:rPr>
       </w:pPr>
-      <w:hyperlink w:anchor="_Toc4403876" w:history="1">
+      <w:hyperlink w:anchor="_Toc20811811" w:history="1">
         <w:r>
           <w:rPr>
             <w:rStyle w:val="Hyperlink"/>
@@ -4450,7 +4538,7 @@
             <w:noProof/>
             <w:webHidden/>
           </w:rPr>
-          <w:instrText xml:space="preserve"> PAGEREF _Toc4403876 \h </w:instrText>
+          <w:instrText xml:space="preserve"> PAGEREF _Toc20811811 \h </w:instrText>
         </w:r>
         <w:r>
           <w:rPr>
@@ -4491,7 +4579,7 @@
           <w:szCs w:val="22"/>
         </w:rPr>
       </w:pPr>
-      <w:hyperlink w:anchor="_Toc4403877" w:history="1">
+      <w:hyperlink w:anchor="_Toc20811812" w:history="1">
         <w:r>
           <w:rPr>
             <w:rStyle w:val="Hyperlink"/>
@@ -4535,7 +4623,7 @@
             <w:noProof/>
             <w:webHidden/>
           </w:rPr>
-          <w:instrText xml:space="preserve"> PAGEREF _Toc4403877 \h </w:instrText>
+          <w:instrText xml:space="preserve"> PAGEREF _Toc20811812 \h </w:instrText>
         </w:r>
         <w:r>
           <w:rPr>
@@ -4576,7 +4664,7 @@
           <w:szCs w:val="22"/>
         </w:rPr>
       </w:pPr>
-      <w:hyperlink w:anchor="_Toc4403878" w:history="1">
+      <w:hyperlink w:anchor="_Toc20811813" w:history="1">
         <w:r>
           <w:rPr>
             <w:rStyle w:val="Hyperlink"/>
@@ -4619,7 +4707,7 @@
             <w:noProof/>
             <w:webHidden/>
           </w:rPr>
-          <w:instrText xml:space="preserve"> PAGEREF _Toc4403878 \h </w:instrText>
+          <w:instrText xml:space="preserve"> PAGEREF _Toc20811813 \h </w:instrText>
         </w:r>
         <w:r>
           <w:rPr>
@@ -4660,7 +4748,7 @@
           <w:szCs w:val="22"/>
         </w:rPr>
       </w:pPr>
-      <w:hyperlink w:anchor="_Toc4403879" w:history="1">
+      <w:hyperlink w:anchor="_Toc20811814" w:history="1">
         <w:r>
           <w:rPr>
             <w:rStyle w:val="Hyperlink"/>
@@ -4703,7 +4791,7 @@
             <w:noProof/>
             <w:webHidden/>
           </w:rPr>
-          <w:instrText xml:space="preserve"> PAGEREF _Toc4403879 \h </w:instrText>
+          <w:instrText xml:space="preserve"> PAGEREF _Toc20811814 \h </w:instrText>
         </w:r>
         <w:r>
           <w:rPr>
@@ -4744,7 +4832,7 @@
           <w:szCs w:val="22"/>
         </w:rPr>
       </w:pPr>
-      <w:hyperlink w:anchor="_Toc4403880" w:history="1">
+      <w:hyperlink w:anchor="_Toc20811815" w:history="1">
         <w:r>
           <w:rPr>
             <w:rStyle w:val="Hyperlink"/>
@@ -4787,7 +4875,7 @@
             <w:noProof/>
             <w:webHidden/>
           </w:rPr>
-          <w:instrText xml:space="preserve"> PAGEREF _Toc4403880 \h </w:instrText>
+          <w:instrText xml:space="preserve"> PAGEREF _Toc20811815 \h </w:instrText>
         </w:r>
         <w:r>
           <w:rPr>
@@ -4828,7 +4916,7 @@
           <w:szCs w:val="22"/>
         </w:rPr>
       </w:pPr>
-      <w:hyperlink w:anchor="_Toc4403881" w:history="1">
+      <w:hyperlink w:anchor="_Toc20811816" w:history="1">
         <w:r>
           <w:rPr>
             <w:rStyle w:val="Hyperlink"/>
@@ -4871,7 +4959,7 @@
             <w:noProof/>
             <w:webHidden/>
           </w:rPr>
-          <w:instrText xml:space="preserve"> PAGEREF _Toc4403881 \h </w:instrText>
+          <w:instrText xml:space="preserve"> PAGEREF _Toc20811816 \h </w:instrText>
         </w:r>
         <w:r>
           <w:rPr>
@@ -4912,7 +5000,7 @@
           <w:szCs w:val="22"/>
         </w:rPr>
       </w:pPr>
-      <w:hyperlink w:anchor="_Toc4403882" w:history="1">
+      <w:hyperlink w:anchor="_Toc20811817" w:history="1">
         <w:r>
           <w:rPr>
             <w:rStyle w:val="Hyperlink"/>
@@ -4955,7 +5043,7 @@
             <w:noProof/>
             <w:webHidden/>
           </w:rPr>
-          <w:instrText xml:space="preserve"> PAGEREF _Toc4403882 \h </w:instrText>
+          <w:instrText xml:space="preserve"> PAGEREF _Toc20811817 \h </w:instrText>
         </w:r>
         <w:r>
           <w:rPr>
@@ -4996,7 +5084,7 @@
           <w:szCs w:val="22"/>
         </w:rPr>
       </w:pPr>
-      <w:hyperlink w:anchor="_Toc4403883" w:history="1">
+      <w:hyperlink w:anchor="_Toc20811818" w:history="1">
         <w:r>
           <w:rPr>
             <w:rStyle w:val="Hyperlink"/>
@@ -5039,7 +5127,7 @@
             <w:noProof/>
             <w:webHidden/>
           </w:rPr>
-          <w:instrText xml:space="preserve"> PAGEREF _Toc4403883 \h </w:instrText>
+          <w:instrText xml:space="preserve"> PAGEREF _Toc20811818 \h </w:instrText>
         </w:r>
         <w:r>
           <w:rPr>
@@ -5080,7 +5168,7 @@
           <w:szCs w:val="22"/>
         </w:rPr>
       </w:pPr>
-      <w:hyperlink w:anchor="_Toc4403884" w:history="1">
+      <w:hyperlink w:anchor="_Toc20811819" w:history="1">
         <w:r>
           <w:rPr>
             <w:rStyle w:val="Hyperlink"/>
@@ -5124,7 +5212,7 @@
             <w:noProof/>
             <w:webHidden/>
           </w:rPr>
-          <w:instrText xml:space="preserve"> PAGEREF _Toc4403884 \h </w:instrText>
+          <w:instrText xml:space="preserve"> PAGEREF _Toc20811819 \h </w:instrText>
         </w:r>
         <w:r>
           <w:rPr>
@@ -5165,7 +5253,7 @@
           <w:szCs w:val="22"/>
         </w:rPr>
       </w:pPr>
-      <w:hyperlink w:anchor="_Toc4403885" w:history="1">
+      <w:hyperlink w:anchor="_Toc20811820" w:history="1">
         <w:r>
           <w:rPr>
             <w:rStyle w:val="Hyperlink"/>
@@ -5208,7 +5296,7 @@
             <w:noProof/>
             <w:webHidden/>
           </w:rPr>
-          <w:instrText xml:space="preserve"> PAGEREF _Toc4403885 \h </w:instrText>
+          <w:instrText xml:space="preserve"> PAGEREF _Toc20811820 \h </w:instrText>
         </w:r>
         <w:r>
           <w:rPr>
@@ -5251,7 +5339,7 @@
           <w:szCs w:val="22"/>
         </w:rPr>
       </w:pPr>
-      <w:hyperlink w:anchor="_Toc4403886" w:history="1">
+      <w:hyperlink w:anchor="_Toc20811821" w:history="1">
         <w:r>
           <w:rPr>
             <w:rStyle w:val="Hyperlink"/>
@@ -5296,7 +5384,7 @@
             <w:noProof/>
             <w:webHidden/>
           </w:rPr>
-          <w:instrText xml:space="preserve"> PAGEREF _Toc4403886 \h </w:instrText>
+          <w:instrText xml:space="preserve"> PAGEREF _Toc20811821 \h </w:instrText>
         </w:r>
         <w:r>
           <w:rPr>
@@ -5339,7 +5427,7 @@
           <w:szCs w:val="22"/>
         </w:rPr>
       </w:pPr>
-      <w:hyperlink w:anchor="_Toc4403887" w:history="1">
+      <w:hyperlink w:anchor="_Toc20811822" w:history="1">
         <w:r>
           <w:rPr>
             <w:rStyle w:val="Hyperlink"/>
@@ -5384,7 +5472,7 @@
             <w:noProof/>
             <w:webHidden/>
           </w:rPr>
-          <w:instrText xml:space="preserve"> PAGEREF _Toc4403887 \h </w:instrText>
+          <w:instrText xml:space="preserve"> PAGEREF _Toc20811822 \h </w:instrText>
         </w:r>
         <w:r>
           <w:rPr>
@@ -5425,7 +5513,7 @@
           <w:szCs w:val="22"/>
         </w:rPr>
       </w:pPr>
-      <w:hyperlink w:anchor="_Toc4403888" w:history="1">
+      <w:hyperlink w:anchor="_Toc20811823" w:history="1">
         <w:r>
           <w:rPr>
             <w:rStyle w:val="Hyperlink"/>
@@ -5468,7 +5556,7 @@
             <w:noProof/>
             <w:webHidden/>
           </w:rPr>
-          <w:instrText xml:space="preserve"> PAGEREF _Toc4403888 \h </w:instrText>
+          <w:instrText xml:space="preserve"> PAGEREF _Toc20811823 \h </w:instrText>
         </w:r>
         <w:r>
           <w:rPr>
@@ -5511,7 +5599,7 @@
           <w:szCs w:val="22"/>
         </w:rPr>
       </w:pPr>
-      <w:hyperlink w:anchor="_Toc4403889" w:history="1">
+      <w:hyperlink w:anchor="_Toc20811824" w:history="1">
         <w:r>
           <w:rPr>
             <w:rStyle w:val="Hyperlink"/>
@@ -5556,7 +5644,7 @@
             <w:noProof/>
             <w:webHidden/>
           </w:rPr>
-          <w:instrText xml:space="preserve"> PAGEREF _Toc4403889 \h </w:instrText>
+          <w:instrText xml:space="preserve"> PAGEREF _Toc20811824 \h </w:instrText>
         </w:r>
         <w:r>
           <w:rPr>
@@ -5599,7 +5687,7 @@
           <w:szCs w:val="22"/>
         </w:rPr>
       </w:pPr>
-      <w:hyperlink w:anchor="_Toc4403890" w:history="1">
+      <w:hyperlink w:anchor="_Toc20811825" w:history="1">
         <w:r>
           <w:rPr>
             <w:rStyle w:val="Hyperlink"/>
@@ -5644,7 +5732,7 @@
             <w:noProof/>
             <w:webHidden/>
           </w:rPr>
-          <w:instrText xml:space="preserve"> PAGEREF _Toc4403890 \h </w:instrText>
+          <w:instrText xml:space="preserve"> PAGEREF _Toc20811825 \h </w:instrText>
         </w:r>
         <w:r>
           <w:rPr>
@@ -5685,7 +5773,7 @@
           <w:szCs w:val="22"/>
         </w:rPr>
       </w:pPr>
-      <w:hyperlink w:anchor="_Toc4403891" w:history="1">
+      <w:hyperlink w:anchor="_Toc20811826" w:history="1">
         <w:r>
           <w:rPr>
             <w:rStyle w:val="Hyperlink"/>
@@ -5728,7 +5816,7 @@
             <w:noProof/>
             <w:webHidden/>
           </w:rPr>
-          <w:instrText xml:space="preserve"> PAGEREF _Toc4403891 \h </w:instrText>
+          <w:instrText xml:space="preserve"> PAGEREF _Toc20811826 \h </w:instrText>
         </w:r>
         <w:r>
           <w:rPr>
@@ -5771,7 +5859,7 @@
           <w:szCs w:val="22"/>
         </w:rPr>
       </w:pPr>
-      <w:hyperlink w:anchor="_Toc4403892" w:history="1">
+      <w:hyperlink w:anchor="_Toc20811827" w:history="1">
         <w:r>
           <w:rPr>
             <w:rStyle w:val="Hyperlink"/>
@@ -5816,7 +5904,7 @@
             <w:noProof/>
             <w:webHidden/>
           </w:rPr>
-          <w:instrText xml:space="preserve"> PAGEREF _Toc4403892 \h </w:instrText>
+          <w:instrText xml:space="preserve"> PAGEREF _Toc20811827 \h </w:instrText>
         </w:r>
         <w:r>
           <w:rPr>
@@ -5859,7 +5947,7 @@
           <w:szCs w:val="22"/>
         </w:rPr>
       </w:pPr>
-      <w:hyperlink w:anchor="_Toc4403893" w:history="1">
+      <w:hyperlink w:anchor="_Toc20811828" w:history="1">
         <w:r>
           <w:rPr>
             <w:rStyle w:val="Hyperlink"/>
@@ -5904,7 +5992,7 @@
             <w:noProof/>
             <w:webHidden/>
           </w:rPr>
-          <w:instrText xml:space="preserve"> PAGEREF _Toc4403893 \h </w:instrText>
+          <w:instrText xml:space="preserve"> PAGEREF _Toc20811828 \h </w:instrText>
         </w:r>
         <w:r>
           <w:rPr>
@@ -5945,7 +6033,7 @@
           <w:szCs w:val="22"/>
         </w:rPr>
       </w:pPr>
-      <w:hyperlink w:anchor="_Toc4403894" w:history="1">
+      <w:hyperlink w:anchor="_Toc20811829" w:history="1">
         <w:r>
           <w:rPr>
             <w:rStyle w:val="Hyperlink"/>
@@ -5988,7 +6076,7 @@
             <w:noProof/>
             <w:webHidden/>
           </w:rPr>
-          <w:instrText xml:space="preserve"> PAGEREF _Toc4403894 \h </w:instrText>
+          <w:instrText xml:space="preserve"> PAGEREF _Toc20811829 \h </w:instrText>
         </w:r>
         <w:r>
           <w:rPr>
@@ -6031,7 +6119,7 @@
           <w:szCs w:val="22"/>
         </w:rPr>
       </w:pPr>
-      <w:hyperlink w:anchor="_Toc4403895" w:history="1">
+      <w:hyperlink w:anchor="_Toc20811830" w:history="1">
         <w:r>
           <w:rPr>
             <w:rStyle w:val="Hyperlink"/>
@@ -6076,7 +6164,7 @@
             <w:noProof/>
             <w:webHidden/>
           </w:rPr>
-          <w:instrText xml:space="preserve"> PAGEREF _Toc4403895 \h </w:instrText>
+          <w:instrText xml:space="preserve"> PAGEREF _Toc20811830 \h </w:instrText>
         </w:r>
         <w:r>
           <w:rPr>
@@ -6119,7 +6207,7 @@
           <w:szCs w:val="22"/>
         </w:rPr>
       </w:pPr>
-      <w:hyperlink w:anchor="_Toc4403896" w:history="1">
+      <w:hyperlink w:anchor="_Toc20811831" w:history="1">
         <w:r>
           <w:rPr>
             <w:rStyle w:val="Hyperlink"/>
@@ -6164,7 +6252,7 @@
             <w:noProof/>
             <w:webHidden/>
           </w:rPr>
-          <w:instrText xml:space="preserve"> PAGEREF _Toc4403896 \h </w:instrText>
+          <w:instrText xml:space="preserve"> PAGEREF _Toc20811831 \h </w:instrText>
         </w:r>
         <w:r>
           <w:rPr>
@@ -6207,7 +6295,7 @@
           <w:szCs w:val="22"/>
         </w:rPr>
       </w:pPr>
-      <w:hyperlink w:anchor="_Toc4403897" w:history="1">
+      <w:hyperlink w:anchor="_Toc20811832" w:history="1">
         <w:r>
           <w:rPr>
             <w:rStyle w:val="Hyperlink"/>
@@ -6252,7 +6340,7 @@
             <w:noProof/>
             <w:webHidden/>
           </w:rPr>
-          <w:instrText xml:space="preserve"> PAGEREF _Toc4403897 \h </w:instrText>
+          <w:instrText xml:space="preserve"> PAGEREF _Toc20811832 \h </w:instrText>
         </w:r>
         <w:r>
           <w:rPr>
@@ -6295,7 +6383,7 @@
           <w:szCs w:val="22"/>
         </w:rPr>
       </w:pPr>
-      <w:hyperlink w:anchor="_Toc4403898" w:history="1">
+      <w:hyperlink w:anchor="_Toc20811833" w:history="1">
         <w:r>
           <w:rPr>
             <w:rStyle w:val="Hyperlink"/>
@@ -6340,7 +6428,7 @@
             <w:noProof/>
             <w:webHidden/>
           </w:rPr>
-          <w:instrText xml:space="preserve"> PAGEREF _Toc4403898 \h </w:instrText>
+          <w:instrText xml:space="preserve"> PAGEREF _Toc20811833 \h </w:instrText>
         </w:r>
         <w:r>
           <w:rPr>
@@ -6383,7 +6471,7 @@
           <w:szCs w:val="22"/>
         </w:rPr>
       </w:pPr>
-      <w:hyperlink w:anchor="_Toc4403899" w:history="1">
+      <w:hyperlink w:anchor="_Toc20811834" w:history="1">
         <w:r>
           <w:rPr>
             <w:rStyle w:val="Hyperlink"/>
@@ -6428,7 +6516,7 @@
             <w:noProof/>
             <w:webHidden/>
           </w:rPr>
-          <w:instrText xml:space="preserve"> PAGEREF _Toc4403899 \h </w:instrText>
+          <w:instrText xml:space="preserve"> PAGEREF _Toc20811834 \h </w:instrText>
         </w:r>
         <w:r>
           <w:rPr>
@@ -6471,7 +6559,7 @@
           <w:szCs w:val="22"/>
         </w:rPr>
       </w:pPr>
-      <w:hyperlink w:anchor="_Toc4403900" w:history="1">
+      <w:hyperlink w:anchor="_Toc20811835" w:history="1">
         <w:r>
           <w:rPr>
             <w:rStyle w:val="Hyperlink"/>
@@ -6516,7 +6604,7 @@
             <w:noProof/>
             <w:webHidden/>
           </w:rPr>
-          <w:instrText xml:space="preserve"> PAGEREF _Toc4403900 \h </w:instrText>
+          <w:instrText xml:space="preserve"> PAGEREF _Toc20811835 \h </w:instrText>
         </w:r>
         <w:r>
           <w:rPr>
@@ -6559,7 +6647,7 @@
           <w:szCs w:val="22"/>
         </w:rPr>
       </w:pPr>
-      <w:hyperlink w:anchor="_Toc4403901" w:history="1">
+      <w:hyperlink w:anchor="_Toc20811836" w:history="1">
         <w:r>
           <w:rPr>
             <w:rStyle w:val="Hyperlink"/>
@@ -6604,7 +6692,7 @@
             <w:noProof/>
             <w:webHidden/>
           </w:rPr>
-          <w:instrText xml:space="preserve"> PAGEREF _Toc4403901 \h </w:instrText>
+          <w:instrText xml:space="preserve"> PAGEREF _Toc20811836 \h </w:instrText>
         </w:r>
         <w:r>
           <w:rPr>
@@ -6647,7 +6735,7 @@
           <w:szCs w:val="22"/>
         </w:rPr>
       </w:pPr>
-      <w:hyperlink w:anchor="_Toc4403902" w:history="1">
+      <w:hyperlink w:anchor="_Toc20811837" w:history="1">
         <w:r>
           <w:rPr>
             <w:rStyle w:val="Hyperlink"/>
@@ -6692,7 +6780,7 @@
             <w:noProof/>
             <w:webHidden/>
           </w:rPr>
-          <w:instrText xml:space="preserve"> PAGEREF _Toc4403902 \h </w:instrText>
+          <w:instrText xml:space="preserve"> PAGEREF _Toc20811837 \h </w:instrText>
         </w:r>
         <w:r>
           <w:rPr>
@@ -6735,7 +6823,7 @@
           <w:szCs w:val="22"/>
         </w:rPr>
       </w:pPr>
-      <w:hyperlink w:anchor="_Toc4403903" w:history="1">
+      <w:hyperlink w:anchor="_Toc20811838" w:history="1">
         <w:r>
           <w:rPr>
             <w:rStyle w:val="Hyperlink"/>
@@ -6780,7 +6868,7 @@
             <w:noProof/>
             <w:webHidden/>
           </w:rPr>
-          <w:instrText xml:space="preserve"> PAGEREF _Toc4403903 \h </w:instrText>
+          <w:instrText xml:space="preserve"> PAGEREF _Toc20811838 \h </w:instrText>
         </w:r>
         <w:r>
           <w:rPr>
@@ -6823,7 +6911,7 @@
           <w:szCs w:val="22"/>
         </w:rPr>
       </w:pPr>
-      <w:hyperlink w:anchor="_Toc4403904" w:history="1">
+      <w:hyperlink w:anchor="_Toc20811839" w:history="1">
         <w:r>
           <w:rPr>
             <w:rStyle w:val="Hyperlink"/>
@@ -6868,7 +6956,7 @@
             <w:noProof/>
             <w:webHidden/>
           </w:rPr>
-          <w:instrText xml:space="preserve"> PAGEREF _Toc4403904 \h </w:instrText>
+          <w:instrText xml:space="preserve"> PAGEREF _Toc20811839 \h </w:instrText>
         </w:r>
         <w:r>
           <w:rPr>
@@ -6911,7 +6999,7 @@
           <w:szCs w:val="22"/>
         </w:rPr>
       </w:pPr>
-      <w:hyperlink w:anchor="_Toc4403905" w:history="1">
+      <w:hyperlink w:anchor="_Toc20811840" w:history="1">
         <w:r>
           <w:rPr>
             <w:rStyle w:val="Hyperlink"/>
@@ -6956,7 +7044,7 @@
             <w:noProof/>
             <w:webHidden/>
           </w:rPr>
-          <w:instrText xml:space="preserve"> PAGEREF _Toc4403905 \h </w:instrText>
+          <w:instrText xml:space="preserve"> PAGEREF _Toc20811840 \h </w:instrText>
         </w:r>
         <w:r>
           <w:rPr>
@@ -6999,7 +7087,7 @@
           <w:szCs w:val="22"/>
         </w:rPr>
       </w:pPr>
-      <w:hyperlink w:anchor="_Toc4403906" w:history="1">
+      <w:hyperlink w:anchor="_Toc20811841" w:history="1">
         <w:r>
           <w:rPr>
             <w:rStyle w:val="Hyperlink"/>
@@ -7044,7 +7132,7 @@
             <w:noProof/>
             <w:webHidden/>
           </w:rPr>
-          <w:instrText xml:space="preserve"> PAGEREF _Toc4403906 \h </w:instrText>
+          <w:instrText xml:space="preserve"> PAGEREF _Toc20811841 \h </w:instrText>
         </w:r>
         <w:r>
           <w:rPr>
@@ -7085,7 +7173,7 @@
           <w:szCs w:val="22"/>
         </w:rPr>
       </w:pPr>
-      <w:hyperlink w:anchor="_Toc4403907" w:history="1">
+      <w:hyperlink w:anchor="_Toc20811842" w:history="1">
         <w:r>
           <w:rPr>
             <w:rStyle w:val="Hyperlink"/>
@@ -7128,7 +7216,7 @@
             <w:noProof/>
             <w:webHidden/>
           </w:rPr>
-          <w:instrText xml:space="preserve"> PAGEREF _Toc4403907 \h </w:instrText>
+          <w:instrText xml:space="preserve"> PAGEREF _Toc20811842 \h </w:instrText>
         </w:r>
         <w:r>
           <w:rPr>
@@ -7171,7 +7259,7 @@
           <w:szCs w:val="22"/>
         </w:rPr>
       </w:pPr>
-      <w:hyperlink w:anchor="_Toc4403908" w:history="1">
+      <w:hyperlink w:anchor="_Toc20811843" w:history="1">
         <w:r>
           <w:rPr>
             <w:rStyle w:val="Hyperlink"/>
@@ -7216,7 +7304,7 @@
             <w:noProof/>
             <w:webHidden/>
           </w:rPr>
-          <w:instrText xml:space="preserve"> PAGEREF _Toc4403908 \h </w:instrText>
+          <w:instrText xml:space="preserve"> PAGEREF _Toc20811843 \h </w:instrText>
         </w:r>
         <w:r>
           <w:rPr>
@@ -7259,7 +7347,7 @@
           <w:szCs w:val="22"/>
         </w:rPr>
       </w:pPr>
-      <w:hyperlink w:anchor="_Toc4403909" w:history="1">
+      <w:hyperlink w:anchor="_Toc20811844" w:history="1">
         <w:r>
           <w:rPr>
             <w:rStyle w:val="Hyperlink"/>
@@ -7304,7 +7392,7 @@
             <w:noProof/>
             <w:webHidden/>
           </w:rPr>
-          <w:instrText xml:space="preserve"> PAGEREF _Toc4403909 \h </w:instrText>
+          <w:instrText xml:space="preserve"> PAGEREF _Toc20811844 \h </w:instrText>
         </w:r>
         <w:r>
           <w:rPr>
@@ -7347,7 +7435,7 @@
           <w:szCs w:val="22"/>
         </w:rPr>
       </w:pPr>
-      <w:hyperlink w:anchor="_Toc4403910" w:history="1">
+      <w:hyperlink w:anchor="_Toc20811845" w:history="1">
         <w:r>
           <w:rPr>
             <w:rStyle w:val="Hyperlink"/>
@@ -7392,7 +7480,7 @@
             <w:noProof/>
             <w:webHidden/>
           </w:rPr>
-          <w:instrText xml:space="preserve"> PAGEREF _Toc4403910 \h </w:instrText>
+          <w:instrText xml:space="preserve"> PAGEREF _Toc20811845 \h </w:instrText>
         </w:r>
         <w:r>
           <w:rPr>
@@ -7435,7 +7523,7 @@
           <w:szCs w:val="22"/>
         </w:rPr>
       </w:pPr>
-      <w:hyperlink w:anchor="_Toc4403911" w:history="1">
+      <w:hyperlink w:anchor="_Toc20811846" w:history="1">
         <w:r>
           <w:rPr>
             <w:rStyle w:val="Hyperlink"/>
@@ -7480,7 +7568,7 @@
             <w:noProof/>
             <w:webHidden/>
           </w:rPr>
-          <w:instrText xml:space="preserve"> PAGEREF _Toc4403911 \h </w:instrText>
+          <w:instrText xml:space="preserve"> PAGEREF _Toc20811846 \h </w:instrText>
         </w:r>
         <w:r>
           <w:rPr>
@@ -7523,7 +7611,7 @@
           <w:szCs w:val="22"/>
         </w:rPr>
       </w:pPr>
-      <w:hyperlink w:anchor="_Toc4403912" w:history="1">
+      <w:hyperlink w:anchor="_Toc20811847" w:history="1">
         <w:r>
           <w:rPr>
             <w:rStyle w:val="Hyperlink"/>
@@ -7568,7 +7656,7 @@
             <w:noProof/>
             <w:webHidden/>
           </w:rPr>
-          <w:instrText xml:space="preserve"> PAGEREF _Toc4403912 \h </w:instrText>
+          <w:instrText xml:space="preserve"> PAGEREF _Toc20811847 \h </w:instrText>
         </w:r>
         <w:r>
           <w:rPr>
@@ -7611,7 +7699,7 @@
           <w:szCs w:val="22"/>
         </w:rPr>
       </w:pPr>
-      <w:hyperlink w:anchor="_Toc4403913" w:history="1">
+      <w:hyperlink w:anchor="_Toc20811848" w:history="1">
         <w:r>
           <w:rPr>
             <w:rStyle w:val="Hyperlink"/>
@@ -7656,7 +7744,7 @@
             <w:noProof/>
             <w:webHidden/>
           </w:rPr>
-          <w:instrText xml:space="preserve"> PAGEREF _Toc4403913 \h </w:instrText>
+          <w:instrText xml:space="preserve"> PAGEREF _Toc20811848 \h </w:instrText>
         </w:r>
         <w:r>
           <w:rPr>
@@ -7699,7 +7787,7 @@
           <w:szCs w:val="22"/>
         </w:rPr>
       </w:pPr>
-      <w:hyperlink w:anchor="_Toc4403914" w:history="1">
+      <w:hyperlink w:anchor="_Toc20811849" w:history="1">
         <w:r>
           <w:rPr>
             <w:rStyle w:val="Hyperlink"/>
@@ -7744,7 +7832,7 @@
             <w:noProof/>
             <w:webHidden/>
           </w:rPr>
-          <w:instrText xml:space="preserve"> PAGEREF _Toc4403914 \h </w:instrText>
+          <w:instrText xml:space="preserve"> PAGEREF _Toc20811849 \h </w:instrText>
         </w:r>
         <w:r>
           <w:rPr>
@@ -7787,7 +7875,7 @@
           <w:szCs w:val="22"/>
         </w:rPr>
       </w:pPr>
-      <w:hyperlink w:anchor="_Toc4403915" w:history="1">
+      <w:hyperlink w:anchor="_Toc20811850" w:history="1">
         <w:r>
           <w:rPr>
             <w:rStyle w:val="Hyperlink"/>
@@ -7832,7 +7920,7 @@
             <w:noProof/>
             <w:webHidden/>
           </w:rPr>
-          <w:instrText xml:space="preserve"> PAGEREF _Toc4403915 \h </w:instrText>
+          <w:instrText xml:space="preserve"> PAGEREF _Toc20811850 \h </w:instrText>
         </w:r>
         <w:r>
           <w:rPr>
@@ -7875,7 +7963,7 @@
           <w:szCs w:val="22"/>
         </w:rPr>
       </w:pPr>
-      <w:hyperlink w:anchor="_Toc4403916" w:history="1">
+      <w:hyperlink w:anchor="_Toc20811851" w:history="1">
         <w:r>
           <w:rPr>
             <w:rStyle w:val="Hyperlink"/>
@@ -7920,7 +8008,7 @@
             <w:noProof/>
             <w:webHidden/>
           </w:rPr>
-          <w:instrText xml:space="preserve"> PAGEREF _Toc4403916 \h </w:instrText>
+          <w:instrText xml:space="preserve"> PAGEREF _Toc20811851 \h </w:instrText>
         </w:r>
         <w:r>
           <w:rPr>
@@ -7963,7 +8051,7 @@
           <w:szCs w:val="22"/>
         </w:rPr>
       </w:pPr>
-      <w:hyperlink w:anchor="_Toc4403917" w:history="1">
+      <w:hyperlink w:anchor="_Toc20811852" w:history="1">
         <w:r>
           <w:rPr>
             <w:rStyle w:val="Hyperlink"/>
@@ -8008,7 +8096,7 @@
             <w:noProof/>
             <w:webHidden/>
           </w:rPr>
-          <w:instrText xml:space="preserve"> PAGEREF _Toc4403917 \h </w:instrText>
+          <w:instrText xml:space="preserve"> PAGEREF _Toc20811852 \h </w:instrText>
         </w:r>
         <w:r>
           <w:rPr>
@@ -8051,7 +8139,7 @@
           <w:szCs w:val="22"/>
         </w:rPr>
       </w:pPr>
-      <w:hyperlink w:anchor="_Toc4403918" w:history="1">
+      <w:hyperlink w:anchor="_Toc20811853" w:history="1">
         <w:r>
           <w:rPr>
             <w:rStyle w:val="Hyperlink"/>
@@ -8096,7 +8184,7 @@
             <w:noProof/>
             <w:webHidden/>
           </w:rPr>
-          <w:instrText xml:space="preserve"> PAGEREF _Toc4403918 \h </w:instrText>
+          <w:instrText xml:space="preserve"> PAGEREF _Toc20811853 \h </w:instrText>
         </w:r>
         <w:r>
           <w:rPr>
@@ -8137,7 +8225,7 @@
           <w:szCs w:val="22"/>
         </w:rPr>
       </w:pPr>
-      <w:hyperlink w:anchor="_Toc4403919" w:history="1">
+      <w:hyperlink w:anchor="_Toc20811854" w:history="1">
         <w:r>
           <w:rPr>
             <w:rStyle w:val="Hyperlink"/>
@@ -8180,7 +8268,7 @@
             <w:noProof/>
             <w:webHidden/>
           </w:rPr>
-          <w:instrText xml:space="preserve"> PAGEREF _Toc4403919 \h </w:instrText>
+          <w:instrText xml:space="preserve"> PAGEREF _Toc20811854 \h </w:instrText>
         </w:r>
         <w:r>
           <w:rPr>
@@ -8223,7 +8311,7 @@
           <w:szCs w:val="22"/>
         </w:rPr>
       </w:pPr>
-      <w:hyperlink w:anchor="_Toc4403920" w:history="1">
+      <w:hyperlink w:anchor="_Toc20811855" w:history="1">
         <w:r>
           <w:rPr>
             <w:rStyle w:val="Hyperlink"/>
@@ -8268,7 +8356,7 @@
             <w:noProof/>
             <w:webHidden/>
           </w:rPr>
-          <w:instrText xml:space="preserve"> PAGEREF _Toc4403920 \h </w:instrText>
+          <w:instrText xml:space="preserve"> PAGEREF _Toc20811855 \h </w:instrText>
         </w:r>
         <w:r>
           <w:rPr>
@@ -8311,7 +8399,7 @@
           <w:szCs w:val="22"/>
         </w:rPr>
       </w:pPr>
-      <w:hyperlink w:anchor="_Toc4403921" w:history="1">
+      <w:hyperlink w:anchor="_Toc20811856" w:history="1">
         <w:r>
           <w:rPr>
             <w:rStyle w:val="Hyperlink"/>
@@ -8356,7 +8444,7 @@
             <w:noProof/>
             <w:webHidden/>
           </w:rPr>
-          <w:instrText xml:space="preserve"> PAGEREF _Toc4403921 \h </w:instrText>
+          <w:instrText xml:space="preserve"> PAGEREF _Toc20811856 \h </w:instrText>
         </w:r>
         <w:r>
           <w:rPr>
@@ -8399,7 +8487,7 @@
           <w:szCs w:val="22"/>
         </w:rPr>
       </w:pPr>
-      <w:hyperlink w:anchor="_Toc4403922" w:history="1">
+      <w:hyperlink w:anchor="_Toc20811857" w:history="1">
         <w:r>
           <w:rPr>
             <w:rStyle w:val="Hyperlink"/>
@@ -8444,7 +8532,7 @@
             <w:noProof/>
             <w:webHidden/>
           </w:rPr>
-          <w:instrText xml:space="preserve"> PAGEREF _Toc4403922 \h </w:instrText>
+          <w:instrText xml:space="preserve"> PAGEREF _Toc20811857 \h </w:instrText>
         </w:r>
         <w:r>
           <w:rPr>
@@ -8485,7 +8573,7 @@
           <w:szCs w:val="22"/>
         </w:rPr>
       </w:pPr>
-      <w:hyperlink w:anchor="_Toc4403923" w:history="1">
+      <w:hyperlink w:anchor="_Toc20811858" w:history="1">
         <w:r>
           <w:rPr>
             <w:rStyle w:val="Hyperlink"/>
@@ -8528,7 +8616,7 @@
             <w:noProof/>
             <w:webHidden/>
           </w:rPr>
-          <w:instrText xml:space="preserve"> PAGEREF _Toc4403923 \h </w:instrText>
+          <w:instrText xml:space="preserve"> PAGEREF _Toc20811858 \h </w:instrText>
         </w:r>
         <w:r>
           <w:rPr>
@@ -8571,7 +8659,7 @@
           <w:szCs w:val="22"/>
         </w:rPr>
       </w:pPr>
-      <w:hyperlink w:anchor="_Toc4403924" w:history="1">
+      <w:hyperlink w:anchor="_Toc20811859" w:history="1">
         <w:r>
           <w:rPr>
             <w:rStyle w:val="Hyperlink"/>
@@ -8616,7 +8704,7 @@
             <w:noProof/>
             <w:webHidden/>
           </w:rPr>
-          <w:instrText xml:space="preserve"> PAGEREF _Toc4403924 \h </w:instrText>
+          <w:instrText xml:space="preserve"> PAGEREF _Toc20811859 \h </w:instrText>
         </w:r>
         <w:r>
           <w:rPr>
@@ -8659,7 +8747,7 @@
           <w:szCs w:val="22"/>
         </w:rPr>
       </w:pPr>
-      <w:hyperlink w:anchor="_Toc4403925" w:history="1">
+      <w:hyperlink w:anchor="_Toc20811860" w:history="1">
         <w:r>
           <w:rPr>
             <w:rStyle w:val="Hyperlink"/>
@@ -8704,7 +8792,7 @@
             <w:noProof/>
             <w:webHidden/>
           </w:rPr>
-          <w:instrText xml:space="preserve"> PAGEREF _Toc4403925 \h </w:instrText>
+          <w:instrText xml:space="preserve"> PAGEREF _Toc20811860 \h </w:instrText>
         </w:r>
         <w:r>
           <w:rPr>
@@ -8747,7 +8835,7 @@
           <w:szCs w:val="22"/>
         </w:rPr>
       </w:pPr>
-      <w:hyperlink w:anchor="_Toc4403926" w:history="1">
+      <w:hyperlink w:anchor="_Toc20811861" w:history="1">
         <w:r>
           <w:rPr>
             <w:rStyle w:val="Hyperlink"/>
@@ -8792,7 +8880,7 @@
             <w:noProof/>
             <w:webHidden/>
           </w:rPr>
-          <w:instrText xml:space="preserve"> PAGEREF _Toc4403926 \h </w:instrText>
+          <w:instrText xml:space="preserve"> PAGEREF _Toc20811861 \h </w:instrText>
         </w:r>
         <w:r>
           <w:rPr>
@@ -8835,7 +8923,7 @@
           <w:szCs w:val="22"/>
         </w:rPr>
       </w:pPr>
-      <w:hyperlink w:anchor="_Toc4403927" w:history="1">
+      <w:hyperlink w:anchor="_Toc20811862" w:history="1">
         <w:r>
           <w:rPr>
             <w:rStyle w:val="Hyperlink"/>
@@ -8880,7 +8968,7 @@
             <w:noProof/>
             <w:webHidden/>
           </w:rPr>
-          <w:instrText xml:space="preserve"> PAGEREF _Toc4403927 \h </w:instrText>
+          <w:instrText xml:space="preserve"> PAGEREF _Toc20811862 \h </w:instrText>
         </w:r>
         <w:r>
           <w:rPr>
@@ -8923,7 +9011,7 @@
           <w:szCs w:val="22"/>
         </w:rPr>
       </w:pPr>
-      <w:hyperlink w:anchor="_Toc4403928" w:history="1">
+      <w:hyperlink w:anchor="_Toc20811863" w:history="1">
         <w:r>
           <w:rPr>
             <w:rStyle w:val="Hyperlink"/>
@@ -8968,7 +9056,7 @@
             <w:noProof/>
             <w:webHidden/>
           </w:rPr>
-          <w:instrText xml:space="preserve"> PAGEREF _Toc4403928 \h </w:instrText>
+          <w:instrText xml:space="preserve"> PAGEREF _Toc20811863 \h </w:instrText>
         </w:r>
         <w:r>
           <w:rPr>
@@ -9012,7 +9100,7 @@
           <w:szCs w:val="22"/>
         </w:rPr>
       </w:pPr>
-      <w:hyperlink w:anchor="_Toc4403929" w:history="1">
+      <w:hyperlink w:anchor="_Toc20811864" w:history="1">
         <w:r>
           <w:rPr>
             <w:rStyle w:val="Hyperlink"/>
@@ -9058,7 +9146,7 @@
             <w:noProof/>
             <w:webHidden/>
           </w:rPr>
-          <w:instrText xml:space="preserve"> PAGEREF _Toc4403929 \h </w:instrText>
+          <w:instrText xml:space="preserve"> PAGEREF _Toc20811864 \h </w:instrText>
         </w:r>
         <w:r>
           <w:rPr>
@@ -9102,7 +9190,7 @@
           <w:szCs w:val="22"/>
         </w:rPr>
       </w:pPr>
-      <w:hyperlink w:anchor="_Toc4403930" w:history="1">
+      <w:hyperlink w:anchor="_Toc20811865" w:history="1">
         <w:r>
           <w:rPr>
             <w:rStyle w:val="Hyperlink"/>
@@ -9148,7 +9236,7 @@
             <w:noProof/>
             <w:webHidden/>
           </w:rPr>
-          <w:instrText xml:space="preserve"> PAGEREF _Toc4403930 \h </w:instrText>
+          <w:instrText xml:space="preserve"> PAGEREF _Toc20811865 \h </w:instrText>
         </w:r>
         <w:r>
           <w:rPr>
@@ -9189,7 +9277,7 @@
           <w:szCs w:val="22"/>
         </w:rPr>
       </w:pPr>
-      <w:hyperlink w:anchor="_Toc4403931" w:history="1">
+      <w:hyperlink w:anchor="_Toc20811866" w:history="1">
         <w:r>
           <w:rPr>
             <w:rStyle w:val="Hyperlink"/>
@@ -9232,7 +9320,7 @@
             <w:noProof/>
             <w:webHidden/>
           </w:rPr>
-          <w:instrText xml:space="preserve"> PAGEREF _Toc4403931 \h </w:instrText>
+          <w:instrText xml:space="preserve"> PAGEREF _Toc20811866 \h </w:instrText>
         </w:r>
         <w:r>
           <w:rPr>
@@ -9273,7 +9361,7 @@
           <w:szCs w:val="22"/>
         </w:rPr>
       </w:pPr>
-      <w:hyperlink w:anchor="_Toc4403932" w:history="1">
+      <w:hyperlink w:anchor="_Toc20811867" w:history="1">
         <w:r>
           <w:rPr>
             <w:rStyle w:val="Hyperlink"/>
@@ -9316,7 +9404,7 @@
             <w:noProof/>
             <w:webHidden/>
           </w:rPr>
-          <w:instrText xml:space="preserve"> PAGEREF _Toc4403932 \h </w:instrText>
+          <w:instrText xml:space="preserve"> PAGEREF _Toc20811867 \h </w:instrText>
         </w:r>
         <w:r>
           <w:rPr>
@@ -9357,7 +9445,7 @@
           <w:szCs w:val="22"/>
         </w:rPr>
       </w:pPr>
-      <w:hyperlink w:anchor="_Toc4403933" w:history="1">
+      <w:hyperlink w:anchor="_Toc20811868" w:history="1">
         <w:r>
           <w:rPr>
             <w:rStyle w:val="Hyperlink"/>
@@ -9400,7 +9488,7 @@
             <w:noProof/>
             <w:webHidden/>
           </w:rPr>
-          <w:instrText xml:space="preserve"> PAGEREF _Toc4403933 \h </w:instrText>
+          <w:instrText xml:space="preserve"> PAGEREF _Toc20811868 \h </w:instrText>
         </w:r>
         <w:r>
           <w:rPr>
@@ -9443,7 +9531,7 @@
           <w:szCs w:val="22"/>
         </w:rPr>
       </w:pPr>
-      <w:hyperlink w:anchor="_Toc4403934" w:history="1">
+      <w:hyperlink w:anchor="_Toc20811869" w:history="1">
         <w:r>
           <w:rPr>
             <w:rStyle w:val="Hyperlink"/>
@@ -9488,7 +9576,7 @@
             <w:noProof/>
             <w:webHidden/>
           </w:rPr>
-          <w:instrText xml:space="preserve"> PAGEREF _Toc4403934 \h </w:instrText>
+          <w:instrText xml:space="preserve"> PAGEREF _Toc20811869 \h </w:instrText>
         </w:r>
         <w:r>
           <w:rPr>
@@ -9531,7 +9619,7 @@
           <w:szCs w:val="22"/>
         </w:rPr>
       </w:pPr>
-      <w:hyperlink w:anchor="_Toc4403935" w:history="1">
+      <w:hyperlink w:anchor="_Toc20811870" w:history="1">
         <w:r>
           <w:rPr>
             <w:rStyle w:val="Hyperlink"/>
@@ -9576,7 +9664,7 @@
             <w:noProof/>
             <w:webHidden/>
           </w:rPr>
-          <w:instrText xml:space="preserve"> PAGEREF _Toc4403935 \h </w:instrText>
+          <w:instrText xml:space="preserve"> PAGEREF _Toc20811870 \h </w:instrText>
         </w:r>
         <w:r>
           <w:rPr>
@@ -9619,7 +9707,7 @@
           <w:szCs w:val="22"/>
         </w:rPr>
       </w:pPr>
-      <w:hyperlink w:anchor="_Toc4403936" w:history="1">
+      <w:hyperlink w:anchor="_Toc20811871" w:history="1">
         <w:r>
           <w:rPr>
             <w:rStyle w:val="Hyperlink"/>
@@ -9664,7 +9752,7 @@
             <w:noProof/>
             <w:webHidden/>
           </w:rPr>
-          <w:instrText xml:space="preserve"> PAGEREF _Toc4403936 \h </w:instrText>
+          <w:instrText xml:space="preserve"> PAGEREF _Toc20811871 \h </w:instrText>
         </w:r>
         <w:r>
           <w:rPr>
@@ -9703,7 +9791,7 @@
         <w:lastRenderedPageBreak/>
         <w:fldChar w:fldCharType="end"/>
       </w:r>
-      <w:bookmarkStart w:id="4" w:name="_Toc4403828"/>
+      <w:bookmarkStart w:id="4" w:name="_Toc20811762"/>
       <w:r>
         <w:t>Introduction</w:t>
       </w:r>
@@ -10045,7 +10133,7 @@
         <w:ind w:left="1170" w:hanging="1170"/>
       </w:pPr>
       <w:bookmarkStart w:id="5" w:name="_Toc357416400"/>
-      <w:bookmarkStart w:id="6" w:name="_Toc4403829"/>
+      <w:bookmarkStart w:id="6" w:name="_Toc20811763"/>
       <w:r>
         <w:t>Cohort Reproduction – Probability of Establishment</w:t>
       </w:r>
@@ -10105,7 +10193,7 @@
         </w:tabs>
         <w:ind w:left="1170" w:hanging="1170"/>
       </w:pPr>
-      <w:bookmarkStart w:id="7" w:name="_Toc4403830"/>
+      <w:bookmarkStart w:id="7" w:name="_Toc20811764"/>
       <w:r>
         <w:t>Cohort Growth</w:t>
       </w:r>
@@ -10187,7 +10275,7 @@
         </w:tabs>
         <w:ind w:left="1170" w:hanging="1170"/>
       </w:pPr>
-      <w:bookmarkStart w:id="8" w:name="_Toc4403831"/>
+      <w:bookmarkStart w:id="8" w:name="_Toc20811765"/>
       <w:r>
         <w:lastRenderedPageBreak/>
         <w:t xml:space="preserve">Soil and </w:t>
@@ -10260,7 +10348,7 @@
         </w:tabs>
         <w:ind w:left="1170" w:hanging="1170"/>
       </w:pPr>
-      <w:bookmarkStart w:id="9" w:name="_Toc4403832"/>
+      <w:bookmarkStart w:id="9" w:name="_Toc20811766"/>
       <w:r>
         <w:t>Initializing Biomass</w:t>
       </w:r>
@@ -10360,7 +10448,7 @@
         </w:tabs>
         <w:ind w:left="1170" w:hanging="1170"/>
       </w:pPr>
-      <w:bookmarkStart w:id="10" w:name="_Toc4403833"/>
+      <w:bookmarkStart w:id="10" w:name="_Toc20811767"/>
       <w:r>
         <w:t>Interactions with Disturbances</w:t>
       </w:r>
@@ -10433,7 +10521,7 @@
         </w:tabs>
         <w:ind w:left="1170" w:hanging="1170"/>
       </w:pPr>
-      <w:bookmarkStart w:id="11" w:name="_Toc4403834"/>
+      <w:bookmarkStart w:id="11" w:name="_Toc20811768"/>
       <w:r>
         <w:t>Available Light</w:t>
       </w:r>
@@ -10473,7 +10561,7 @@
         </w:tabs>
         <w:ind w:left="1170" w:hanging="1170"/>
       </w:pPr>
-      <w:bookmarkStart w:id="12" w:name="_Toc4403835"/>
+      <w:bookmarkStart w:id="12" w:name="_Toc20811769"/>
       <w:r>
         <w:t>Cohort Reproduction – Disturbance Interactions</w:t>
       </w:r>
@@ -10495,7 +10583,7 @@
         </w:tabs>
         <w:ind w:left="1170" w:hanging="1170"/>
       </w:pPr>
-      <w:bookmarkStart w:id="13" w:name="_Toc4403836"/>
+      <w:bookmarkStart w:id="13" w:name="_Toc20811770"/>
       <w:r>
         <w:t>Cohort Reproduction – Initial Biomass</w:t>
       </w:r>
@@ -10517,7 +10605,7 @@
         </w:tabs>
         <w:ind w:left="1166" w:hanging="1166"/>
       </w:pPr>
-      <w:bookmarkStart w:id="14" w:name="_Toc4403837"/>
+      <w:bookmarkStart w:id="14" w:name="_Toc20811771"/>
       <w:r>
         <w:t>Cohort Senescence</w:t>
       </w:r>
@@ -10539,7 +10627,7 @@
         </w:tabs>
         <w:ind w:left="1170" w:hanging="1170"/>
       </w:pPr>
-      <w:bookmarkStart w:id="15" w:name="_Toc4403838"/>
+      <w:bookmarkStart w:id="15" w:name="_Toc20811772"/>
       <w:r>
         <w:lastRenderedPageBreak/>
         <w:t>Major Releases</w:t>
@@ -10555,9 +10643,9 @@
         <w:ind w:left="1166" w:hanging="1166"/>
       </w:pPr>
       <w:bookmarkStart w:id="16" w:name="_Toc357416398"/>
-      <w:bookmarkStart w:id="17" w:name="_Toc4403839"/>
-      <w:r>
-        <w:t>Version 6.1 (March 2019)</w:t>
+      <w:bookmarkStart w:id="17" w:name="_Toc20811773"/>
+      <w:r>
+        <w:t>Version 6.2 and 6.3 (April 2019, October 2019)</w:t>
       </w:r>
       <w:bookmarkEnd w:id="17"/>
     </w:p>
@@ -10566,7 +10654,7 @@
         <w:pStyle w:val="textbody"/>
       </w:pPr>
       <w:r>
-        <w:t>Updated to Succession Library v7.</w:t>
+        <w:t>Update to Climate Library v4 (6.2).  Update to Succession Library v8 (6.3).</w:t>
       </w:r>
     </w:p>
     <w:p>
@@ -10577,9 +10665,9 @@
         </w:tabs>
         <w:ind w:left="1166" w:hanging="1166"/>
       </w:pPr>
-      <w:bookmarkStart w:id="18" w:name="_Toc4403840"/>
-      <w:r>
-        <w:t>Version 6.0 (September 2018)</w:t>
+      <w:bookmarkStart w:id="18" w:name="_Toc20811774"/>
+      <w:r>
+        <w:t>Version 6.1 (March 2019)</w:t>
       </w:r>
       <w:bookmarkEnd w:id="18"/>
     </w:p>
@@ -10588,7 +10676,7 @@
         <w:pStyle w:val="textbody"/>
       </w:pPr>
       <w:r>
-        <w:t>Compatible with Core v7.</w:t>
+        <w:t>Updated to Succession Library v7.</w:t>
       </w:r>
     </w:p>
     <w:p>
@@ -10599,11 +10687,33 @@
         </w:tabs>
         <w:ind w:left="1166" w:hanging="1166"/>
       </w:pPr>
-      <w:bookmarkStart w:id="19" w:name="_Toc4403841"/>
+      <w:bookmarkStart w:id="19" w:name="_Toc20811775"/>
+      <w:r>
+        <w:t>Version 6.0 (September 2018)</w:t>
+      </w:r>
+      <w:bookmarkEnd w:id="19"/>
+    </w:p>
+    <w:p>
+      <w:pPr>
+        <w:pStyle w:val="textbody"/>
+      </w:pPr>
+      <w:r>
+        <w:t>Compatible with Core v7.</w:t>
+      </w:r>
+    </w:p>
+    <w:p>
+      <w:pPr>
+        <w:pStyle w:val="Heading3"/>
+        <w:tabs>
+          <w:tab w:val="clear" w:pos="3870"/>
+        </w:tabs>
+        <w:ind w:left="1166" w:hanging="1166"/>
+      </w:pPr>
+      <w:bookmarkStart w:id="20" w:name="_Toc20811776"/>
       <w:r>
         <w:t>Version 5.0 (April 2018)</w:t>
       </w:r>
-      <w:bookmarkEnd w:id="19"/>
+      <w:bookmarkEnd w:id="20"/>
     </w:p>
     <w:p>
       <w:pPr>
@@ -10693,11 +10803,11 @@
         </w:tabs>
         <w:ind w:left="1166" w:hanging="1166"/>
       </w:pPr>
-      <w:bookmarkStart w:id="20" w:name="_Toc4403842"/>
+      <w:bookmarkStart w:id="21" w:name="_Toc20811777"/>
       <w:r>
         <w:t>Version 4.2 (June 2017)</w:t>
       </w:r>
-      <w:bookmarkEnd w:id="20"/>
+      <w:bookmarkEnd w:id="21"/>
     </w:p>
     <w:p>
       <w:pPr>
@@ -10723,21 +10833,25 @@
         </w:tabs>
         <w:ind w:left="1166" w:hanging="1166"/>
       </w:pPr>
-      <w:bookmarkStart w:id="21" w:name="_Toc4403843"/>
+      <w:bookmarkStart w:id="22" w:name="_Toc20811778"/>
       <w:r>
         <w:t>Version 4.1</w:t>
       </w:r>
       <w:r>
         <w:t xml:space="preserve"> (September 2016)</w:t>
       </w:r>
-      <w:bookmarkEnd w:id="21"/>
+      <w:bookmarkEnd w:id="22"/>
     </w:p>
     <w:p>
       <w:pPr>
         <w:pStyle w:val="textbody"/>
       </w:pPr>
       <w:r>
-        <w:t xml:space="preserve">In version 4.1, we renamed what was the Century Succession extension to the Net Ecosystem Carbon and Nitrogen (NECN) Succession extension.  We did so for clarity.  This extension is now so substantially different from Century (see changes listed below) that the name is no longer justified.  In addition, many people were confused about the distinctions between this extension and the CENTURY model.  From the beginning, the only similarity was the belowground processing of soil organic matter.  The CENTURY model (all versions) does not simulate succession or changing tree species dominance; this extension always did.  </w:t>
+        <w:t xml:space="preserve">In version 4.1, we renamed what was the Century Succession extension to the Net Ecosystem Carbon and Nitrogen (NECN) Succession extension.  We did so for clarity.  This extension is now so substantially different from Century (see changes listed below) that the name is no longer justified.  In addition, many people were confused about the distinctions between this extension and the CENTURY model.  From the beginning, the only similarity was the belowground processing of soil organic matter.  </w:t>
+      </w:r>
+      <w:r>
+        <w:lastRenderedPageBreak/>
+        <w:t xml:space="preserve">The CENTURY model (all versions) does not simulate succession or changing tree species dominance; this extension always did.  </w:t>
       </w:r>
     </w:p>
     <w:p>
@@ -10745,11 +10859,7 @@
         <w:pStyle w:val="textbody"/>
       </w:pPr>
       <w:r>
-        <w:t xml:space="preserve">In addition, v4.1 now uses the Biomass Libraries.  This enables this extension – in addition to Biomass Succession and PnET Succession to </w:t>
-      </w:r>
-      <w:r>
-        <w:lastRenderedPageBreak/>
-        <w:t>use the same Biomass extensions (including Land Use, Drought, Fuels, Harvest, Insects, Output, Reclassification Output, and Biomass-by-Age).  The Leaf Biomass extensions therefore will be retired.</w:t>
+        <w:t>In addition, v4.1 now uses the Biomass Libraries.  This enables this extension – in addition to Biomass Succession and PnET Succession to use the same Biomass extensions (including Land Use, Drought, Fuels, Harvest, Insects, Output, Reclassification Output, and Biomass-by-Age).  The Leaf Biomass extensions therefore will be retired.</w:t>
       </w:r>
     </w:p>
     <w:p>
@@ -10760,7 +10870,7 @@
         </w:tabs>
         <w:ind w:left="1166" w:hanging="1166"/>
       </w:pPr>
-      <w:bookmarkStart w:id="22" w:name="_Toc4403844"/>
+      <w:bookmarkStart w:id="23" w:name="_Toc20811779"/>
       <w:r>
         <w:t xml:space="preserve">Version </w:t>
       </w:r>
@@ -10774,7 +10884,7 @@
       <w:r>
         <w:t>0</w:t>
       </w:r>
-      <w:bookmarkEnd w:id="22"/>
+      <w:bookmarkEnd w:id="23"/>
     </w:p>
     <w:p>
       <w:pPr>
@@ -10964,11 +11074,12 @@
         </w:tabs>
         <w:ind w:left="1170" w:hanging="1170"/>
       </w:pPr>
-      <w:bookmarkStart w:id="23" w:name="_Toc4403845"/>
-      <w:r>
+      <w:bookmarkStart w:id="24" w:name="_Toc20811780"/>
+      <w:r>
+        <w:lastRenderedPageBreak/>
         <w:t>Version 3.1</w:t>
       </w:r>
-      <w:bookmarkEnd w:id="23"/>
+      <w:bookmarkEnd w:id="24"/>
     </w:p>
     <w:p>
       <w:pPr>
@@ -10981,11 +11092,7 @@
         <w:t>NECN</w:t>
       </w:r>
       <w:r>
-        <w:t xml:space="preserve"> was run with the Leaf Biomass </w:t>
-      </w:r>
-      <w:r>
-        <w:lastRenderedPageBreak/>
-        <w:t xml:space="preserve">Insects Extension.  Now when insect defoliation occurs, there is a small increase in frass N that corresponds to values observed in the field.  </w:t>
+        <w:t xml:space="preserve"> was run with the Leaf Biomass Insects Extension.  Now when insect defoliation occurs, there is a small increase in frass N that corresponds to values observed in the field.  </w:t>
       </w:r>
     </w:p>
     <w:p>
@@ -11024,11 +11131,11 @@
         </w:tabs>
         <w:ind w:left="1170" w:hanging="1170"/>
       </w:pPr>
-      <w:bookmarkStart w:id="24" w:name="_Toc4403846"/>
+      <w:bookmarkStart w:id="25" w:name="_Toc20811781"/>
       <w:r>
         <w:t>Version 3.0</w:t>
       </w:r>
-      <w:bookmarkEnd w:id="24"/>
+      <w:bookmarkEnd w:id="25"/>
     </w:p>
     <w:p>
       <w:pPr>
@@ -11207,7 +11314,11 @@
         <w:fldChar w:fldCharType="end"/>
       </w:r>
       <w:r>
-        <w:t xml:space="preserve">.  The addition of C and N in frass can cause changes in decomposition rates, which may affect long-term nutrient availability and productivity.  In the extension, defoliation events trigger deposition of frass C and N deposition, the relative amount of which is a function of the amount of leaf biomass removed during defoliation.  Since C/N ratio of frass (C/N =23 from </w:t>
+        <w:t xml:space="preserve">.  The addition of C and N in frass can cause changes in decomposition rates, which may affect long-term nutrient availability and productivity.  In the extension, </w:t>
+      </w:r>
+      <w:r>
+        <w:lastRenderedPageBreak/>
+        <w:t xml:space="preserve">defoliation events trigger deposition of frass C and N deposition, the relative amount of which is a function of the amount of leaf biomass removed during defoliation.  Since C/N ratio of frass (C/N =23 from </w:t>
       </w:r>
       <w:r>
         <w:t>Lovett and Ruesink</w:t>
@@ -11219,11 +11330,176 @@
         <w:t xml:space="preserve"> 1995)</w:t>
       </w:r>
       <w:r>
-        <w:t xml:space="preserve"> may differ from litterfall, frass can also cause </w:t>
+        <w:t xml:space="preserve"> may differ from litterfall, frass can also cause changes in the decomposition rates of the soil pools that can affect long-term carbon cycling and productivity.</w:t>
+      </w:r>
+    </w:p>
+    <w:p>
+      <w:pPr>
+        <w:pStyle w:val="textbody"/>
+      </w:pPr>
+      <w:r>
+        <w:t>We added N leaching which is a function of soil texture, the amount of available mineral N and the relative rates of base and storm flow.  The calculations are based on the original CENTURY model by Parton et al. (1983), though modified so that only NO</w:t>
+      </w:r>
+      <w:r>
+        <w:rPr>
+          <w:vertAlign w:val="subscript"/>
+        </w:rPr>
+        <w:t>3</w:t>
+      </w:r>
+      <w:r>
+        <w:rPr>
+          <w:vertAlign w:val="superscript"/>
+        </w:rPr>
+        <w:t>-</w:t>
+      </w:r>
+      <w:r>
+        <w:t xml:space="preserve"> </w:t>
+      </w:r>
+      <w:r>
+        <w:t xml:space="preserve">(and not total N) is leached from soils.  The direct loss of mineral N to the atmosphere – not dependent upon fire as an agent - was modified so that the relative amount can vary with different ecosystems within the landscape.  The relative amount of N loss through ammonia volatilization and denitrification is now an input parameter for each ecoregion.  This is particularly useful when the landscape includes both uplands and wetlands, since wetlands have a much higher denitrification rates than </w:t>
+      </w:r>
+      <w:r>
+        <w:t xml:space="preserve">uplands (Seitzinger et al. 2006).  </w:t>
+      </w:r>
+      <w:r>
+        <w:t>Overall, ammonia volatilization is relatively low (&lt;0.1 g m-2 y-1) from unfertilized forest ecosystems (Schlesinger and Hartley 1992), but denitrification rates can be significant, especially in forested wetlands (0.8 g m</w:t>
+      </w:r>
+      <w:r>
+        <w:rPr>
+          <w:vertAlign w:val="superscript"/>
+        </w:rPr>
+        <w:t>-2</w:t>
+      </w:r>
+      <w:r>
+        <w:t xml:space="preserve"> y</w:t>
+      </w:r>
+      <w:r>
+        <w:rPr>
+          <w:vertAlign w:val="superscript"/>
+        </w:rPr>
+        <w:t>-1</w:t>
+      </w:r>
+      <w:r>
+        <w:t xml:space="preserve">, </w:t>
+      </w:r>
+      <w:r>
+        <w:t>(Seitzinger et al. 2006)</w:t>
+      </w:r>
+      <w:r>
+        <w:t>.</w:t>
+      </w:r>
+    </w:p>
+    <w:p>
+      <w:pPr>
+        <w:pStyle w:val="textbody"/>
+      </w:pPr>
+      <w:r>
+        <w:t xml:space="preserve">We modified how N limits aboveground productivity, switching from a categorical (i.e. N tolerance) to a more process-based approach.  When N is limiting, mineral N is allocated between cohorts based on their biomass (i.e. coarse root biomass).  This value is divided by the N demand for each cohort (amount of N needed for growth) to get a relative index (0-1) of how much N is limiting growth for that cohort.  </w:t>
+      </w:r>
+    </w:p>
+    <w:p>
+      <w:pPr>
+        <w:pStyle w:val="textbody"/>
+      </w:pPr>
+      <w:r>
+        <w:t xml:space="preserve">N limitation = N allocation / N demand </w:t>
+      </w:r>
+      <w:r>
+        <w:tab/>
+      </w:r>
+      <w:r>
+        <w:tab/>
+      </w:r>
+      <w:r>
+        <w:tab/>
+      </w:r>
+      <w:r>
+        <w:tab/>
+      </w:r>
+    </w:p>
+    <w:p>
+      <w:pPr>
+        <w:pStyle w:val="textbody"/>
+      </w:pPr>
+      <w:r>
+        <w:t>We added input parameters for the decay rates of the fast-cycling soil pool so the user can better regulate the respiration and N mineralization rates of the SOM1surf and SOM1soil pools.  The decay constants of all three soil pools (fast, slow and  passive) can now be adjusted to ensure that the relative decomposition rates between pools are realistic and reflect the expected annual changes in each pool.</w:t>
+      </w:r>
+    </w:p>
+    <w:p>
+      <w:pPr>
+        <w:pStyle w:val="textbody"/>
+      </w:pPr>
+      <w:r>
+        <w:t xml:space="preserve">We modified the relationship between </w:t>
+      </w:r>
+      <w:r>
+        <w:rPr>
+          <w:b/>
+        </w:rPr>
+        <w:t xml:space="preserve">belowground </w:t>
+      </w:r>
+      <w:r>
+        <w:t xml:space="preserve">and aboveground </w:t>
+      </w:r>
+      <w:r>
+        <w:rPr>
+          <w:b/>
+        </w:rPr>
+        <w:t>productivity</w:t>
+      </w:r>
+      <w:r>
+        <w:t xml:space="preserve">, based on new </w:t>
+      </w:r>
+      <w:r>
+        <w:t>studies (Albaugh et al. 2006, Park et al. 2008).  We increased belowground productivity</w:t>
+      </w:r>
+      <w:r>
+        <w:t xml:space="preserve">, such that fine root biomass is now 75% of leaf biomass (was 70% in v2) and coarse root biomass is 50% (rather than 30%) of wood biomass.  </w:t>
+      </w:r>
+    </w:p>
+    <w:p>
+      <w:pPr>
+        <w:pStyle w:val="textbody"/>
+      </w:pPr>
+      <w:r>
+        <w:t xml:space="preserve">We added an input parameter that adjusts the </w:t>
+      </w:r>
+      <w:r>
+        <w:rPr>
+          <w:b/>
+        </w:rPr>
+        <w:t>probability of establishment</w:t>
+      </w:r>
+      <w:r>
+        <w:t xml:space="preserve"> based on the time step you specify in </w:t>
+      </w:r>
+      <w:r>
+        <w:t>NECN</w:t>
+      </w:r>
+      <w:r>
+        <w:t>.  This allows users to account for differences in establishment depending on the succession timestep.  The expectation is that shorter time steps will have smaller P</w:t>
+      </w:r>
+      <w:r>
+        <w:rPr>
+          <w:vertAlign w:val="subscript"/>
+        </w:rPr>
+        <w:t>EST</w:t>
+      </w:r>
+      <w:r>
+        <w:t xml:space="preserve">.  For example, if you were operating at a 5-year time step and </w:t>
       </w:r>
       <w:r>
         <w:lastRenderedPageBreak/>
-        <w:t>changes in the decomposition rates of the soil pools that can affect long-term carbon cycling and productivity.</w:t>
+        <w:t>you decided to step it down to a 1-year time step, the adjustment factor of 0.2 should be applied to arrive at equivalent P</w:t>
+      </w:r>
+      <w:r>
+        <w:rPr>
+          <w:vertAlign w:val="subscript"/>
+        </w:rPr>
+        <w:t>EST</w:t>
+      </w:r>
+      <w:r>
+        <w:t>.</w:t>
       </w:r>
     </w:p>
     <w:p>
@@ -11231,172 +11507,6 @@
         <w:pStyle w:val="textbody"/>
       </w:pPr>
       <w:r>
-        <w:t>We added N leaching which is a function of soil texture, the amount of available mineral N and the relative rates of base and storm flow.  The calculations are based on the original CENTURY model by Parton et al. (1983), though modified so that only NO</w:t>
-      </w:r>
-      <w:r>
-        <w:rPr>
-          <w:vertAlign w:val="subscript"/>
-        </w:rPr>
-        <w:t>3</w:t>
-      </w:r>
-      <w:r>
-        <w:rPr>
-          <w:vertAlign w:val="superscript"/>
-        </w:rPr>
-        <w:t>-</w:t>
-      </w:r>
-      <w:r>
-        <w:t xml:space="preserve"> </w:t>
-      </w:r>
-      <w:r>
-        <w:t xml:space="preserve">(and not total N) is leached from soils.  The direct loss of mineral N to the atmosphere – not dependent upon fire as an agent - was modified so that the relative amount can vary with different ecosystems within the landscape.  The relative amount of N loss through ammonia volatilization and denitrification is now an input parameter for each ecoregion.  This is particularly useful when the landscape includes both uplands and wetlands, since wetlands have a much higher denitrification rates than </w:t>
-      </w:r>
-      <w:r>
-        <w:t xml:space="preserve">uplands (Seitzinger et al. 2006).  </w:t>
-      </w:r>
-      <w:r>
-        <w:t>Overall, ammonia volatilization is relatively low (&lt;0.1 g m-2 y-1) from unfertilized forest ecosystems (Schlesinger and Hartley 1992), but denitrification rates can be significant, especially in forested wetlands (0.8 g m</w:t>
-      </w:r>
-      <w:r>
-        <w:rPr>
-          <w:vertAlign w:val="superscript"/>
-        </w:rPr>
-        <w:t>-2</w:t>
-      </w:r>
-      <w:r>
-        <w:t xml:space="preserve"> y</w:t>
-      </w:r>
-      <w:r>
-        <w:rPr>
-          <w:vertAlign w:val="superscript"/>
-        </w:rPr>
-        <w:t>-1</w:t>
-      </w:r>
-      <w:r>
-        <w:t xml:space="preserve">, </w:t>
-      </w:r>
-      <w:r>
-        <w:t>(Seitzinger et al. 2006)</w:t>
-      </w:r>
-      <w:r>
-        <w:t>.</w:t>
-      </w:r>
-    </w:p>
-    <w:p>
-      <w:pPr>
-        <w:pStyle w:val="textbody"/>
-      </w:pPr>
-      <w:r>
-        <w:t xml:space="preserve">We modified how N limits aboveground productivity, switching from a categorical (i.e. N tolerance) to a more process-based approach.  When N is limiting, mineral N is allocated between cohorts based on their biomass (i.e. coarse root biomass).  This value is divided by the N demand for each cohort (amount of N needed for growth) to get a relative index (0-1) of how much N is limiting growth for that cohort.  </w:t>
-      </w:r>
-    </w:p>
-    <w:p>
-      <w:pPr>
-        <w:pStyle w:val="textbody"/>
-      </w:pPr>
-      <w:r>
-        <w:t xml:space="preserve">N limitation = N allocation / N demand </w:t>
-      </w:r>
-      <w:r>
-        <w:tab/>
-      </w:r>
-      <w:r>
-        <w:tab/>
-      </w:r>
-      <w:r>
-        <w:tab/>
-      </w:r>
-      <w:r>
-        <w:tab/>
-      </w:r>
-    </w:p>
-    <w:p>
-      <w:pPr>
-        <w:pStyle w:val="textbody"/>
-      </w:pPr>
-      <w:r>
-        <w:t>We added input parameters for the decay rates of the fast-cycling soil pool so the user can better regulate the respiration and N mineralization rates of the SOM1surf and SOM1soil pools.  The decay constants of all three soil pools (fast, slow and  passive) can now be adjusted to ensure that the relative decomposition rates between pools are realistic and reflect the expected annual changes in each pool.</w:t>
-      </w:r>
-    </w:p>
-    <w:p>
-      <w:pPr>
-        <w:pStyle w:val="textbody"/>
-      </w:pPr>
-      <w:r>
-        <w:t xml:space="preserve">We modified the relationship between </w:t>
-      </w:r>
-      <w:r>
-        <w:rPr>
-          <w:b/>
-        </w:rPr>
-        <w:t xml:space="preserve">belowground </w:t>
-      </w:r>
-      <w:r>
-        <w:t xml:space="preserve">and aboveground </w:t>
-      </w:r>
-      <w:r>
-        <w:rPr>
-          <w:b/>
-        </w:rPr>
-        <w:t>productivity</w:t>
-      </w:r>
-      <w:r>
-        <w:t xml:space="preserve">, based on new </w:t>
-      </w:r>
-      <w:r>
-        <w:t>studies (Albaugh et al. 2006, Park et al. 2008).  We increased belowground productivity</w:t>
-      </w:r>
-      <w:r>
-        <w:t xml:space="preserve">, such that fine root biomass is now 75% of leaf biomass (was 70% in v2) and coarse root biomass is 50% (rather than 30%) of wood biomass.  </w:t>
-      </w:r>
-    </w:p>
-    <w:p>
-      <w:pPr>
-        <w:pStyle w:val="textbody"/>
-      </w:pPr>
-      <w:r>
-        <w:t xml:space="preserve">We added an input parameter that adjusts the </w:t>
-      </w:r>
-      <w:r>
-        <w:rPr>
-          <w:b/>
-        </w:rPr>
-        <w:t>probability of establishment</w:t>
-      </w:r>
-      <w:r>
-        <w:t xml:space="preserve"> based on the time step you specify in </w:t>
-      </w:r>
-      <w:r>
-        <w:t>NECN</w:t>
-      </w:r>
-      <w:r>
-        <w:t>.  This allows users to account for differences in establishment depending on the succession timestep.  The expectation is that shorter time steps will have smaller P</w:t>
-      </w:r>
-      <w:r>
-        <w:rPr>
-          <w:vertAlign w:val="subscript"/>
-        </w:rPr>
-        <w:t>EST</w:t>
-      </w:r>
-      <w:r>
-        <w:t>.  For example, if you were operating at a 5-year time step and you decided to step it down to a 1-year time step, the adjustment factor of 0.2 should be applied to arrive at equivalent P</w:t>
-      </w:r>
-      <w:r>
-        <w:rPr>
-          <w:vertAlign w:val="subscript"/>
-        </w:rPr>
-        <w:t>EST</w:t>
-      </w:r>
-      <w:r>
-        <w:t>.</w:t>
-      </w:r>
-    </w:p>
-    <w:p>
-      <w:pPr>
-        <w:pStyle w:val="textbody"/>
-      </w:pPr>
-      <w:r>
-        <w:lastRenderedPageBreak/>
         <w:t xml:space="preserve">We also added a new </w:t>
       </w:r>
       <w:r>
@@ -11455,11 +11565,11 @@
         </w:tabs>
         <w:ind w:left="1170" w:hanging="1170"/>
       </w:pPr>
-      <w:bookmarkStart w:id="25" w:name="_Toc4403847"/>
+      <w:bookmarkStart w:id="26" w:name="_Toc20811782"/>
       <w:r>
         <w:t>Version 2.0</w:t>
       </w:r>
-      <w:bookmarkEnd w:id="25"/>
+      <w:bookmarkEnd w:id="26"/>
     </w:p>
     <w:p>
       <w:pPr>
@@ -11535,11 +11645,11 @@
         </w:tabs>
         <w:ind w:left="1170" w:hanging="1170"/>
       </w:pPr>
-      <w:bookmarkStart w:id="26" w:name="_Toc4403848"/>
+      <w:bookmarkStart w:id="27" w:name="_Toc20811783"/>
       <w:r>
         <w:t>Minor Releases</w:t>
       </w:r>
-      <w:bookmarkEnd w:id="26"/>
+      <w:bookmarkEnd w:id="27"/>
     </w:p>
     <w:p>
       <w:pPr>
@@ -11549,11 +11659,11 @@
         </w:tabs>
         <w:ind w:left="1170" w:hanging="1170"/>
       </w:pPr>
-      <w:bookmarkStart w:id="27" w:name="_Toc4403849"/>
+      <w:bookmarkStart w:id="28" w:name="_Toc20811784"/>
       <w:r>
         <w:t>Version 6.0.2 (February 2019)</w:t>
       </w:r>
-      <w:bookmarkEnd w:id="27"/>
+      <w:bookmarkEnd w:id="28"/>
     </w:p>
     <w:p>
       <w:pPr>
@@ -11571,11 +11681,11 @@
         </w:tabs>
         <w:ind w:left="1170" w:hanging="1170"/>
       </w:pPr>
-      <w:bookmarkStart w:id="28" w:name="_Toc4403850"/>
+      <w:bookmarkStart w:id="29" w:name="_Toc20811785"/>
       <w:r>
         <w:t>Version 6.0.1 (December 2018)</w:t>
       </w:r>
-      <w:bookmarkEnd w:id="28"/>
+      <w:bookmarkEnd w:id="29"/>
     </w:p>
     <w:p>
       <w:pPr>
@@ -11593,11 +11703,12 @@
         </w:tabs>
         <w:ind w:left="1170" w:hanging="1170"/>
       </w:pPr>
-      <w:bookmarkStart w:id="29" w:name="_Toc4403851"/>
-      <w:r>
+      <w:bookmarkStart w:id="30" w:name="_Toc20811786"/>
+      <w:r>
+        <w:lastRenderedPageBreak/>
         <w:t>Version 4.1.1</w:t>
       </w:r>
-      <w:bookmarkEnd w:id="29"/>
+      <w:bookmarkEnd w:id="30"/>
     </w:p>
     <w:p>
       <w:pPr>
@@ -11615,12 +11726,11 @@
         </w:tabs>
         <w:ind w:left="1170" w:hanging="1170"/>
       </w:pPr>
-      <w:bookmarkStart w:id="30" w:name="_Toc4403852"/>
-      <w:r>
-        <w:lastRenderedPageBreak/>
+      <w:bookmarkStart w:id="31" w:name="_Toc20811787"/>
+      <w:r>
         <w:t>Version 4.0.2</w:t>
       </w:r>
-      <w:bookmarkEnd w:id="30"/>
+      <w:bookmarkEnd w:id="31"/>
     </w:p>
     <w:p>
       <w:pPr>
@@ -11659,11 +11769,11 @@
         </w:tabs>
         <w:ind w:left="1170" w:hanging="1170"/>
       </w:pPr>
-      <w:bookmarkStart w:id="31" w:name="_Toc4403853"/>
+      <w:bookmarkStart w:id="32" w:name="_Toc20811788"/>
       <w:r>
         <w:t>Version 4.0.1</w:t>
       </w:r>
-      <w:bookmarkEnd w:id="31"/>
+      <w:bookmarkEnd w:id="32"/>
     </w:p>
     <w:p>
       <w:pPr>
@@ -11708,11 +11818,11 @@
         </w:tabs>
         <w:ind w:left="1170" w:hanging="1170"/>
       </w:pPr>
-      <w:bookmarkStart w:id="32" w:name="_Toc4403854"/>
+      <w:bookmarkStart w:id="33" w:name="_Toc20811789"/>
       <w:r>
         <w:t>Version 3.1.1</w:t>
       </w:r>
-      <w:bookmarkEnd w:id="32"/>
+      <w:bookmarkEnd w:id="33"/>
     </w:p>
     <w:p>
       <w:pPr>
@@ -11736,11 +11846,11 @@
         </w:tabs>
         <w:ind w:left="1170" w:hanging="1170"/>
       </w:pPr>
-      <w:bookmarkStart w:id="33" w:name="_Toc4403855"/>
+      <w:bookmarkStart w:id="34" w:name="_Toc20811790"/>
       <w:r>
         <w:t>References</w:t>
       </w:r>
-      <w:bookmarkEnd w:id="33"/>
+      <w:bookmarkEnd w:id="34"/>
     </w:p>
     <w:p>
       <w:pPr>
@@ -11787,7 +11897,7 @@
           <w:szCs w:val="20"/>
         </w:rPr>
       </w:pPr>
-      <w:bookmarkStart w:id="34" w:name="PCRefList_LANDIS_II_Century_Succession_v"/>
+      <w:bookmarkStart w:id="35" w:name="PCRefList_LANDIS_II_Century_Succession_v"/>
       <w:r>
         <w:rPr>
           <w:rFonts w:cs="MS Sans Serif"/>
@@ -11970,6 +12080,7 @@
           <w:sz w:val="20"/>
           <w:szCs w:val="20"/>
         </w:rPr>
+        <w:lastRenderedPageBreak/>
         <w:t>Kimmins, J. P., D. Mailly, and B. Seely. 1999. Modelling forest ecosystem net primary production: the hybrid simulation approach used in FORECAST. Ecological Modelling 122:195-224.</w:t>
       </w:r>
     </w:p>
@@ -11986,15 +12097,7 @@
           <w:sz w:val="20"/>
           <w:szCs w:val="20"/>
         </w:rPr>
-        <w:t xml:space="preserve">Pan, Y., J.M. Melillo, A.D. McGuire, D.W. Kicklighter, L.F. Pitelka, K. Hibbard, L.L. Pierce, S.W. Running, D.S. Ojima, W.J. Parton, D.S. Schimel, and VEMAP Members. 1998. Modeled responses of terrestrial ecosystems to elevated </w:t>
-      </w:r>
-      <w:r>
-        <w:rPr>
-          <w:sz w:val="20"/>
-          <w:szCs w:val="20"/>
-        </w:rPr>
-        <w:lastRenderedPageBreak/>
-        <w:t>atmospheric CO</w:t>
+        <w:t>Pan, Y., J.M. Melillo, A.D. McGuire, D.W. Kicklighter, L.F. Pitelka, K. Hibbard, L.L. Pierce, S.W. Running, D.S. Ojima, W.J. Parton, D.S. Schimel, and VEMAP Members. 1998. Modeled responses of terrestrial ecosystems to elevated atmospheric CO</w:t>
       </w:r>
       <w:r>
         <w:rPr>
@@ -12507,14 +12610,14 @@
         </w:tabs>
         <w:ind w:left="1170" w:hanging="1170"/>
       </w:pPr>
-      <w:bookmarkStart w:id="35" w:name="_Toc127846704"/>
-      <w:bookmarkStart w:id="36" w:name="_Toc4403856"/>
-      <w:bookmarkEnd w:id="34"/>
+      <w:bookmarkStart w:id="36" w:name="_Toc127846704"/>
+      <w:bookmarkStart w:id="37" w:name="_Toc20811791"/>
+      <w:bookmarkEnd w:id="35"/>
       <w:r>
         <w:t>Acknowledgments</w:t>
       </w:r>
-      <w:bookmarkEnd w:id="35"/>
       <w:bookmarkEnd w:id="36"/>
+      <w:bookmarkEnd w:id="37"/>
     </w:p>
     <w:p>
       <w:pPr>
@@ -12561,7 +12664,7 @@
       <w:pPr>
         <w:pStyle w:val="Heading1"/>
       </w:pPr>
-      <w:bookmarkStart w:id="37" w:name="_Toc4403857"/>
+      <w:bookmarkStart w:id="38" w:name="_Toc20811792"/>
       <w:r>
         <w:lastRenderedPageBreak/>
         <w:t xml:space="preserve">Succession </w:t>
@@ -12569,7 +12672,7 @@
       <w:r>
         <w:t>Input File</w:t>
       </w:r>
-      <w:bookmarkEnd w:id="37"/>
+      <w:bookmarkEnd w:id="38"/>
     </w:p>
     <w:p>
       <w:pPr>
@@ -12618,13 +12721,13 @@
         </w:tabs>
         <w:ind w:left="1170" w:hanging="1170"/>
       </w:pPr>
-      <w:bookmarkStart w:id="38" w:name="_Toc112490865"/>
-      <w:bookmarkStart w:id="39" w:name="_Toc4403858"/>
+      <w:bookmarkStart w:id="39" w:name="_Toc112490865"/>
+      <w:bookmarkStart w:id="40" w:name="_Toc20811793"/>
       <w:r>
         <w:t>LandisData</w:t>
       </w:r>
-      <w:bookmarkEnd w:id="38"/>
       <w:bookmarkEnd w:id="39"/>
+      <w:bookmarkEnd w:id="40"/>
     </w:p>
     <w:p>
       <w:pPr>
@@ -12669,13 +12772,13 @@
         </w:tabs>
         <w:ind w:left="1170" w:hanging="1170"/>
       </w:pPr>
-      <w:bookmarkStart w:id="40" w:name="_Toc112490866"/>
-      <w:bookmarkStart w:id="41" w:name="_Toc4403859"/>
+      <w:bookmarkStart w:id="41" w:name="_Toc112490866"/>
+      <w:bookmarkStart w:id="42" w:name="_Toc20811794"/>
       <w:r>
         <w:t>Timestep</w:t>
       </w:r>
-      <w:bookmarkEnd w:id="40"/>
       <w:bookmarkEnd w:id="41"/>
+      <w:bookmarkEnd w:id="42"/>
     </w:p>
     <w:p>
       <w:pPr>
@@ -12767,15 +12870,15 @@
         </w:tabs>
         <w:ind w:left="1170" w:hanging="1170"/>
       </w:pPr>
-      <w:bookmarkStart w:id="42" w:name="_Toc107735767"/>
-      <w:bookmarkStart w:id="43" w:name="_Toc112490867"/>
-      <w:bookmarkStart w:id="44" w:name="_Toc4403860"/>
+      <w:bookmarkStart w:id="43" w:name="_Toc107735767"/>
+      <w:bookmarkStart w:id="44" w:name="_Toc112490867"/>
+      <w:bookmarkStart w:id="45" w:name="_Toc20811795"/>
       <w:r>
         <w:t>SeedingAlgorithm</w:t>
       </w:r>
-      <w:bookmarkEnd w:id="42"/>
       <w:bookmarkEnd w:id="43"/>
       <w:bookmarkEnd w:id="44"/>
+      <w:bookmarkEnd w:id="45"/>
     </w:p>
     <w:p>
       <w:pPr>
@@ -12860,14 +12963,14 @@
         </w:tabs>
         <w:ind w:left="1170" w:hanging="1170"/>
       </w:pPr>
-      <w:bookmarkStart w:id="45" w:name="_Toc107735768"/>
-      <w:bookmarkStart w:id="46" w:name="_Toc112490868"/>
-      <w:bookmarkStart w:id="47" w:name="_Ref140207509"/>
-      <w:bookmarkStart w:id="48" w:name="_Toc4403861"/>
+      <w:bookmarkStart w:id="46" w:name="_Toc107735768"/>
+      <w:bookmarkStart w:id="47" w:name="_Toc112490868"/>
+      <w:bookmarkStart w:id="48" w:name="_Ref140207509"/>
+      <w:bookmarkStart w:id="49" w:name="_Toc20811796"/>
       <w:r>
         <w:t>InitialCommunities</w:t>
       </w:r>
-      <w:bookmarkEnd w:id="48"/>
+      <w:bookmarkEnd w:id="49"/>
     </w:p>
     <w:p>
       <w:pPr>
@@ -12891,17 +12994,17 @@
         </w:tabs>
         <w:ind w:left="1170" w:hanging="1170"/>
       </w:pPr>
-      <w:bookmarkStart w:id="49" w:name="_Ref109371856"/>
-      <w:bookmarkStart w:id="50" w:name="_Toc133339090"/>
-      <w:bookmarkStart w:id="51" w:name="_Toc282434151"/>
-      <w:bookmarkStart w:id="52" w:name="_Toc4403862"/>
+      <w:bookmarkStart w:id="50" w:name="_Ref109371856"/>
+      <w:bookmarkStart w:id="51" w:name="_Toc133339090"/>
+      <w:bookmarkStart w:id="52" w:name="_Toc282434151"/>
+      <w:bookmarkStart w:id="53" w:name="_Toc20811797"/>
       <w:r>
         <w:t>InitialCommunitiesMap</w:t>
       </w:r>
-      <w:bookmarkEnd w:id="49"/>
       <w:bookmarkEnd w:id="50"/>
       <w:bookmarkEnd w:id="51"/>
       <w:bookmarkEnd w:id="52"/>
+      <w:bookmarkEnd w:id="53"/>
     </w:p>
     <w:p>
       <w:pPr>
@@ -12925,7 +13028,7 @@
         </w:tabs>
         <w:ind w:left="1170" w:hanging="1170"/>
       </w:pPr>
-      <w:bookmarkStart w:id="53" w:name="_Toc4403863"/>
+      <w:bookmarkStart w:id="54" w:name="_Toc20811798"/>
       <w:r>
         <w:t>Climate</w:t>
       </w:r>
@@ -12935,7 +13038,7 @@
       <w:r>
         <w:t>File</w:t>
       </w:r>
-      <w:bookmarkEnd w:id="53"/>
+      <w:bookmarkEnd w:id="54"/>
     </w:p>
     <w:p>
       <w:pPr>
@@ -13000,7 +13103,7 @@
           <w:szCs w:val="28"/>
         </w:rPr>
       </w:pPr>
-      <w:bookmarkStart w:id="54" w:name="_Toc510167268"/>
+      <w:bookmarkStart w:id="55" w:name="_Toc510167268"/>
     </w:p>
     <w:p>
       <w:pPr>
@@ -13152,15 +13255,15 @@
         </w:numPr>
         <w:ind w:left="-1260"/>
       </w:pPr>
-      <w:bookmarkStart w:id="55" w:name="_Toc4403864"/>
+      <w:bookmarkStart w:id="56" w:name="_Toc20811799"/>
       <w:r>
         <w:t>SoilDepth</w:t>
       </w:r>
       <w:r>
         <w:t>MapName</w:t>
       </w:r>
-      <w:bookmarkEnd w:id="54"/>
       <w:bookmarkEnd w:id="55"/>
+      <w:bookmarkEnd w:id="56"/>
     </w:p>
     <w:p>
       <w:pPr>
@@ -13196,9 +13299,10 @@
         </w:numPr>
         <w:ind w:left="900" w:hanging="900"/>
       </w:pPr>
-      <w:bookmarkStart w:id="56" w:name="_Toc510167269"/>
-      <w:bookmarkStart w:id="57" w:name="_Toc4403865"/>
-      <w:r>
+      <w:bookmarkStart w:id="57" w:name="_Toc510167269"/>
+      <w:bookmarkStart w:id="58" w:name="_Toc20811800"/>
+      <w:r>
+        <w:lastRenderedPageBreak/>
         <w:t>SoilD</w:t>
       </w:r>
       <w:r>
@@ -13219,8 +13323,8 @@
       <w:r>
         <w:t xml:space="preserve"> SoilStormFlowMapName</w:t>
       </w:r>
-      <w:bookmarkEnd w:id="56"/>
       <w:bookmarkEnd w:id="57"/>
+      <w:bookmarkEnd w:id="58"/>
     </w:p>
     <w:p>
       <w:pPr>
@@ -13302,8 +13406,8 @@
         </w:numPr>
         <w:ind w:left="1170" w:hanging="1170"/>
       </w:pPr>
-      <w:bookmarkStart w:id="58" w:name="_Toc510167270"/>
-      <w:bookmarkStart w:id="59" w:name="_Toc4403866"/>
+      <w:bookmarkStart w:id="59" w:name="_Toc510167270"/>
+      <w:bookmarkStart w:id="60" w:name="_Toc20811801"/>
       <w:r>
         <w:t>Soil</w:t>
       </w:r>
@@ -13325,8 +13429,8 @@
       <w:r>
         <w:t>MapName</w:t>
       </w:r>
-      <w:bookmarkEnd w:id="58"/>
       <w:bookmarkEnd w:id="59"/>
+      <w:bookmarkEnd w:id="60"/>
     </w:p>
     <w:p>
       <w:pPr>
@@ -13359,8 +13463,8 @@
         </w:numPr>
         <w:ind w:left="1170" w:hanging="1170"/>
       </w:pPr>
-      <w:bookmarkStart w:id="60" w:name="_Toc510167271"/>
-      <w:bookmarkStart w:id="61" w:name="_Toc4403867"/>
+      <w:bookmarkStart w:id="61" w:name="_Toc510167271"/>
+      <w:bookmarkStart w:id="62" w:name="_Toc20811802"/>
       <w:r>
         <w:t>SoilPercentClay</w:t>
       </w:r>
@@ -13379,8 +13483,8 @@
       <w:r>
         <w:t>MapName</w:t>
       </w:r>
-      <w:bookmarkEnd w:id="60"/>
       <w:bookmarkEnd w:id="61"/>
+      <w:bookmarkEnd w:id="62"/>
     </w:p>
     <w:p>
       <w:pPr>
@@ -13404,13 +13508,13 @@
         </w:numPr>
         <w:ind w:left="1170" w:hanging="1170"/>
       </w:pPr>
-      <w:bookmarkStart w:id="62" w:name="_Toc510167272"/>
-      <w:bookmarkStart w:id="63" w:name="_Toc4403868"/>
+      <w:bookmarkStart w:id="63" w:name="_Toc510167272"/>
+      <w:bookmarkStart w:id="64" w:name="_Toc20811803"/>
       <w:r>
         <w:t>InitialSOM1CsurfMapName</w:t>
       </w:r>
-      <w:bookmarkEnd w:id="62"/>
       <w:bookmarkEnd w:id="63"/>
+      <w:bookmarkEnd w:id="64"/>
       <w:r>
         <w:tab/>
       </w:r>
@@ -13460,14 +13564,13 @@
         </w:numPr>
         <w:ind w:left="1170" w:hanging="1170"/>
       </w:pPr>
-      <w:bookmarkStart w:id="64" w:name="_Toc510167273"/>
-      <w:bookmarkStart w:id="65" w:name="_Toc4403869"/>
-      <w:r>
-        <w:lastRenderedPageBreak/>
+      <w:bookmarkStart w:id="65" w:name="_Toc510167273"/>
+      <w:bookmarkStart w:id="66" w:name="_Toc20811804"/>
+      <w:r>
         <w:t>InitialSOM1NsurfMapName</w:t>
       </w:r>
-      <w:bookmarkEnd w:id="64"/>
       <w:bookmarkEnd w:id="65"/>
+      <w:bookmarkEnd w:id="66"/>
       <w:r>
         <w:tab/>
       </w:r>
@@ -13511,13 +13614,13 @@
         </w:numPr>
         <w:ind w:left="1170" w:hanging="1170"/>
       </w:pPr>
-      <w:bookmarkStart w:id="66" w:name="_Toc510167274"/>
-      <w:bookmarkStart w:id="67" w:name="_Toc4403870"/>
+      <w:bookmarkStart w:id="67" w:name="_Toc510167274"/>
+      <w:bookmarkStart w:id="68" w:name="_Toc20811805"/>
       <w:r>
         <w:t>InitialSOM1CsoilMapName</w:t>
       </w:r>
-      <w:bookmarkEnd w:id="66"/>
       <w:bookmarkEnd w:id="67"/>
+      <w:bookmarkEnd w:id="68"/>
       <w:r>
         <w:tab/>
       </w:r>
@@ -13561,13 +13664,13 @@
         </w:numPr>
         <w:ind w:left="1170" w:hanging="1170"/>
       </w:pPr>
-      <w:bookmarkStart w:id="68" w:name="_Toc510167275"/>
-      <w:bookmarkStart w:id="69" w:name="_Toc4403871"/>
+      <w:bookmarkStart w:id="69" w:name="_Toc510167275"/>
+      <w:bookmarkStart w:id="70" w:name="_Toc20811806"/>
       <w:r>
         <w:t>InitialSOM1NsoilMapName</w:t>
       </w:r>
-      <w:bookmarkEnd w:id="68"/>
       <w:bookmarkEnd w:id="69"/>
+      <w:bookmarkEnd w:id="70"/>
       <w:r>
         <w:tab/>
       </w:r>
@@ -13602,13 +13705,13 @@
         </w:numPr>
         <w:ind w:left="1170" w:hanging="1170"/>
       </w:pPr>
-      <w:bookmarkStart w:id="70" w:name="_Toc510167276"/>
-      <w:bookmarkStart w:id="71" w:name="_Toc4403872"/>
+      <w:bookmarkStart w:id="71" w:name="_Toc510167276"/>
+      <w:bookmarkStart w:id="72" w:name="_Toc20811807"/>
       <w:r>
         <w:t>InitialSOM2CMapName</w:t>
       </w:r>
-      <w:bookmarkEnd w:id="70"/>
       <w:bookmarkEnd w:id="71"/>
+      <w:bookmarkEnd w:id="72"/>
       <w:r>
         <w:tab/>
       </w:r>
@@ -13655,13 +13758,13 @@
         </w:numPr>
         <w:ind w:left="1170" w:hanging="1170"/>
       </w:pPr>
-      <w:bookmarkStart w:id="72" w:name="_Toc510167277"/>
-      <w:bookmarkStart w:id="73" w:name="_Toc4403873"/>
+      <w:bookmarkStart w:id="73" w:name="_Toc510167277"/>
+      <w:bookmarkStart w:id="74" w:name="_Toc20811808"/>
       <w:r>
         <w:t>InitialSOM2NMapName</w:t>
       </w:r>
-      <w:bookmarkEnd w:id="72"/>
       <w:bookmarkEnd w:id="73"/>
+      <w:bookmarkEnd w:id="74"/>
       <w:r>
         <w:tab/>
       </w:r>
@@ -13709,13 +13812,13 @@
         </w:numPr>
         <w:ind w:left="1170" w:hanging="1170"/>
       </w:pPr>
-      <w:bookmarkStart w:id="74" w:name="_Toc510167278"/>
-      <w:bookmarkStart w:id="75" w:name="_Toc4403874"/>
+      <w:bookmarkStart w:id="75" w:name="_Toc510167278"/>
+      <w:bookmarkStart w:id="76" w:name="_Toc20811809"/>
       <w:r>
         <w:t>InitialSOM3CMapName</w:t>
       </w:r>
-      <w:bookmarkEnd w:id="74"/>
       <w:bookmarkEnd w:id="75"/>
+      <w:bookmarkEnd w:id="76"/>
       <w:r>
         <w:tab/>
       </w:r>
@@ -13781,13 +13884,14 @@
         </w:numPr>
         <w:ind w:left="1170" w:hanging="1170"/>
       </w:pPr>
-      <w:bookmarkStart w:id="76" w:name="_Toc510167279"/>
-      <w:bookmarkStart w:id="77" w:name="_Toc4403875"/>
-      <w:r>
+      <w:bookmarkStart w:id="77" w:name="_Toc510167279"/>
+      <w:bookmarkStart w:id="78" w:name="_Toc20811810"/>
+      <w:r>
+        <w:lastRenderedPageBreak/>
         <w:t>InitialSOM3NMapName</w:t>
       </w:r>
-      <w:bookmarkEnd w:id="76"/>
       <w:bookmarkEnd w:id="77"/>
+      <w:bookmarkEnd w:id="78"/>
       <w:r>
         <w:tab/>
       </w:r>
@@ -13828,13 +13932,13 @@
         </w:numPr>
         <w:ind w:left="1170" w:hanging="1170"/>
       </w:pPr>
-      <w:bookmarkStart w:id="78" w:name="_Toc510167280"/>
-      <w:bookmarkStart w:id="79" w:name="_Toc4403876"/>
+      <w:bookmarkStart w:id="79" w:name="_Toc510167280"/>
+      <w:bookmarkStart w:id="80" w:name="_Toc20811811"/>
       <w:r>
         <w:t>InitialDeadWoodSurfaceMapName</w:t>
       </w:r>
-      <w:bookmarkEnd w:id="78"/>
       <w:bookmarkEnd w:id="79"/>
+      <w:bookmarkEnd w:id="80"/>
       <w:r>
         <w:tab/>
       </w:r>
@@ -13866,13 +13970,13 @@
         </w:numPr>
         <w:ind w:left="1170" w:hanging="1170"/>
       </w:pPr>
-      <w:bookmarkStart w:id="80" w:name="_Toc510167281"/>
-      <w:bookmarkStart w:id="81" w:name="_Toc4403877"/>
+      <w:bookmarkStart w:id="81" w:name="_Toc510167281"/>
+      <w:bookmarkStart w:id="82" w:name="_Toc20811812"/>
       <w:r>
         <w:t>InitialDeadWoodSoilMapName</w:t>
       </w:r>
-      <w:bookmarkEnd w:id="80"/>
       <w:bookmarkEnd w:id="81"/>
+      <w:bookmarkEnd w:id="82"/>
       <w:r>
         <w:tab/>
       </w:r>
@@ -13905,11 +14009,11 @@
         </w:tabs>
         <w:ind w:left="1170" w:hanging="1170"/>
       </w:pPr>
-      <w:bookmarkStart w:id="82" w:name="_Toc4403878"/>
+      <w:bookmarkStart w:id="83" w:name="_Toc20811813"/>
       <w:r>
         <w:t>CalibrateMode</w:t>
       </w:r>
-      <w:bookmarkEnd w:id="82"/>
+      <w:bookmarkEnd w:id="83"/>
     </w:p>
     <w:p>
       <w:pPr>
@@ -13987,11 +14091,11 @@
         </w:tabs>
         <w:ind w:left="1170" w:hanging="1170"/>
       </w:pPr>
-      <w:bookmarkStart w:id="83" w:name="_Toc4403879"/>
+      <w:bookmarkStart w:id="84" w:name="_Toc20811814"/>
       <w:r>
         <w:t>SmokeModelOutputs</w:t>
       </w:r>
-      <w:bookmarkEnd w:id="83"/>
+      <w:bookmarkEnd w:id="84"/>
     </w:p>
     <w:p>
       <w:pPr>
@@ -14009,12 +14113,11 @@
         </w:tabs>
         <w:ind w:left="1170" w:hanging="1170"/>
       </w:pPr>
-      <w:bookmarkStart w:id="84" w:name="_Toc4403880"/>
-      <w:r>
-        <w:lastRenderedPageBreak/>
+      <w:bookmarkStart w:id="85" w:name="_Toc20811815"/>
+      <w:r>
         <w:t>Water Decay Function</w:t>
       </w:r>
-      <w:bookmarkEnd w:id="84"/>
+      <w:bookmarkEnd w:id="85"/>
     </w:p>
     <w:p>
       <w:pPr>
@@ -14082,11 +14185,11 @@
         </w:tabs>
         <w:ind w:left="1170" w:hanging="1170"/>
       </w:pPr>
-      <w:bookmarkStart w:id="85" w:name="_Toc4403881"/>
+      <w:bookmarkStart w:id="86" w:name="_Toc20811816"/>
       <w:r>
         <w:t>Probability of Establishment Adjustment</w:t>
       </w:r>
-      <w:bookmarkEnd w:id="85"/>
+      <w:bookmarkEnd w:id="86"/>
       <w:r>
         <w:t xml:space="preserve"> </w:t>
       </w:r>
@@ -14161,17 +14264,18 @@
         </w:tabs>
         <w:ind w:left="1170" w:hanging="1170"/>
       </w:pPr>
-      <w:bookmarkStart w:id="86" w:name="_Toc387238314"/>
-      <w:bookmarkStart w:id="87" w:name="_Toc387238315"/>
-      <w:bookmarkStart w:id="88" w:name="_Toc387238316"/>
-      <w:bookmarkStart w:id="89" w:name="_Toc4403882"/>
-      <w:bookmarkEnd w:id="86"/>
+      <w:bookmarkStart w:id="87" w:name="_Toc387238314"/>
+      <w:bookmarkStart w:id="88" w:name="_Toc387238315"/>
+      <w:bookmarkStart w:id="89" w:name="_Toc387238316"/>
+      <w:bookmarkStart w:id="90" w:name="_Toc20811817"/>
       <w:bookmarkEnd w:id="87"/>
       <w:bookmarkEnd w:id="88"/>
-      <w:r>
+      <w:bookmarkEnd w:id="89"/>
+      <w:r>
+        <w:lastRenderedPageBreak/>
         <w:t>InitialMineralN</w:t>
       </w:r>
-      <w:bookmarkEnd w:id="89"/>
+      <w:bookmarkEnd w:id="90"/>
     </w:p>
     <w:p>
       <w:pPr>
@@ -14198,11 +14302,11 @@
         </w:tabs>
         <w:ind w:left="1170" w:hanging="1170"/>
       </w:pPr>
-      <w:bookmarkStart w:id="90" w:name="_Toc4403883"/>
+      <w:bookmarkStart w:id="91" w:name="_Toc20811818"/>
       <w:r>
         <w:t>InitialFineFuels</w:t>
       </w:r>
-      <w:bookmarkEnd w:id="90"/>
+      <w:bookmarkEnd w:id="91"/>
     </w:p>
     <w:p>
       <w:pPr>
@@ -14225,13 +14329,13 @@
         </w:numPr>
         <w:ind w:left="1170" w:hanging="1170"/>
       </w:pPr>
-      <w:bookmarkStart w:id="91" w:name="_Toc510167286"/>
-      <w:bookmarkStart w:id="92" w:name="_Toc4403884"/>
+      <w:bookmarkStart w:id="92" w:name="_Toc510167286"/>
+      <w:bookmarkStart w:id="93" w:name="_Toc20811819"/>
       <w:r>
         <w:t>Nitrogen Inputs- Slope, Intercept</w:t>
       </w:r>
-      <w:bookmarkEnd w:id="91"/>
       <w:bookmarkEnd w:id="92"/>
+      <w:bookmarkEnd w:id="93"/>
     </w:p>
     <w:p>
       <w:pPr>
@@ -14289,11 +14393,11 @@
         </w:tabs>
         <w:ind w:left="1170" w:hanging="1170"/>
       </w:pPr>
-      <w:bookmarkStart w:id="93" w:name="_Toc4403885"/>
+      <w:bookmarkStart w:id="94" w:name="_Toc20811820"/>
       <w:r>
         <w:t>Latitude</w:t>
       </w:r>
-      <w:bookmarkEnd w:id="93"/>
+      <w:bookmarkEnd w:id="94"/>
     </w:p>
     <w:p>
       <w:pPr>
@@ -14311,12 +14415,11 @@
         </w:tabs>
         <w:ind w:left="1170" w:hanging="1170"/>
       </w:pPr>
-      <w:bookmarkStart w:id="94" w:name="_Toc4403886"/>
-      <w:r>
-        <w:lastRenderedPageBreak/>
+      <w:bookmarkStart w:id="95" w:name="_Toc20811821"/>
+      <w:r>
         <w:t>N volatilization and Denitrification</w:t>
       </w:r>
-      <w:bookmarkEnd w:id="94"/>
+      <w:bookmarkEnd w:id="95"/>
     </w:p>
     <w:p>
       <w:pPr>
@@ -14389,7 +14492,7 @@
         </w:tabs>
         <w:ind w:left="1170" w:hanging="1170"/>
       </w:pPr>
-      <w:bookmarkStart w:id="95" w:name="_Toc4403887"/>
+      <w:bookmarkStart w:id="96" w:name="_Toc20811822"/>
       <w:r>
         <w:t>Decay Rate</w:t>
       </w:r>
@@ -14405,7 +14508,7 @@
       <w:r>
         <w:t xml:space="preserve"> SOM2 and SOM3</w:t>
       </w:r>
-      <w:bookmarkEnd w:id="95"/>
+      <w:bookmarkEnd w:id="96"/>
     </w:p>
     <w:p>
       <w:pPr>
@@ -14484,6 +14587,7 @@
         <w:rPr>
           <w:i/>
         </w:rPr>
+        <w:lastRenderedPageBreak/>
         <w:t xml:space="preserve">the </w:t>
       </w:r>
       <w:r>
@@ -14507,17 +14611,17 @@
         </w:tabs>
         <w:ind w:left="1170" w:hanging="1170"/>
       </w:pPr>
-      <w:bookmarkStart w:id="96" w:name="_Toc4403888"/>
+      <w:bookmarkStart w:id="97" w:name="_Toc20811823"/>
       <w:r>
         <w:t>MaximumLAI</w:t>
       </w:r>
       <w:r>
         <w:t xml:space="preserve"> Table</w:t>
       </w:r>
-      <w:bookmarkEnd w:id="45"/>
       <w:bookmarkEnd w:id="46"/>
       <w:bookmarkEnd w:id="47"/>
-      <w:bookmarkEnd w:id="96"/>
+      <w:bookmarkEnd w:id="48"/>
+      <w:bookmarkEnd w:id="97"/>
     </w:p>
     <w:p>
       <w:pPr>
@@ -14601,16 +14705,16 @@
         </w:tabs>
         <w:ind w:left="1170" w:hanging="1170"/>
       </w:pPr>
-      <w:bookmarkStart w:id="97" w:name="_Toc112490871"/>
-      <w:bookmarkStart w:id="98" w:name="_Toc4403889"/>
+      <w:bookmarkStart w:id="98" w:name="_Toc112490871"/>
+      <w:bookmarkStart w:id="99" w:name="_Toc20811824"/>
       <w:r>
         <w:t>Available Light</w:t>
       </w:r>
       <w:r>
         <w:t xml:space="preserve"> Class</w:t>
       </w:r>
-      <w:bookmarkEnd w:id="97"/>
       <w:bookmarkEnd w:id="98"/>
+      <w:bookmarkEnd w:id="99"/>
     </w:p>
     <w:p>
       <w:pPr>
@@ -14718,11 +14822,11 @@
         </w:tabs>
         <w:ind w:left="1170" w:hanging="1170"/>
       </w:pPr>
-      <w:bookmarkStart w:id="99" w:name="_Toc4403890"/>
+      <w:bookmarkStart w:id="100" w:name="_Toc20811825"/>
       <w:r>
         <w:t>Maximum LAI</w:t>
       </w:r>
-      <w:bookmarkEnd w:id="99"/>
+      <w:bookmarkEnd w:id="100"/>
     </w:p>
     <w:p>
       <w:pPr>
@@ -14762,17 +14866,17 @@
         </w:tabs>
         <w:ind w:left="1170" w:hanging="1170"/>
       </w:pPr>
-      <w:bookmarkStart w:id="100" w:name="_Toc107735769"/>
-      <w:bookmarkStart w:id="101" w:name="_Toc112490873"/>
-      <w:bookmarkStart w:id="102" w:name="_Ref140207562"/>
-      <w:bookmarkStart w:id="103" w:name="_Toc4403891"/>
+      <w:bookmarkStart w:id="101" w:name="_Toc107735769"/>
+      <w:bookmarkStart w:id="102" w:name="_Toc112490873"/>
+      <w:bookmarkStart w:id="103" w:name="_Ref140207562"/>
+      <w:bookmarkStart w:id="104" w:name="_Toc20811826"/>
       <w:r>
         <w:t>Light</w:t>
       </w:r>
       <w:r>
         <w:t>EstablishmentTable</w:t>
       </w:r>
-      <w:bookmarkEnd w:id="103"/>
+      <w:bookmarkEnd w:id="104"/>
     </w:p>
     <w:p>
       <w:pPr>
@@ -14821,11 +14925,7 @@
         <w:t>=</w:t>
       </w:r>
       <w:r>
-        <w:t xml:space="preserve"> 3) </w:t>
-      </w:r>
-      <w:r>
-        <w:lastRenderedPageBreak/>
-        <w:t>and the available light class is 5 (very low light), the probability ma</w:t>
+        <w:t xml:space="preserve"> 3) and the available light class is 5 (very low light), the probability ma</w:t>
       </w:r>
       <w:r>
         <w:t>y be low but not zero.  If the user indicates a low probability, then there would</w:t>
@@ -14842,7 +14942,7 @@
         </w:tabs>
         <w:ind w:left="1170" w:hanging="1170"/>
       </w:pPr>
-      <w:bookmarkStart w:id="104" w:name="_Toc4403892"/>
+      <w:bookmarkStart w:id="105" w:name="_Toc20811827"/>
       <w:r>
         <w:t xml:space="preserve">Species </w:t>
       </w:r>
@@ -14855,7 +14955,7 @@
       <w:r>
         <w:t>Class</w:t>
       </w:r>
-      <w:bookmarkEnd w:id="104"/>
+      <w:bookmarkEnd w:id="105"/>
     </w:p>
     <w:p>
       <w:pPr>
@@ -14903,11 +15003,11 @@
         </w:tabs>
         <w:ind w:left="1170" w:hanging="1170"/>
       </w:pPr>
-      <w:bookmarkStart w:id="105" w:name="_Toc4403893"/>
+      <w:bookmarkStart w:id="106" w:name="_Toc20811828"/>
       <w:r>
         <w:t>Probability of Establishment, given light conditions</w:t>
       </w:r>
-      <w:bookmarkEnd w:id="105"/>
+      <w:bookmarkEnd w:id="106"/>
     </w:p>
     <w:p>
       <w:pPr>
@@ -14956,20 +15056,21 @@
         </w:tabs>
         <w:ind w:left="1170" w:hanging="1170"/>
       </w:pPr>
-      <w:bookmarkStart w:id="106" w:name="_Toc4403894"/>
-      <w:r>
+      <w:bookmarkStart w:id="107" w:name="_Toc20811829"/>
+      <w:r>
+        <w:lastRenderedPageBreak/>
         <w:t>Species</w:t>
       </w:r>
       <w:r>
         <w:t>Parameters</w:t>
       </w:r>
-      <w:bookmarkEnd w:id="100"/>
+      <w:bookmarkEnd w:id="101"/>
       <w:r>
         <w:t xml:space="preserve"> Table</w:t>
       </w:r>
-      <w:bookmarkEnd w:id="101"/>
       <w:bookmarkEnd w:id="102"/>
-      <w:bookmarkEnd w:id="106"/>
+      <w:bookmarkEnd w:id="103"/>
+      <w:bookmarkEnd w:id="107"/>
     </w:p>
     <w:p>
       <w:pPr>
@@ -14993,13 +15094,13 @@
         </w:tabs>
         <w:ind w:left="1170" w:hanging="1170"/>
       </w:pPr>
-      <w:bookmarkStart w:id="107" w:name="_Toc112490874"/>
-      <w:bookmarkStart w:id="108" w:name="_Toc4403895"/>
+      <w:bookmarkStart w:id="108" w:name="_Toc112490874"/>
+      <w:bookmarkStart w:id="109" w:name="_Toc20811830"/>
       <w:r>
         <w:t>Species</w:t>
       </w:r>
-      <w:bookmarkEnd w:id="107"/>
       <w:bookmarkEnd w:id="108"/>
+      <w:bookmarkEnd w:id="109"/>
     </w:p>
     <w:p>
       <w:pPr>
@@ -15035,12 +15136,12 @@
         </w:tabs>
         <w:ind w:left="1170" w:hanging="1170"/>
       </w:pPr>
-      <w:bookmarkStart w:id="109" w:name="_Toc112490875"/>
-      <w:bookmarkStart w:id="110" w:name="_Toc4403896"/>
+      <w:bookmarkStart w:id="110" w:name="_Toc112490875"/>
+      <w:bookmarkStart w:id="111" w:name="_Toc20811831"/>
       <w:r>
         <w:t>Functional Type</w:t>
       </w:r>
-      <w:bookmarkEnd w:id="110"/>
+      <w:bookmarkEnd w:id="111"/>
     </w:p>
     <w:p>
       <w:pPr>
@@ -15067,14 +15168,14 @@
         </w:tabs>
         <w:ind w:left="1170" w:hanging="1170"/>
       </w:pPr>
-      <w:bookmarkStart w:id="111" w:name="_Toc4403897"/>
+      <w:bookmarkStart w:id="112" w:name="_Toc20811832"/>
       <w:r>
         <w:t xml:space="preserve">Nitrogen </w:t>
       </w:r>
       <w:r>
         <w:t>Fixers</w:t>
       </w:r>
-      <w:bookmarkEnd w:id="111"/>
+      <w:bookmarkEnd w:id="112"/>
     </w:p>
     <w:p>
       <w:pPr>
@@ -15116,11 +15217,11 @@
         </w:tabs>
         <w:ind w:left="1170" w:hanging="1170"/>
       </w:pPr>
-      <w:bookmarkStart w:id="112" w:name="_Toc4403898"/>
+      <w:bookmarkStart w:id="113" w:name="_Toc20811833"/>
       <w:r>
         <w:t>GDD minimum/maximum</w:t>
       </w:r>
-      <w:bookmarkEnd w:id="112"/>
+      <w:bookmarkEnd w:id="113"/>
     </w:p>
     <w:p>
       <w:pPr>
@@ -15150,11 +15251,11 @@
         </w:tabs>
         <w:ind w:left="1170" w:hanging="1170"/>
       </w:pPr>
-      <w:bookmarkStart w:id="113" w:name="_Toc4403899"/>
+      <w:bookmarkStart w:id="114" w:name="_Toc20811834"/>
       <w:r>
         <w:t>Minimum January Temperature</w:t>
       </w:r>
-      <w:bookmarkEnd w:id="113"/>
+      <w:bookmarkEnd w:id="114"/>
     </w:p>
     <w:p>
       <w:pPr>
@@ -15172,12 +15273,11 @@
         </w:tabs>
         <w:ind w:left="1170" w:hanging="1170"/>
       </w:pPr>
-      <w:bookmarkStart w:id="114" w:name="_Toc4403900"/>
-      <w:r>
-        <w:lastRenderedPageBreak/>
+      <w:bookmarkStart w:id="115" w:name="_Toc20811835"/>
+      <w:r>
         <w:t>Maximum Allowable Drought</w:t>
       </w:r>
-      <w:bookmarkEnd w:id="114"/>
+      <w:bookmarkEnd w:id="115"/>
     </w:p>
     <w:p>
       <w:pPr>
@@ -15228,12 +15328,12 @@
         </w:tabs>
         <w:ind w:left="1170" w:hanging="1170"/>
       </w:pPr>
-      <w:bookmarkStart w:id="115" w:name="_Toc4403901"/>
+      <w:bookmarkStart w:id="116" w:name="_Toc20811836"/>
       <w:r>
         <w:t>Leaf Longevity</w:t>
       </w:r>
-      <w:bookmarkEnd w:id="109"/>
-      <w:bookmarkEnd w:id="115"/>
+      <w:bookmarkEnd w:id="110"/>
+      <w:bookmarkEnd w:id="116"/>
     </w:p>
     <w:p>
       <w:pPr>
@@ -15263,13 +15363,13 @@
         </w:tabs>
         <w:ind w:left="1170" w:hanging="1170"/>
       </w:pPr>
-      <w:bookmarkStart w:id="116" w:name="_Toc112490878"/>
-      <w:bookmarkStart w:id="117" w:name="_Toc107735770"/>
-      <w:bookmarkStart w:id="118" w:name="_Toc4403902"/>
+      <w:bookmarkStart w:id="117" w:name="_Toc112490878"/>
+      <w:bookmarkStart w:id="118" w:name="_Toc107735770"/>
+      <w:bookmarkStart w:id="119" w:name="_Toc20811837"/>
       <w:r>
         <w:t>Epicormic resprouting</w:t>
       </w:r>
-      <w:bookmarkEnd w:id="118"/>
+      <w:bookmarkEnd w:id="119"/>
     </w:p>
     <w:p>
       <w:pPr>
@@ -15287,14 +15387,14 @@
         </w:tabs>
         <w:ind w:left="1170" w:hanging="1170"/>
       </w:pPr>
-      <w:bookmarkStart w:id="119" w:name="_Toc4403903"/>
+      <w:bookmarkStart w:id="120" w:name="_Toc20811838"/>
       <w:r>
         <w:t>Lignin</w:t>
       </w:r>
       <w:r>
         <w:t>:  Leaf, Fine Root, Wood, Coarse Root</w:t>
       </w:r>
-      <w:bookmarkEnd w:id="119"/>
+      <w:bookmarkEnd w:id="120"/>
     </w:p>
     <w:p>
       <w:pPr>
@@ -15336,12 +15436,13 @@
         </w:tabs>
         <w:ind w:left="1170" w:hanging="1170"/>
       </w:pPr>
-      <w:bookmarkStart w:id="120" w:name="_Toc112490876"/>
-      <w:bookmarkStart w:id="121" w:name="_Toc4403904"/>
-      <w:r>
+      <w:bookmarkStart w:id="121" w:name="_Toc112490876"/>
+      <w:bookmarkStart w:id="122" w:name="_Toc20811839"/>
+      <w:r>
+        <w:lastRenderedPageBreak/>
         <w:t>CN Ratios:  Leaf, Fine Root, Wood, Coarse Root, Litter</w:t>
       </w:r>
-      <w:bookmarkEnd w:id="121"/>
+      <w:bookmarkEnd w:id="122"/>
     </w:p>
     <w:p>
       <w:pPr>
@@ -15413,11 +15514,11 @@
         </w:tabs>
         <w:ind w:left="1170" w:hanging="1170"/>
       </w:pPr>
-      <w:bookmarkStart w:id="122" w:name="_Toc4403905"/>
+      <w:bookmarkStart w:id="123" w:name="_Toc20811840"/>
       <w:r>
         <w:t>Maximum ANPP</w:t>
       </w:r>
-      <w:bookmarkEnd w:id="122"/>
+      <w:bookmarkEnd w:id="123"/>
     </w:p>
     <w:p>
       <w:pPr>
@@ -15487,11 +15588,11 @@
         </w:tabs>
         <w:ind w:left="1170" w:hanging="1170"/>
       </w:pPr>
-      <w:bookmarkStart w:id="123" w:name="_Toc4403906"/>
+      <w:bookmarkStart w:id="124" w:name="_Toc20811841"/>
       <w:r>
         <w:t>Maximum Biomass</w:t>
       </w:r>
-      <w:bookmarkEnd w:id="123"/>
+      <w:bookmarkEnd w:id="124"/>
     </w:p>
     <w:p>
       <w:pPr>
@@ -15518,12 +15619,11 @@
         </w:tabs>
         <w:ind w:left="1170" w:hanging="1170"/>
       </w:pPr>
-      <w:bookmarkStart w:id="124" w:name="_Toc4403907"/>
-      <w:r>
-        <w:lastRenderedPageBreak/>
+      <w:bookmarkStart w:id="125" w:name="_Toc20811842"/>
+      <w:r>
         <w:t>Functional Group Parameters</w:t>
       </w:r>
-      <w:bookmarkEnd w:id="124"/>
+      <w:bookmarkEnd w:id="125"/>
     </w:p>
     <w:p>
       <w:pPr>
@@ -15556,11 +15656,11 @@
         </w:tabs>
         <w:ind w:left="1170" w:hanging="1170"/>
       </w:pPr>
-      <w:bookmarkStart w:id="125" w:name="_Toc4403908"/>
+      <w:bookmarkStart w:id="126" w:name="_Toc20811843"/>
       <w:r>
         <w:t>Name</w:t>
       </w:r>
-      <w:bookmarkEnd w:id="125"/>
+      <w:bookmarkEnd w:id="126"/>
     </w:p>
     <w:p>
       <w:pPr>
@@ -15578,11 +15678,11 @@
         </w:tabs>
         <w:ind w:left="1170" w:hanging="1170"/>
       </w:pPr>
-      <w:bookmarkStart w:id="126" w:name="_Toc4403909"/>
+      <w:bookmarkStart w:id="127" w:name="_Toc20811844"/>
       <w:r>
         <w:t>Functional Type</w:t>
       </w:r>
-      <w:bookmarkEnd w:id="126"/>
+      <w:bookmarkEnd w:id="127"/>
     </w:p>
     <w:p>
       <w:pPr>
@@ -15600,11 +15700,11 @@
         </w:tabs>
         <w:ind w:left="1170" w:hanging="1170"/>
       </w:pPr>
-      <w:bookmarkStart w:id="127" w:name="_Toc4403910"/>
+      <w:bookmarkStart w:id="128" w:name="_Toc20811845"/>
       <w:r>
         <w:t>PPDF:  1, 2, 3, 4</w:t>
       </w:r>
-      <w:bookmarkEnd w:id="127"/>
+      <w:bookmarkEnd w:id="128"/>
     </w:p>
     <w:p>
       <w:pPr>
@@ -15742,6 +15842,7 @@
           <w:sz w:val="24"/>
           <w:szCs w:val="24"/>
         </w:rPr>
+        <w:lastRenderedPageBreak/>
         <w:t>ppdf(3) - left curve shape for parameterization of a Poisson Density Function curve to simulate temperature effect on growth</w:t>
       </w:r>
     </w:p>
@@ -15823,14 +15924,14 @@
         </w:tabs>
         <w:ind w:left="1170" w:hanging="1170"/>
       </w:pPr>
-      <w:bookmarkStart w:id="128" w:name="_Toc4403911"/>
+      <w:bookmarkStart w:id="129" w:name="_Toc20811846"/>
       <w:r>
         <w:t>FRAC</w:t>
       </w:r>
       <w:r>
         <w:t>leaf</w:t>
       </w:r>
-      <w:bookmarkEnd w:id="128"/>
+      <w:bookmarkEnd w:id="129"/>
     </w:p>
     <w:p>
       <w:pPr>
@@ -15848,11 +15949,11 @@
         </w:tabs>
         <w:ind w:left="1170" w:hanging="1170"/>
       </w:pPr>
-      <w:bookmarkStart w:id="129" w:name="_Toc4403912"/>
+      <w:bookmarkStart w:id="130" w:name="_Toc20811847"/>
       <w:r>
         <w:t>BTOLAI, KLAI, MAXLAI</w:t>
       </w:r>
-      <w:bookmarkEnd w:id="129"/>
+      <w:bookmarkEnd w:id="130"/>
     </w:p>
     <w:p>
       <w:pPr>
@@ -15925,9 +16026,9 @@
         </w:rPr>
         <w:t xml:space="preserve"> is achieved</w:t>
       </w:r>
-      <w:bookmarkStart w:id="130" w:name="MAXLAI"/>
-    </w:p>
-    <w:bookmarkEnd w:id="130"/>
+      <w:bookmarkStart w:id="131" w:name="MAXLAI"/>
+    </w:p>
+    <w:bookmarkEnd w:id="131"/>
     <w:p>
       <w:pPr>
         <w:pStyle w:val="HTMLPreformatted"/>
@@ -15983,7 +16084,6 @@
         <w:pStyle w:val="textbody"/>
       </w:pPr>
       <w:r>
-        <w:lastRenderedPageBreak/>
         <w:t>For a more detailed explanation of these parameters, see the CENTURY 4.5 manual and help files (</w:t>
       </w:r>
       <w:r>
@@ -16010,11 +16110,11 @@
         </w:tabs>
         <w:ind w:left="1170" w:hanging="1170"/>
       </w:pPr>
-      <w:bookmarkStart w:id="131" w:name="_Toc4403913"/>
+      <w:bookmarkStart w:id="132" w:name="_Toc20811848"/>
       <w:r>
         <w:t>PPRPTS2, PPRPTS3</w:t>
       </w:r>
-      <w:bookmarkEnd w:id="131"/>
+      <w:bookmarkEnd w:id="132"/>
     </w:p>
     <w:p>
       <w:pPr>
@@ -16152,12 +16252,13 @@
         </w:tabs>
         <w:ind w:left="1170" w:hanging="1170"/>
       </w:pPr>
-      <w:bookmarkStart w:id="132" w:name="_Toc4403914"/>
-      <w:r>
+      <w:bookmarkStart w:id="133" w:name="_Toc20811849"/>
+      <w:r>
+        <w:lastRenderedPageBreak/>
         <w:t>Woody Decay Rate</w:t>
       </w:r>
-      <w:bookmarkEnd w:id="120"/>
-      <w:bookmarkEnd w:id="132"/>
+      <w:bookmarkEnd w:id="121"/>
+      <w:bookmarkEnd w:id="133"/>
     </w:p>
     <w:p>
       <w:pPr>
@@ -16196,11 +16297,11 @@
         </w:tabs>
         <w:ind w:left="1170" w:hanging="1170"/>
       </w:pPr>
-      <w:bookmarkStart w:id="133" w:name="_Toc4403915"/>
+      <w:bookmarkStart w:id="134" w:name="_Toc20811850"/>
       <w:r>
         <w:t>Monthly Wood Mortality</w:t>
       </w:r>
-      <w:bookmarkEnd w:id="133"/>
+      <w:bookmarkEnd w:id="134"/>
     </w:p>
     <w:p>
       <w:pPr>
@@ -16227,13 +16328,13 @@
         </w:tabs>
         <w:ind w:left="1170" w:hanging="1170"/>
       </w:pPr>
-      <w:bookmarkStart w:id="134" w:name="_Toc112490877"/>
-      <w:bookmarkStart w:id="135" w:name="_Toc4403916"/>
+      <w:bookmarkStart w:id="135" w:name="_Toc112490877"/>
+      <w:bookmarkStart w:id="136" w:name="_Toc20811851"/>
       <w:r>
         <w:t>Mortality Curve – Shape Parameter</w:t>
       </w:r>
-      <w:bookmarkEnd w:id="134"/>
       <w:bookmarkEnd w:id="135"/>
+      <w:bookmarkEnd w:id="136"/>
     </w:p>
     <w:p>
       <w:pPr>
@@ -16263,11 +16364,11 @@
         </w:tabs>
         <w:ind w:left="1170" w:hanging="1170"/>
       </w:pPr>
-      <w:bookmarkStart w:id="136" w:name="_Toc4403917"/>
+      <w:bookmarkStart w:id="137" w:name="_Toc20811852"/>
       <w:r>
         <w:t>Leaf Drop Month</w:t>
       </w:r>
-      <w:bookmarkEnd w:id="136"/>
+      <w:bookmarkEnd w:id="137"/>
     </w:p>
     <w:p>
       <w:pPr>
@@ -16350,11 +16451,11 @@
         </w:tabs>
         <w:ind w:left="1170" w:hanging="1170"/>
       </w:pPr>
-      <w:bookmarkStart w:id="137" w:name="_Toc4403918"/>
+      <w:bookmarkStart w:id="138" w:name="_Toc20811853"/>
       <w:r>
         <w:t>Coarse Root Fraction and Fine Root Fraction</w:t>
       </w:r>
-      <w:bookmarkEnd w:id="137"/>
+      <w:bookmarkEnd w:id="138"/>
     </w:p>
     <w:p>
       <w:pPr>
@@ -16378,12 +16479,11 @@
         </w:tabs>
         <w:ind w:left="1170" w:hanging="1170"/>
       </w:pPr>
-      <w:bookmarkStart w:id="138" w:name="_Toc4403919"/>
-      <w:r>
-        <w:lastRenderedPageBreak/>
+      <w:bookmarkStart w:id="139" w:name="_Toc20811854"/>
+      <w:r>
         <w:t>Fire Reduction Parameters</w:t>
       </w:r>
-      <w:bookmarkEnd w:id="138"/>
+      <w:bookmarkEnd w:id="139"/>
     </w:p>
     <w:p>
       <w:pPr>
@@ -16439,11 +16539,11 @@
         </w:tabs>
         <w:ind w:left="1170" w:hanging="1170"/>
       </w:pPr>
-      <w:bookmarkStart w:id="139" w:name="_Toc4403920"/>
+      <w:bookmarkStart w:id="140" w:name="_Toc20811855"/>
       <w:r>
         <w:t>Fire Severity</w:t>
       </w:r>
-      <w:bookmarkEnd w:id="139"/>
+      <w:bookmarkEnd w:id="140"/>
     </w:p>
     <w:p>
       <w:pPr>
@@ -16461,11 +16561,11 @@
         </w:tabs>
         <w:ind w:left="1170" w:hanging="1170"/>
       </w:pPr>
-      <w:bookmarkStart w:id="140" w:name="_Toc4403921"/>
+      <w:bookmarkStart w:id="141" w:name="_Toc20811856"/>
       <w:r>
         <w:t>Wood Reduction</w:t>
       </w:r>
-      <w:bookmarkEnd w:id="140"/>
+      <w:bookmarkEnd w:id="141"/>
     </w:p>
     <w:p>
       <w:pPr>
@@ -16483,11 +16583,12 @@
         </w:tabs>
         <w:ind w:left="1170" w:hanging="1170"/>
       </w:pPr>
-      <w:bookmarkStart w:id="141" w:name="_Toc4403922"/>
-      <w:r>
+      <w:bookmarkStart w:id="142" w:name="_Toc20811857"/>
+      <w:r>
+        <w:lastRenderedPageBreak/>
         <w:t>Litter Reduction</w:t>
       </w:r>
-      <w:bookmarkEnd w:id="141"/>
+      <w:bookmarkEnd w:id="142"/>
     </w:p>
     <w:p>
       <w:pPr>
@@ -16505,11 +16606,11 @@
         </w:tabs>
         <w:ind w:left="1170" w:hanging="1170"/>
       </w:pPr>
-      <w:bookmarkStart w:id="142" w:name="_Toc4403923"/>
+      <w:bookmarkStart w:id="143" w:name="_Toc20811858"/>
       <w:r>
         <w:t>Harvest Reduction Parameters</w:t>
       </w:r>
-      <w:bookmarkEnd w:id="142"/>
+      <w:bookmarkEnd w:id="143"/>
     </w:p>
     <w:p>
       <w:pPr>
@@ -16591,11 +16692,11 @@
         </w:tabs>
         <w:ind w:left="1170" w:hanging="1170"/>
       </w:pPr>
-      <w:bookmarkStart w:id="143" w:name="_Toc4403924"/>
+      <w:bookmarkStart w:id="144" w:name="_Toc20811859"/>
       <w:r>
         <w:t>Prescription Name</w:t>
       </w:r>
-      <w:bookmarkEnd w:id="143"/>
+      <w:bookmarkEnd w:id="144"/>
     </w:p>
     <w:p>
       <w:pPr>
@@ -16643,14 +16744,14 @@
         </w:tabs>
         <w:ind w:left="1170" w:hanging="1170"/>
       </w:pPr>
-      <w:bookmarkStart w:id="144" w:name="_Toc4403925"/>
+      <w:bookmarkStart w:id="145" w:name="_Toc20811860"/>
       <w:r>
         <w:t xml:space="preserve">Dead </w:t>
       </w:r>
       <w:r>
         <w:t>Wood Reduction</w:t>
       </w:r>
-      <w:bookmarkEnd w:id="144"/>
+      <w:bookmarkEnd w:id="145"/>
     </w:p>
     <w:p>
       <w:pPr>
@@ -16674,15 +16775,14 @@
         </w:tabs>
         <w:ind w:left="1170" w:hanging="1170"/>
       </w:pPr>
-      <w:bookmarkStart w:id="145" w:name="_Toc4403926"/>
-      <w:r>
-        <w:lastRenderedPageBreak/>
+      <w:bookmarkStart w:id="146" w:name="_Toc20811861"/>
+      <w:r>
         <w:t xml:space="preserve">Dead </w:t>
       </w:r>
       <w:r>
         <w:t>Litter Reduction</w:t>
       </w:r>
-      <w:bookmarkEnd w:id="145"/>
+      <w:bookmarkEnd w:id="146"/>
     </w:p>
     <w:p>
       <w:pPr>
@@ -16706,11 +16806,11 @@
         </w:tabs>
         <w:ind w:left="1170" w:hanging="1170"/>
       </w:pPr>
-      <w:bookmarkStart w:id="146" w:name="_Toc4403927"/>
+      <w:bookmarkStart w:id="147" w:name="_Toc20811862"/>
       <w:r>
         <w:t>Cohort Wood Removal</w:t>
       </w:r>
-      <w:bookmarkEnd w:id="146"/>
+      <w:bookmarkEnd w:id="147"/>
     </w:p>
     <w:p>
       <w:pPr>
@@ -16746,11 +16846,11 @@
         </w:tabs>
         <w:ind w:left="1170" w:hanging="1170"/>
       </w:pPr>
-      <w:bookmarkStart w:id="147" w:name="_Toc4403928"/>
+      <w:bookmarkStart w:id="148" w:name="_Toc20811863"/>
       <w:r>
         <w:t>Cohort Leaf Removal</w:t>
       </w:r>
-      <w:bookmarkEnd w:id="147"/>
+      <w:bookmarkEnd w:id="148"/>
       <w:r>
         <w:t xml:space="preserve"> </w:t>
       </w:r>
@@ -16785,18 +16885,18 @@
       <w:pPr>
         <w:pStyle w:val="Heading1"/>
       </w:pPr>
-      <w:bookmarkStart w:id="148" w:name="_Ref109371329"/>
-      <w:bookmarkStart w:id="149" w:name="_Toc133339122"/>
-      <w:bookmarkStart w:id="150" w:name="_Toc282434158"/>
-      <w:bookmarkStart w:id="151" w:name="_Ref140059391"/>
-      <w:bookmarkStart w:id="152" w:name="_Toc4403929"/>
-      <w:bookmarkEnd w:id="116"/>
+      <w:bookmarkStart w:id="149" w:name="_Ref109371329"/>
+      <w:bookmarkStart w:id="150" w:name="_Toc133339122"/>
+      <w:bookmarkStart w:id="151" w:name="_Toc282434158"/>
+      <w:bookmarkStart w:id="152" w:name="_Ref140059391"/>
+      <w:bookmarkStart w:id="153" w:name="_Toc20811864"/>
       <w:bookmarkEnd w:id="117"/>
+      <w:bookmarkEnd w:id="118"/>
       <w:r>
         <w:lastRenderedPageBreak/>
         <w:t>Output Files</w:t>
       </w:r>
-      <w:bookmarkEnd w:id="152"/>
+      <w:bookmarkEnd w:id="153"/>
     </w:p>
     <w:p>
       <w:pPr>
@@ -17183,15 +17283,15 @@
       <w:pPr>
         <w:pStyle w:val="Heading1"/>
       </w:pPr>
-      <w:bookmarkStart w:id="153" w:name="_Toc4403930"/>
+      <w:bookmarkStart w:id="154" w:name="_Toc20811865"/>
       <w:r>
         <w:lastRenderedPageBreak/>
         <w:t>Initial Communities Input File</w:t>
       </w:r>
-      <w:bookmarkEnd w:id="148"/>
       <w:bookmarkEnd w:id="149"/>
       <w:bookmarkEnd w:id="150"/>
-      <w:bookmarkEnd w:id="153"/>
+      <w:bookmarkEnd w:id="151"/>
+      <w:bookmarkEnd w:id="154"/>
     </w:p>
     <w:p>
       <w:pPr>
@@ -17224,15 +17324,15 @@
         </w:tabs>
         <w:ind w:left="1170" w:hanging="1170"/>
       </w:pPr>
-      <w:bookmarkStart w:id="154" w:name="_Toc133339123"/>
-      <w:bookmarkStart w:id="155" w:name="_Toc282434159"/>
-      <w:bookmarkStart w:id="156" w:name="_Toc4403931"/>
+      <w:bookmarkStart w:id="155" w:name="_Toc133339123"/>
+      <w:bookmarkStart w:id="156" w:name="_Toc282434159"/>
+      <w:bookmarkStart w:id="157" w:name="_Toc20811866"/>
       <w:r>
         <w:t>Example File</w:t>
       </w:r>
-      <w:bookmarkEnd w:id="154"/>
       <w:bookmarkEnd w:id="155"/>
       <w:bookmarkEnd w:id="156"/>
+      <w:bookmarkEnd w:id="157"/>
     </w:p>
     <w:p>
       <w:pPr>
@@ -17446,15 +17546,15 @@
         </w:tabs>
         <w:ind w:left="1170" w:hanging="1170"/>
       </w:pPr>
-      <w:bookmarkStart w:id="157" w:name="_Toc133339124"/>
-      <w:bookmarkStart w:id="158" w:name="_Toc282434160"/>
-      <w:bookmarkStart w:id="159" w:name="_Toc4403932"/>
+      <w:bookmarkStart w:id="158" w:name="_Toc133339124"/>
+      <w:bookmarkStart w:id="159" w:name="_Toc282434160"/>
+      <w:bookmarkStart w:id="160" w:name="_Toc20811867"/>
       <w:r>
         <w:t>LandisData</w:t>
       </w:r>
-      <w:bookmarkEnd w:id="157"/>
       <w:bookmarkEnd w:id="158"/>
       <w:bookmarkEnd w:id="159"/>
+      <w:bookmarkEnd w:id="160"/>
     </w:p>
     <w:p>
       <w:pPr>
@@ -17483,15 +17583,15 @@
         </w:tabs>
         <w:ind w:left="1170" w:hanging="1170"/>
       </w:pPr>
-      <w:bookmarkStart w:id="160" w:name="_Toc133339125"/>
-      <w:bookmarkStart w:id="161" w:name="_Toc282434161"/>
-      <w:bookmarkStart w:id="162" w:name="_Toc4403933"/>
+      <w:bookmarkStart w:id="161" w:name="_Toc133339125"/>
+      <w:bookmarkStart w:id="162" w:name="_Toc282434161"/>
+      <w:bookmarkStart w:id="163" w:name="_Toc20811868"/>
       <w:r>
         <w:t>Initial Community Class Definitions</w:t>
       </w:r>
-      <w:bookmarkEnd w:id="160"/>
       <w:bookmarkEnd w:id="161"/>
       <w:bookmarkEnd w:id="162"/>
+      <w:bookmarkEnd w:id="163"/>
     </w:p>
     <w:p>
       <w:pPr>
@@ -17509,15 +17609,15 @@
         </w:tabs>
         <w:ind w:left="1170" w:hanging="1170"/>
       </w:pPr>
-      <w:bookmarkStart w:id="163" w:name="_Toc133339126"/>
-      <w:bookmarkStart w:id="164" w:name="_Toc282434162"/>
-      <w:bookmarkStart w:id="165" w:name="_Toc4403934"/>
+      <w:bookmarkStart w:id="164" w:name="_Toc133339126"/>
+      <w:bookmarkStart w:id="165" w:name="_Toc282434162"/>
+      <w:bookmarkStart w:id="166" w:name="_Toc20811869"/>
       <w:r>
         <w:t>MapCode</w:t>
       </w:r>
-      <w:bookmarkEnd w:id="163"/>
       <w:bookmarkEnd w:id="164"/>
       <w:bookmarkEnd w:id="165"/>
+      <w:bookmarkEnd w:id="166"/>
     </w:p>
     <w:p>
       <w:pPr>
@@ -17553,18 +17653,18 @@
         </w:tabs>
         <w:ind w:left="1170" w:hanging="1170"/>
       </w:pPr>
-      <w:bookmarkStart w:id="166" w:name="_Toc133339127"/>
-      <w:bookmarkStart w:id="167" w:name="_Toc282434163"/>
-      <w:bookmarkStart w:id="168" w:name="_Toc4403935"/>
+      <w:bookmarkStart w:id="167" w:name="_Toc133339127"/>
+      <w:bookmarkStart w:id="168" w:name="_Toc282434163"/>
+      <w:bookmarkStart w:id="169" w:name="_Toc20811870"/>
       <w:r>
         <w:t>Species Present</w:t>
       </w:r>
-      <w:bookmarkEnd w:id="166"/>
       <w:bookmarkEnd w:id="167"/>
+      <w:bookmarkEnd w:id="168"/>
       <w:r>
         <w:t xml:space="preserve"> and Biomass</w:t>
       </w:r>
-      <w:bookmarkEnd w:id="168"/>
+      <w:bookmarkEnd w:id="169"/>
     </w:p>
     <w:p>
       <w:pPr>
@@ -17747,15 +17847,15 @@
         </w:tabs>
         <w:ind w:left="1170" w:hanging="1170"/>
       </w:pPr>
-      <w:bookmarkStart w:id="169" w:name="_Toc133339128"/>
-      <w:bookmarkStart w:id="170" w:name="_Toc282434164"/>
-      <w:bookmarkStart w:id="171" w:name="_Toc4403936"/>
+      <w:bookmarkStart w:id="170" w:name="_Toc133339128"/>
+      <w:bookmarkStart w:id="171" w:name="_Toc282434164"/>
+      <w:bookmarkStart w:id="172" w:name="_Toc20811871"/>
       <w:r>
         <w:t>Grouping Species Ages into Cohorts</w:t>
       </w:r>
-      <w:bookmarkEnd w:id="169"/>
       <w:bookmarkEnd w:id="170"/>
       <w:bookmarkEnd w:id="171"/>
+      <w:bookmarkEnd w:id="172"/>
     </w:p>
     <w:p>
       <w:pPr>
@@ -17846,7 +17946,7 @@
         <w:t>acersacc  20  40  200</w:t>
       </w:r>
     </w:p>
-    <w:bookmarkEnd w:id="151"/>
+    <w:bookmarkEnd w:id="152"/>
     <w:p>
       <w:pPr>
         <w:pStyle w:val="textbody"/>
@@ -17926,7 +18026,7 @@
         <w:rFonts w:ascii="Arial" w:hAnsi="Arial" w:cs="Arial"/>
         <w:noProof/>
       </w:rPr>
-      <w:t>1</w:t>
+      <w:t>2</w:t>
     </w:r>
     <w:r>
       <w:rPr>
@@ -17998,21 +18098,11 @@
     <w:r>
       <w:t>NECN v</w:t>
     </w:r>
-    <w:r>
-      <w:fldChar w:fldCharType="begin"/>
-    </w:r>
-    <w:r>
-      <w:instrText xml:space="preserve"> DOCPROPERTY  "Extension Version"  \* MERGEFORMAT </w:instrText>
-    </w:r>
-    <w:r>
-      <w:fldChar w:fldCharType="separate"/>
-    </w:r>
-    <w:r>
-      <w:t>6.0</w:t>
-    </w:r>
-    <w:r>
-      <w:fldChar w:fldCharType="end"/>
-    </w:r>
+    <w:fldSimple w:instr=" DOCPROPERTY  &quot;Extension Version&quot;  \* MERGEFORMAT ">
+      <w:r>
+        <w:t>6.3</w:t>
+      </w:r>
+    </w:fldSimple>
     <w:r>
       <w:t xml:space="preserve"> – User Guide</w:t>
     </w:r>
@@ -21016,7 +21106,7 @@
 </file>
 
 <file path=customXml/itemProps1.xml><?xml version="1.0" encoding="utf-8"?>
-<ds:datastoreItem xmlns:ds="http://schemas.openxmlformats.org/officeDocument/2006/customXml" ds:itemID="{B3E2E2EA-5A46-4C9C-9C5C-9A90C0CEC20F}">
+<ds:datastoreItem xmlns:ds="http://schemas.openxmlformats.org/officeDocument/2006/customXml" ds:itemID="{0FEF582D-2ED9-44C5-A526-E6577A70EB24}">
   <ds:schemaRefs>
     <ds:schemaRef ds:uri="http://schemas.openxmlformats.org/officeDocument/2006/bibliography"/>
   </ds:schemaRefs>

</xml_diff>